<commit_message>
Agrego justificacion v1 de respaldos y mer, modifico el GANTT y pongo los integradores
</commit_message>
<xml_diff>
--- a/Actividades/BD01001/Fundamentación del MER.docx
+++ b/Actividades/BD01001/Fundamentación del MER.docx
@@ -43,7 +43,7 @@
                     </pic:cNvPicPr>
                   </pic:nvPicPr>
                   <pic:blipFill>
-                    <a:blip r:embed="rId4" cstate="print">
+                    <a:blip r:embed="rId5" cstate="print">
                       <a:extLst>
                         <a:ext uri="{28A0092B-C50C-407E-A947-70E740481C1C}">
                           <a14:useLocalDpi xmlns:a14="http://schemas.microsoft.com/office/drawing/2010/main" val="0"/>
@@ -93,14 +93,7 @@
           <w:sz w:val="76"/>
           <w:szCs w:val="76"/>
         </w:rPr>
-        <w:t>Fundamentación del MER</w:t>
-      </w:r>
-      <w:r>
-        <w:rPr>
-          <w:sz w:val="76"/>
-          <w:szCs w:val="76"/>
-        </w:rPr>
-        <w:t xml:space="preserve"> </w:t>
+        <w:t xml:space="preserve">Fundamentación del MER </w:t>
       </w:r>
     </w:p>
     <w:p>
@@ -130,7 +123,23 @@
           <w:sz w:val="24"/>
           <w:szCs w:val="24"/>
         </w:rPr>
-        <w:t>Ruta en GitLab: /Actividades/</w:t>
+        <w:t xml:space="preserve">Ruta en </w:t>
+      </w:r>
+      <w:proofErr w:type="spellStart"/>
+      <w:r>
+        <w:rPr>
+          <w:sz w:val="24"/>
+          <w:szCs w:val="24"/>
+        </w:rPr>
+        <w:t>GitLab</w:t>
+      </w:r>
+      <w:proofErr w:type="spellEnd"/>
+      <w:r>
+        <w:rPr>
+          <w:sz w:val="24"/>
+          <w:szCs w:val="24"/>
+        </w:rPr>
+        <w:t>: /Actividades/</w:t>
       </w:r>
       <w:r>
         <w:rPr>
@@ -204,14 +213,7 @@
           <w:sz w:val="24"/>
           <w:szCs w:val="24"/>
         </w:rPr>
-        <w:t>BD01001</w:t>
-      </w:r>
-      <w:r>
-        <w:rPr>
-          <w:sz w:val="24"/>
-          <w:szCs w:val="24"/>
-        </w:rPr>
-        <w:t>/</w:t>
+        <w:t>BD01001/</w:t>
       </w:r>
     </w:p>
     <w:p/>
@@ -310,7 +312,25 @@
           <w:sz w:val="24"/>
           <w:szCs w:val="24"/>
         </w:rPr>
-        <w:t xml:space="preserve"> ello debemos de alguna forma vincular estos usuarios “virtuales” (en la bbdd) con la tabla de la tupla que crearon. Ese es el motivo de la existencia la</w:t>
+        <w:t xml:space="preserve"> ello debemos de alguna forma vincular estos usuarios “virtuales” (en la </w:t>
+      </w:r>
+      <w:proofErr w:type="spellStart"/>
+      <w:r>
+        <w:rPr>
+          <w:rFonts w:ascii="Times New Roman" w:hAnsi="Times New Roman" w:cs="Times New Roman"/>
+          <w:sz w:val="24"/>
+          <w:szCs w:val="24"/>
+        </w:rPr>
+        <w:t>bbdd</w:t>
+      </w:r>
+      <w:proofErr w:type="spellEnd"/>
+      <w:r>
+        <w:rPr>
+          <w:rFonts w:ascii="Times New Roman" w:hAnsi="Times New Roman" w:cs="Times New Roman"/>
+          <w:sz w:val="24"/>
+          <w:szCs w:val="24"/>
+        </w:rPr>
+        <w:t>) con la tabla de la tupla que crearon. Ese es el motivo de la existencia la</w:t>
       </w:r>
       <w:r>
         <w:rPr>
@@ -350,7 +370,43 @@
           <w:sz w:val="24"/>
           <w:szCs w:val="24"/>
         </w:rPr>
-        <w:t>Crea, Agregado por, Creador, MedioIngresa y HechoPor.</w:t>
+        <w:t xml:space="preserve">Crea, Agregado por, Creador, </w:t>
+      </w:r>
+      <w:proofErr w:type="spellStart"/>
+      <w:r>
+        <w:rPr>
+          <w:rFonts w:ascii="Times New Roman" w:hAnsi="Times New Roman" w:cs="Times New Roman"/>
+          <w:sz w:val="24"/>
+          <w:szCs w:val="24"/>
+        </w:rPr>
+        <w:t>MedioIngresa</w:t>
+      </w:r>
+      <w:proofErr w:type="spellEnd"/>
+      <w:r>
+        <w:rPr>
+          <w:rFonts w:ascii="Times New Roman" w:hAnsi="Times New Roman" w:cs="Times New Roman"/>
+          <w:sz w:val="24"/>
+          <w:szCs w:val="24"/>
+        </w:rPr>
+        <w:t xml:space="preserve"> y </w:t>
+      </w:r>
+      <w:proofErr w:type="spellStart"/>
+      <w:r>
+        <w:rPr>
+          <w:rFonts w:ascii="Times New Roman" w:hAnsi="Times New Roman" w:cs="Times New Roman"/>
+          <w:sz w:val="24"/>
+          <w:szCs w:val="24"/>
+        </w:rPr>
+        <w:t>HechoPor</w:t>
+      </w:r>
+      <w:proofErr w:type="spellEnd"/>
+      <w:r>
+        <w:rPr>
+          <w:rFonts w:ascii="Times New Roman" w:hAnsi="Times New Roman" w:cs="Times New Roman"/>
+          <w:sz w:val="24"/>
+          <w:szCs w:val="24"/>
+        </w:rPr>
+        <w:t>.</w:t>
       </w:r>
     </w:p>
     <w:p>
@@ -464,15 +520,123 @@
           <w:sz w:val="24"/>
           <w:szCs w:val="24"/>
         </w:rPr>
-        <w:t xml:space="preserve"> por petición de la letra del proyecto de rastrear al vehículo en tiempo real, la única forma de poder saber donde esta durante el transporte es saber donde esta en transportista en dicho momento. Para dicha solución hay dos formas: La primera consiste en un atributo multivaluado en transporte, el cual se actualice cada 10 segundos, por ejemplo. De esta forma sabemos la localización. Pero si almacenamos cada posición el tamaño de la tabla seria en exceso grande y además el servidor que tiene el informix estaría en exceso solicitado durante los transportes, atentando en el rendimiento del mismo. Es por ello que surge la 2º solución, la cual es darle al transportista un teléfono con la ubicación de Google maps activa</w:t>
-      </w:r>
-      <w:r>
-        <w:rPr>
-          <w:rFonts w:ascii="Times New Roman" w:hAnsi="Times New Roman" w:cs="Times New Roman"/>
-          <w:sz w:val="24"/>
-          <w:szCs w:val="24"/>
-        </w:rPr>
-        <w:t>, la URL de dicha ubicación es única por transportista. Debe estar en una tabla independiente y no como atributo en transportista por varias razones: 1) puede tener más de un teléfono o URL activa 2) No todos los usuarios tienen porque tener una URL de su ubicación, para ellos ese atributo serio null, lo cual se soluciona de esta forma.</w:t>
+        <w:t xml:space="preserve"> por petición de la letra del proyecto de rastrear al vehículo en tiempo real, la única forma de poder saber </w:t>
+      </w:r>
+      <w:proofErr w:type="spellStart"/>
+      <w:r>
+        <w:rPr>
+          <w:rFonts w:ascii="Times New Roman" w:hAnsi="Times New Roman" w:cs="Times New Roman"/>
+          <w:sz w:val="24"/>
+          <w:szCs w:val="24"/>
+        </w:rPr>
+        <w:t>donde</w:t>
+      </w:r>
+      <w:proofErr w:type="spellEnd"/>
+      <w:r>
+        <w:rPr>
+          <w:rFonts w:ascii="Times New Roman" w:hAnsi="Times New Roman" w:cs="Times New Roman"/>
+          <w:sz w:val="24"/>
+          <w:szCs w:val="24"/>
+        </w:rPr>
+        <w:t xml:space="preserve"> esta durante el transporte es saber </w:t>
+      </w:r>
+      <w:proofErr w:type="spellStart"/>
+      <w:r>
+        <w:rPr>
+          <w:rFonts w:ascii="Times New Roman" w:hAnsi="Times New Roman" w:cs="Times New Roman"/>
+          <w:sz w:val="24"/>
+          <w:szCs w:val="24"/>
+        </w:rPr>
+        <w:t>donde</w:t>
+      </w:r>
+      <w:proofErr w:type="spellEnd"/>
+      <w:r>
+        <w:rPr>
+          <w:rFonts w:ascii="Times New Roman" w:hAnsi="Times New Roman" w:cs="Times New Roman"/>
+          <w:sz w:val="24"/>
+          <w:szCs w:val="24"/>
+        </w:rPr>
+        <w:t xml:space="preserve"> </w:t>
+      </w:r>
+      <w:proofErr w:type="spellStart"/>
+      <w:r>
+        <w:rPr>
+          <w:rFonts w:ascii="Times New Roman" w:hAnsi="Times New Roman" w:cs="Times New Roman"/>
+          <w:sz w:val="24"/>
+          <w:szCs w:val="24"/>
+        </w:rPr>
+        <w:t>esta</w:t>
+      </w:r>
+      <w:proofErr w:type="spellEnd"/>
+      <w:r>
+        <w:rPr>
+          <w:rFonts w:ascii="Times New Roman" w:hAnsi="Times New Roman" w:cs="Times New Roman"/>
+          <w:sz w:val="24"/>
+          <w:szCs w:val="24"/>
+        </w:rPr>
+        <w:t xml:space="preserve"> en transportista en dicho momento. Para dicha solución hay dos formas: La primera consiste en un atributo multivaluado en transporte, el cual se actualice cada 10 segundos, por ejemplo. De esta forma sabemos la localización. Pero si almacenamos cada posición el tamaño de la tabla seria en exceso grande y además el servidor que tiene el </w:t>
+      </w:r>
+      <w:proofErr w:type="spellStart"/>
+      <w:r>
+        <w:rPr>
+          <w:rFonts w:ascii="Times New Roman" w:hAnsi="Times New Roman" w:cs="Times New Roman"/>
+          <w:sz w:val="24"/>
+          <w:szCs w:val="24"/>
+        </w:rPr>
+        <w:t>informix</w:t>
+      </w:r>
+      <w:proofErr w:type="spellEnd"/>
+      <w:r>
+        <w:rPr>
+          <w:rFonts w:ascii="Times New Roman" w:hAnsi="Times New Roman" w:cs="Times New Roman"/>
+          <w:sz w:val="24"/>
+          <w:szCs w:val="24"/>
+        </w:rPr>
+        <w:t xml:space="preserve"> estaría en exceso solicitado durante los transportes, atentando en el rendimiento del mismo. Es por ello que surge la 2º solución, la cual es darle al transportista un teléfono con la ubicación de Google </w:t>
+      </w:r>
+      <w:proofErr w:type="spellStart"/>
+      <w:r>
+        <w:rPr>
+          <w:rFonts w:ascii="Times New Roman" w:hAnsi="Times New Roman" w:cs="Times New Roman"/>
+          <w:sz w:val="24"/>
+          <w:szCs w:val="24"/>
+        </w:rPr>
+        <w:t>maps</w:t>
+      </w:r>
+      <w:proofErr w:type="spellEnd"/>
+      <w:r>
+        <w:rPr>
+          <w:rFonts w:ascii="Times New Roman" w:hAnsi="Times New Roman" w:cs="Times New Roman"/>
+          <w:sz w:val="24"/>
+          <w:szCs w:val="24"/>
+        </w:rPr>
+        <w:t xml:space="preserve"> activa</w:t>
+      </w:r>
+      <w:r>
+        <w:rPr>
+          <w:rFonts w:ascii="Times New Roman" w:hAnsi="Times New Roman" w:cs="Times New Roman"/>
+          <w:sz w:val="24"/>
+          <w:szCs w:val="24"/>
+        </w:rPr>
+        <w:t xml:space="preserve">, la URL de dicha ubicación es única por transportista. Debe estar en una tabla independiente y no como atributo en transportista por varias razones: 1) puede tener más de un teléfono o URL activa 2) No todos los usuarios tienen porque tener una URL de su ubicación, para ellos ese atributo serio </w:t>
+      </w:r>
+      <w:proofErr w:type="spellStart"/>
+      <w:r>
+        <w:rPr>
+          <w:rFonts w:ascii="Times New Roman" w:hAnsi="Times New Roman" w:cs="Times New Roman"/>
+          <w:sz w:val="24"/>
+          <w:szCs w:val="24"/>
+        </w:rPr>
+        <w:t>null</w:t>
+      </w:r>
+      <w:proofErr w:type="spellEnd"/>
+      <w:r>
+        <w:rPr>
+          <w:rFonts w:ascii="Times New Roman" w:hAnsi="Times New Roman" w:cs="Times New Roman"/>
+          <w:sz w:val="24"/>
+          <w:szCs w:val="24"/>
+        </w:rPr>
+        <w:t>, lo cual se soluciona de esta forma.</w:t>
       </w:r>
     </w:p>
     <w:p>
@@ -567,7 +731,43 @@
           <w:sz w:val="24"/>
           <w:szCs w:val="24"/>
         </w:rPr>
-        <w:t xml:space="preserve"> Los clientes en nuestra bbdd son todos los clientes que la empresa que usa nuestro software tiene. Por lo tanto, todos los vehículos tienen un cliente al que pertenece (Relación EsDueño) y posteriormente le será entregado.</w:t>
+        <w:t xml:space="preserve"> Los clientes en nuestra </w:t>
+      </w:r>
+      <w:proofErr w:type="spellStart"/>
+      <w:r>
+        <w:rPr>
+          <w:rFonts w:ascii="Times New Roman" w:hAnsi="Times New Roman" w:cs="Times New Roman"/>
+          <w:sz w:val="24"/>
+          <w:szCs w:val="24"/>
+        </w:rPr>
+        <w:t>bbdd</w:t>
+      </w:r>
+      <w:proofErr w:type="spellEnd"/>
+      <w:r>
+        <w:rPr>
+          <w:rFonts w:ascii="Times New Roman" w:hAnsi="Times New Roman" w:cs="Times New Roman"/>
+          <w:sz w:val="24"/>
+          <w:szCs w:val="24"/>
+        </w:rPr>
+        <w:t xml:space="preserve"> son todos los clientes que la empresa que usa nuestro software tiene. Por lo tanto, todos los vehículos tienen un cliente al que pertenece (Relación </w:t>
+      </w:r>
+      <w:proofErr w:type="spellStart"/>
+      <w:r>
+        <w:rPr>
+          <w:rFonts w:ascii="Times New Roman" w:hAnsi="Times New Roman" w:cs="Times New Roman"/>
+          <w:sz w:val="24"/>
+          <w:szCs w:val="24"/>
+        </w:rPr>
+        <w:t>EsDueño</w:t>
+      </w:r>
+      <w:proofErr w:type="spellEnd"/>
+      <w:r>
+        <w:rPr>
+          <w:rFonts w:ascii="Times New Roman" w:hAnsi="Times New Roman" w:cs="Times New Roman"/>
+          <w:sz w:val="24"/>
+          <w:szCs w:val="24"/>
+        </w:rPr>
+        <w:t>) y posteriormente le será entregado.</w:t>
       </w:r>
     </w:p>
     <w:p>
@@ -601,7 +801,61 @@
           <w:sz w:val="24"/>
           <w:szCs w:val="24"/>
         </w:rPr>
-        <w:t xml:space="preserve"> entregar el vehículo al cliente en uno de sus locales (Según la especificación de requerimientos, leer el IEEE 830 para más información) o también conocidos como estabelecimientos. Pero para ello cuando se crea un lote que tiene como destino dicho lugar, todos los vehículos que conforman el lote deberán ser de dicho dueño. Aunque para todo lo anterior tenemos que vincular algunos lugares con sus dueños (los clientes) es por ello la existencia de la tabla Pertenece_A. Pero como no todos los lugares tienen dueño (como los puertos, patios, zonas, etc) no deberá haber totalidad de lado de lugar, por lo tanto, genera tabla, evitando un gran número de null. </w:t>
+        <w:t xml:space="preserve"> entregar el vehículo al cliente en uno de sus locales (Según la especificación de requerimientos, leer el IEEE 830 para más información) o también conocidos como estabelecimientos. Pero para ello cuando se crea un lote que tiene como destino dicho lugar, todos los vehículos que conforman el lote deberán ser de dicho dueño. Aunque para todo lo anterior tenemos que vincular algunos lugares con sus dueños (los clientes) es por ello la existencia de la tabla </w:t>
+      </w:r>
+      <w:proofErr w:type="spellStart"/>
+      <w:r>
+        <w:rPr>
+          <w:rFonts w:ascii="Times New Roman" w:hAnsi="Times New Roman" w:cs="Times New Roman"/>
+          <w:sz w:val="24"/>
+          <w:szCs w:val="24"/>
+        </w:rPr>
+        <w:t>Pertenece_A</w:t>
+      </w:r>
+      <w:proofErr w:type="spellEnd"/>
+      <w:r>
+        <w:rPr>
+          <w:rFonts w:ascii="Times New Roman" w:hAnsi="Times New Roman" w:cs="Times New Roman"/>
+          <w:sz w:val="24"/>
+          <w:szCs w:val="24"/>
+        </w:rPr>
+        <w:t xml:space="preserve">. Pero como no todos los lugares tienen dueño (como los puertos, patios, zonas, </w:t>
+      </w:r>
+      <w:proofErr w:type="spellStart"/>
+      <w:r>
+        <w:rPr>
+          <w:rFonts w:ascii="Times New Roman" w:hAnsi="Times New Roman" w:cs="Times New Roman"/>
+          <w:sz w:val="24"/>
+          <w:szCs w:val="24"/>
+        </w:rPr>
+        <w:t>etc</w:t>
+      </w:r>
+      <w:proofErr w:type="spellEnd"/>
+      <w:r>
+        <w:rPr>
+          <w:rFonts w:ascii="Times New Roman" w:hAnsi="Times New Roman" w:cs="Times New Roman"/>
+          <w:sz w:val="24"/>
+          <w:szCs w:val="24"/>
+        </w:rPr>
+        <w:t xml:space="preserve">) no deberá haber totalidad de lado de lugar, por lo tanto, genera tabla, evitando un gran número de </w:t>
+      </w:r>
+      <w:proofErr w:type="spellStart"/>
+      <w:r>
+        <w:rPr>
+          <w:rFonts w:ascii="Times New Roman" w:hAnsi="Times New Roman" w:cs="Times New Roman"/>
+          <w:sz w:val="24"/>
+          <w:szCs w:val="24"/>
+        </w:rPr>
+        <w:t>null</w:t>
+      </w:r>
+      <w:proofErr w:type="spellEnd"/>
+      <w:r>
+        <w:rPr>
+          <w:rFonts w:ascii="Times New Roman" w:hAnsi="Times New Roman" w:cs="Times New Roman"/>
+          <w:sz w:val="24"/>
+          <w:szCs w:val="24"/>
+        </w:rPr>
+        <w:t xml:space="preserve">. </w:t>
       </w:r>
       <w:r>
         <w:rPr>
@@ -727,7 +981,39 @@
           <w:sz w:val="24"/>
           <w:szCs w:val="24"/>
         </w:rPr>
-        <w:t xml:space="preserve"> contener mas de un lote, pero también un lote puede estar asociados a mas de un transporte, ya que este pudo haber sido cancelado o haber fallado, en cuyo caso es necesario que exista otro transporte que finalmente tenga éxito en transportar al lote. </w:t>
+        <w:t xml:space="preserve"> contener </w:t>
+      </w:r>
+      <w:r>
+        <w:rPr>
+          <w:rFonts w:ascii="Times New Roman" w:hAnsi="Times New Roman" w:cs="Times New Roman"/>
+          <w:sz w:val="24"/>
+          <w:szCs w:val="24"/>
+        </w:rPr>
+        <w:t>más</w:t>
+      </w:r>
+      <w:r>
+        <w:rPr>
+          <w:rFonts w:ascii="Times New Roman" w:hAnsi="Times New Roman" w:cs="Times New Roman"/>
+          <w:sz w:val="24"/>
+          <w:szCs w:val="24"/>
+        </w:rPr>
+        <w:t xml:space="preserve"> de un lote, pero también un lote puede estar asociados a </w:t>
+      </w:r>
+      <w:r>
+        <w:rPr>
+          <w:rFonts w:ascii="Times New Roman" w:hAnsi="Times New Roman" w:cs="Times New Roman"/>
+          <w:sz w:val="24"/>
+          <w:szCs w:val="24"/>
+        </w:rPr>
+        <w:t>más</w:t>
+      </w:r>
+      <w:r>
+        <w:rPr>
+          <w:rFonts w:ascii="Times New Roman" w:hAnsi="Times New Roman" w:cs="Times New Roman"/>
+          <w:sz w:val="24"/>
+          <w:szCs w:val="24"/>
+        </w:rPr>
+        <w:t xml:space="preserve"> de un transporte, ya que este pudo haber sido cancelado o haber fallado, en cuyo caso es necesario que exista otro transporte que finalmente tenga éxito en transportar al lote. </w:t>
       </w:r>
     </w:p>
     <w:p>
@@ -745,7 +1031,23 @@
           <w:sz w:val="24"/>
           <w:szCs w:val="24"/>
         </w:rPr>
-        <w:t xml:space="preserve">El motivo por el que la fecha de llegada y el estado esta en transporta y no en transporte es porque cada lote puedo haber </w:t>
+        <w:t xml:space="preserve">El motivo por el que la fecha de llegada y el estado </w:t>
+      </w:r>
+      <w:r>
+        <w:rPr>
+          <w:rFonts w:ascii="Times New Roman" w:hAnsi="Times New Roman" w:cs="Times New Roman"/>
+          <w:sz w:val="24"/>
+          <w:szCs w:val="24"/>
+        </w:rPr>
+        <w:t>está</w:t>
+      </w:r>
+      <w:r>
+        <w:rPr>
+          <w:rFonts w:ascii="Times New Roman" w:hAnsi="Times New Roman" w:cs="Times New Roman"/>
+          <w:sz w:val="24"/>
+          <w:szCs w:val="24"/>
+        </w:rPr>
+        <w:t xml:space="preserve"> en transporta y no en transporte es porque cada lote puedo haber </w:t>
       </w:r>
       <w:r>
         <w:rPr>
@@ -769,7 +1071,23 @@
           <w:sz w:val="24"/>
           <w:szCs w:val="24"/>
         </w:rPr>
-        <w:t>. No olvidemos el hecho que un transporte puede tener muchos lotes con destino diverso (el origen debe ser el mismo), por lo tanto llegado a un destino pudo tener éxito y en otro haber fallado</w:t>
+        <w:t xml:space="preserve">. No olvidemos el hecho que un transporte puede tener muchos lotes con destino diverso (el origen debe ser el mismo), por lo </w:t>
+      </w:r>
+      <w:r>
+        <w:rPr>
+          <w:rFonts w:ascii="Times New Roman" w:hAnsi="Times New Roman" w:cs="Times New Roman"/>
+          <w:sz w:val="24"/>
+          <w:szCs w:val="24"/>
+        </w:rPr>
+        <w:t>tanto,</w:t>
+      </w:r>
+      <w:r>
+        <w:rPr>
+          <w:rFonts w:ascii="Times New Roman" w:hAnsi="Times New Roman" w:cs="Times New Roman"/>
+          <w:sz w:val="24"/>
+          <w:szCs w:val="24"/>
+        </w:rPr>
+        <w:t xml:space="preserve"> llegado a un destino pudo tener éxito y en otro haber fallado</w:t>
       </w:r>
       <w:r>
         <w:rPr>
@@ -848,6 +1166,7 @@
         </w:rPr>
         <w:t>º (</w:t>
       </w:r>
+      <w:proofErr w:type="spellStart"/>
       <w:r>
         <w:rPr>
           <w:rFonts w:ascii="Times New Roman" w:hAnsi="Times New Roman" w:cs="Times New Roman"/>
@@ -859,6 +1178,7 @@
         </w:rPr>
         <w:t>TrabajaEn</w:t>
       </w:r>
+      <w:proofErr w:type="spellEnd"/>
       <w:r>
         <w:rPr>
           <w:rFonts w:ascii="Times New Roman" w:hAnsi="Times New Roman" w:cs="Times New Roman"/>
@@ -885,7 +1205,61 @@
           <w:sz w:val="24"/>
           <w:szCs w:val="24"/>
         </w:rPr>
-        <w:t xml:space="preserve">La entidad trabajaen almacena lugares donde el usuario de tipo operario tiene habilitado trabajar, de esta forma el solo podrá tener acceso a modificar información de lo referente a su rol en dicho lugar (Por ejemplo, no podrá ver los vehículos de ese lugar). Dicha habilitación tiene una fecha de origen y finalización, pudiendo trabajar en periodos (por ejemplo, tubo habilitado trabajar ahí desde enero de 2016 a noviembre de 2018 y posteriormente se le asigno dicho lugar nuevamente, Ej: abril 2018 a indeterminado (null)) </w:t>
+        <w:t xml:space="preserve">La entidad </w:t>
+      </w:r>
+      <w:proofErr w:type="spellStart"/>
+      <w:r>
+        <w:rPr>
+          <w:rFonts w:ascii="Times New Roman" w:hAnsi="Times New Roman" w:cs="Times New Roman"/>
+          <w:sz w:val="24"/>
+          <w:szCs w:val="24"/>
+        </w:rPr>
+        <w:t>trabajaen</w:t>
+      </w:r>
+      <w:proofErr w:type="spellEnd"/>
+      <w:r>
+        <w:rPr>
+          <w:rFonts w:ascii="Times New Roman" w:hAnsi="Times New Roman" w:cs="Times New Roman"/>
+          <w:sz w:val="24"/>
+          <w:szCs w:val="24"/>
+        </w:rPr>
+        <w:t xml:space="preserve"> almacena lugares donde el usuario de tipo operario tiene habilitado trabajar, de esta forma el solo podrá tener acceso a modificar información de lo referente a su rol en dicho lugar (Por ejemplo, no podrá ver los vehículos de ese lugar). Dicha habilitación tiene una fecha de origen y finalización, pudiendo trabajar en periodos (por ejemplo, tubo habilitado trabajar ahí desde enero de 2016 a noviembre de 2018 y posteriormente se le asigno dicho lugar nuevamente, </w:t>
+      </w:r>
+      <w:proofErr w:type="spellStart"/>
+      <w:r>
+        <w:rPr>
+          <w:rFonts w:ascii="Times New Roman" w:hAnsi="Times New Roman" w:cs="Times New Roman"/>
+          <w:sz w:val="24"/>
+          <w:szCs w:val="24"/>
+        </w:rPr>
+        <w:t>Ej</w:t>
+      </w:r>
+      <w:proofErr w:type="spellEnd"/>
+      <w:r>
+        <w:rPr>
+          <w:rFonts w:ascii="Times New Roman" w:hAnsi="Times New Roman" w:cs="Times New Roman"/>
+          <w:sz w:val="24"/>
+          <w:szCs w:val="24"/>
+        </w:rPr>
+        <w:t>: abril 2018 a indeterminado (</w:t>
+      </w:r>
+      <w:proofErr w:type="spellStart"/>
+      <w:r>
+        <w:rPr>
+          <w:rFonts w:ascii="Times New Roman" w:hAnsi="Times New Roman" w:cs="Times New Roman"/>
+          <w:sz w:val="24"/>
+          <w:szCs w:val="24"/>
+        </w:rPr>
+        <w:t>null</w:t>
+      </w:r>
+      <w:proofErr w:type="spellEnd"/>
+      <w:r>
+        <w:rPr>
+          <w:rFonts w:ascii="Times New Roman" w:hAnsi="Times New Roman" w:cs="Times New Roman"/>
+          <w:sz w:val="24"/>
+          <w:szCs w:val="24"/>
+        </w:rPr>
+        <w:t xml:space="preserve">)) </w:t>
       </w:r>
     </w:p>
     <w:p>
@@ -897,13 +1271,41 @@
           <w:szCs w:val="24"/>
         </w:rPr>
       </w:pPr>
-      <w:r>
-        <w:rPr>
-          <w:rFonts w:ascii="Times New Roman" w:hAnsi="Times New Roman" w:cs="Times New Roman"/>
-          <w:sz w:val="24"/>
-          <w:szCs w:val="24"/>
-        </w:rPr>
-        <w:t xml:space="preserve">Además durante cada habilitación se conectó múltiples veces desde dicho lugar, quedando registro del momento de inicio y finalización de la conexión en el atributo multivaluado conexiones de la entidad trabajaen </w:t>
+      <w:proofErr w:type="gramStart"/>
+      <w:r>
+        <w:rPr>
+          <w:rFonts w:ascii="Times New Roman" w:hAnsi="Times New Roman" w:cs="Times New Roman"/>
+          <w:sz w:val="24"/>
+          <w:szCs w:val="24"/>
+        </w:rPr>
+        <w:t>Además</w:t>
+      </w:r>
+      <w:proofErr w:type="gramEnd"/>
+      <w:r>
+        <w:rPr>
+          <w:rFonts w:ascii="Times New Roman" w:hAnsi="Times New Roman" w:cs="Times New Roman"/>
+          <w:sz w:val="24"/>
+          <w:szCs w:val="24"/>
+        </w:rPr>
+        <w:t xml:space="preserve"> durante cada habilitación se conectó múltiples veces desde dicho lugar, quedando registro del momento de inicio y finalización de la conexión en el atributo multivaluado conexiones de la entidad </w:t>
+      </w:r>
+      <w:proofErr w:type="spellStart"/>
+      <w:r>
+        <w:rPr>
+          <w:rFonts w:ascii="Times New Roman" w:hAnsi="Times New Roman" w:cs="Times New Roman"/>
+          <w:sz w:val="24"/>
+          <w:szCs w:val="24"/>
+        </w:rPr>
+        <w:t>trabajaen</w:t>
+      </w:r>
+      <w:proofErr w:type="spellEnd"/>
+      <w:r>
+        <w:rPr>
+          <w:rFonts w:ascii="Times New Roman" w:hAnsi="Times New Roman" w:cs="Times New Roman"/>
+          <w:sz w:val="24"/>
+          <w:szCs w:val="24"/>
+        </w:rPr>
+        <w:t xml:space="preserve"> </w:t>
       </w:r>
     </w:p>
     <w:p>
@@ -921,15 +1323,69 @@
           <w:sz w:val="24"/>
           <w:szCs w:val="24"/>
         </w:rPr>
-        <w:t xml:space="preserve">El motivo por el cual TrabajaEn es una entidad y no una relación es porque si lo fuera su clave primaria necesariamente debe ser el identificador del usuario, lugar y la fecha de inicio de la habilitación en dicho lugar. </w:t>
-      </w:r>
-      <w:r>
-        <w:rPr>
-          <w:rFonts w:ascii="Times New Roman" w:hAnsi="Times New Roman" w:cs="Times New Roman"/>
-          <w:sz w:val="24"/>
-          <w:szCs w:val="24"/>
-        </w:rPr>
-        <w:t xml:space="preserve">Pero cuando pasáramos a relaciones el atributo multivaluado conexiones su clave primera seria la fecha de inicio de la conexión y la clave primera de trabajaEn que son 3 atributos. Por ello mismo se sustituye la clave primera de TrabajaEn por un ID numérico, el cual en cuestión a espacio y optimización es muy superior. </w:t>
+        <w:t xml:space="preserve">El motivo por el cual </w:t>
+      </w:r>
+      <w:proofErr w:type="spellStart"/>
+      <w:r>
+        <w:rPr>
+          <w:rFonts w:ascii="Times New Roman" w:hAnsi="Times New Roman" w:cs="Times New Roman"/>
+          <w:sz w:val="24"/>
+          <w:szCs w:val="24"/>
+        </w:rPr>
+        <w:t>TrabajaEn</w:t>
+      </w:r>
+      <w:proofErr w:type="spellEnd"/>
+      <w:r>
+        <w:rPr>
+          <w:rFonts w:ascii="Times New Roman" w:hAnsi="Times New Roman" w:cs="Times New Roman"/>
+          <w:sz w:val="24"/>
+          <w:szCs w:val="24"/>
+        </w:rPr>
+        <w:t xml:space="preserve"> es una entidad y no una relación es porque si lo fuera su clave primaria necesariamente debe ser el identificador del usuario, lugar y la fecha de inicio de la habilitación en dicho lugar. </w:t>
+      </w:r>
+      <w:r>
+        <w:rPr>
+          <w:rFonts w:ascii="Times New Roman" w:hAnsi="Times New Roman" w:cs="Times New Roman"/>
+          <w:sz w:val="24"/>
+          <w:szCs w:val="24"/>
+        </w:rPr>
+        <w:t xml:space="preserve">Pero cuando pasáramos a relaciones el atributo multivaluado conexiones su clave primera seria la fecha de inicio de la conexión y la clave primera de </w:t>
+      </w:r>
+      <w:proofErr w:type="spellStart"/>
+      <w:r>
+        <w:rPr>
+          <w:rFonts w:ascii="Times New Roman" w:hAnsi="Times New Roman" w:cs="Times New Roman"/>
+          <w:sz w:val="24"/>
+          <w:szCs w:val="24"/>
+        </w:rPr>
+        <w:t>trabajaEn</w:t>
+      </w:r>
+      <w:proofErr w:type="spellEnd"/>
+      <w:r>
+        <w:rPr>
+          <w:rFonts w:ascii="Times New Roman" w:hAnsi="Times New Roman" w:cs="Times New Roman"/>
+          <w:sz w:val="24"/>
+          <w:szCs w:val="24"/>
+        </w:rPr>
+        <w:t xml:space="preserve"> que son 3 atributos. Por ello mismo se sustituye la clave primera de </w:t>
+      </w:r>
+      <w:proofErr w:type="spellStart"/>
+      <w:r>
+        <w:rPr>
+          <w:rFonts w:ascii="Times New Roman" w:hAnsi="Times New Roman" w:cs="Times New Roman"/>
+          <w:sz w:val="24"/>
+          <w:szCs w:val="24"/>
+        </w:rPr>
+        <w:t>TrabajaEn</w:t>
+      </w:r>
+      <w:proofErr w:type="spellEnd"/>
+      <w:r>
+        <w:rPr>
+          <w:rFonts w:ascii="Times New Roman" w:hAnsi="Times New Roman" w:cs="Times New Roman"/>
+          <w:sz w:val="24"/>
+          <w:szCs w:val="24"/>
+        </w:rPr>
+        <w:t xml:space="preserve"> por un ID numérico, el cual en cuestión a espacio y optimización es muy superior. </w:t>
       </w:r>
     </w:p>
     <w:p>
@@ -959,30 +1415,61 @@
           <w:szCs w:val="24"/>
         </w:rPr>
       </w:pPr>
-      <w:r>
-        <w:rPr>
-          <w:rFonts w:ascii="Times New Roman" w:hAnsi="Times New Roman" w:cs="Times New Roman"/>
-          <w:sz w:val="24"/>
-          <w:szCs w:val="24"/>
-        </w:rPr>
-        <w:t>Trabajaen(</w:t>
-      </w:r>
-      <w:r>
-        <w:rPr>
-          <w:rFonts w:ascii="Times New Roman" w:hAnsi="Times New Roman" w:cs="Times New Roman"/>
-          <w:sz w:val="24"/>
-          <w:szCs w:val="24"/>
-          <w:u w:val="single"/>
-        </w:rPr>
-        <w:t>idusuario,idlugar,desde</w:t>
-      </w:r>
-      <w:r>
-        <w:rPr>
-          <w:rFonts w:ascii="Times New Roman" w:hAnsi="Times New Roman" w:cs="Times New Roman"/>
-          <w:sz w:val="24"/>
-          <w:szCs w:val="24"/>
-        </w:rPr>
-        <w:t>,hasta)</w:t>
+      <w:proofErr w:type="spellStart"/>
+      <w:r>
+        <w:rPr>
+          <w:rFonts w:ascii="Times New Roman" w:hAnsi="Times New Roman" w:cs="Times New Roman"/>
+          <w:sz w:val="24"/>
+          <w:szCs w:val="24"/>
+        </w:rPr>
+        <w:t>Trabajaen</w:t>
+      </w:r>
+      <w:proofErr w:type="spellEnd"/>
+      <w:r>
+        <w:rPr>
+          <w:rFonts w:ascii="Times New Roman" w:hAnsi="Times New Roman" w:cs="Times New Roman"/>
+          <w:sz w:val="24"/>
+          <w:szCs w:val="24"/>
+        </w:rPr>
+        <w:t>(</w:t>
+      </w:r>
+      <w:proofErr w:type="spellStart"/>
+      <w:proofErr w:type="gramStart"/>
+      <w:r>
+        <w:rPr>
+          <w:rFonts w:ascii="Times New Roman" w:hAnsi="Times New Roman" w:cs="Times New Roman"/>
+          <w:sz w:val="24"/>
+          <w:szCs w:val="24"/>
+          <w:u w:val="single"/>
+        </w:rPr>
+        <w:t>idusuario,idlugar</w:t>
+      </w:r>
+      <w:proofErr w:type="gramEnd"/>
+      <w:r>
+        <w:rPr>
+          <w:rFonts w:ascii="Times New Roman" w:hAnsi="Times New Roman" w:cs="Times New Roman"/>
+          <w:sz w:val="24"/>
+          <w:szCs w:val="24"/>
+          <w:u w:val="single"/>
+        </w:rPr>
+        <w:t>,desde</w:t>
+      </w:r>
+      <w:r>
+        <w:rPr>
+          <w:rFonts w:ascii="Times New Roman" w:hAnsi="Times New Roman" w:cs="Times New Roman"/>
+          <w:sz w:val="24"/>
+          <w:szCs w:val="24"/>
+        </w:rPr>
+        <w:t>,hasta</w:t>
+      </w:r>
+      <w:proofErr w:type="spellEnd"/>
+      <w:r>
+        <w:rPr>
+          <w:rFonts w:ascii="Times New Roman" w:hAnsi="Times New Roman" w:cs="Times New Roman"/>
+          <w:sz w:val="24"/>
+          <w:szCs w:val="24"/>
+        </w:rPr>
+        <w:t>)</w:t>
       </w:r>
     </w:p>
     <w:p>
@@ -994,6 +1481,7 @@
           <w:szCs w:val="24"/>
         </w:rPr>
       </w:pPr>
+      <w:proofErr w:type="gramStart"/>
       <w:r>
         <w:rPr>
           <w:rFonts w:ascii="Times New Roman" w:hAnsi="Times New Roman" w:cs="Times New Roman"/>
@@ -1002,40 +1490,53 @@
         </w:rPr>
         <w:t>Conexión(</w:t>
       </w:r>
-      <w:r>
-        <w:rPr>
-          <w:rFonts w:ascii="Times New Roman" w:hAnsi="Times New Roman" w:cs="Times New Roman"/>
-          <w:sz w:val="24"/>
-          <w:szCs w:val="24"/>
-          <w:u w:val="single"/>
-        </w:rPr>
-        <w:t xml:space="preserve">IdTrabajeEn, </w:t>
-      </w:r>
-      <w:r>
-        <w:rPr>
-          <w:rFonts w:ascii="Times New Roman" w:hAnsi="Times New Roman" w:cs="Times New Roman"/>
-          <w:sz w:val="24"/>
-          <w:szCs w:val="24"/>
-          <w:u w:val="single"/>
-        </w:rPr>
-        <w:t>idusuario,idlugar,desde,</w:t>
-      </w:r>
-      <w:r>
-        <w:rPr>
-          <w:rFonts w:ascii="Times New Roman" w:hAnsi="Times New Roman" w:cs="Times New Roman"/>
-          <w:sz w:val="24"/>
-          <w:szCs w:val="24"/>
-          <w:u w:val="single"/>
-        </w:rPr>
-        <w:t>inicioConex</w:t>
-      </w:r>
-      <w:r>
-        <w:rPr>
-          <w:rFonts w:ascii="Times New Roman" w:hAnsi="Times New Roman" w:cs="Times New Roman"/>
-          <w:sz w:val="24"/>
-          <w:szCs w:val="24"/>
-        </w:rPr>
-        <w:t xml:space="preserve">,finConex) </w:t>
+      <w:proofErr w:type="spellStart"/>
+      <w:proofErr w:type="gramEnd"/>
+      <w:r>
+        <w:rPr>
+          <w:rFonts w:ascii="Times New Roman" w:hAnsi="Times New Roman" w:cs="Times New Roman"/>
+          <w:sz w:val="24"/>
+          <w:szCs w:val="24"/>
+          <w:u w:val="single"/>
+        </w:rPr>
+        <w:t>IdTrabajeEn</w:t>
+      </w:r>
+      <w:proofErr w:type="spellEnd"/>
+      <w:r>
+        <w:rPr>
+          <w:rFonts w:ascii="Times New Roman" w:hAnsi="Times New Roman" w:cs="Times New Roman"/>
+          <w:sz w:val="24"/>
+          <w:szCs w:val="24"/>
+          <w:u w:val="single"/>
+        </w:rPr>
+        <w:t xml:space="preserve">, </w:t>
+      </w:r>
+      <w:proofErr w:type="spellStart"/>
+      <w:r>
+        <w:rPr>
+          <w:rFonts w:ascii="Times New Roman" w:hAnsi="Times New Roman" w:cs="Times New Roman"/>
+          <w:sz w:val="24"/>
+          <w:szCs w:val="24"/>
+          <w:u w:val="single"/>
+        </w:rPr>
+        <w:t>idusuario,idlugar,desde,inicioConex</w:t>
+      </w:r>
+      <w:r>
+        <w:rPr>
+          <w:rFonts w:ascii="Times New Roman" w:hAnsi="Times New Roman" w:cs="Times New Roman"/>
+          <w:sz w:val="24"/>
+          <w:szCs w:val="24"/>
+        </w:rPr>
+        <w:t>,finConex</w:t>
+      </w:r>
+      <w:proofErr w:type="spellEnd"/>
+      <w:r>
+        <w:rPr>
+          <w:rFonts w:ascii="Times New Roman" w:hAnsi="Times New Roman" w:cs="Times New Roman"/>
+          <w:sz w:val="24"/>
+          <w:szCs w:val="24"/>
+        </w:rPr>
+        <w:t xml:space="preserve">) </w:t>
       </w:r>
     </w:p>
     <w:p>
@@ -1065,6 +1566,7 @@
           <w:szCs w:val="24"/>
         </w:rPr>
       </w:pPr>
+      <w:proofErr w:type="spellStart"/>
       <w:r>
         <w:rPr>
           <w:rFonts w:ascii="Times New Roman" w:hAnsi="Times New Roman" w:cs="Times New Roman"/>
@@ -1073,22 +1575,17 @@
         </w:rPr>
         <w:t>Trabajaen</w:t>
       </w:r>
-      <w:r>
-        <w:rPr>
-          <w:rFonts w:ascii="Times New Roman" w:hAnsi="Times New Roman" w:cs="Times New Roman"/>
-          <w:sz w:val="24"/>
-          <w:szCs w:val="24"/>
-        </w:rPr>
-        <w:t xml:space="preserve"> </w:t>
-      </w:r>
-      <w:r>
-        <w:rPr>
-          <w:rFonts w:ascii="Times New Roman" w:hAnsi="Times New Roman" w:cs="Times New Roman"/>
-          <w:sz w:val="24"/>
-          <w:szCs w:val="24"/>
-        </w:rPr>
-        <w:t>(</w:t>
-      </w:r>
+      <w:proofErr w:type="spellEnd"/>
+      <w:r>
+        <w:rPr>
+          <w:rFonts w:ascii="Times New Roman" w:hAnsi="Times New Roman" w:cs="Times New Roman"/>
+          <w:sz w:val="24"/>
+          <w:szCs w:val="24"/>
+        </w:rPr>
+        <w:t xml:space="preserve"> (</w:t>
+      </w:r>
+      <w:proofErr w:type="spellStart"/>
+      <w:proofErr w:type="gramStart"/>
       <w:r>
         <w:rPr>
           <w:rFonts w:ascii="Times New Roman" w:hAnsi="Times New Roman" w:cs="Times New Roman"/>
@@ -1106,21 +1603,23 @@
         </w:rPr>
         <w:t>,idlugar</w:t>
       </w:r>
-      <w:r>
-        <w:rPr>
-          <w:rFonts w:ascii="Times New Roman" w:hAnsi="Times New Roman" w:cs="Times New Roman"/>
-          <w:sz w:val="24"/>
-          <w:szCs w:val="24"/>
-        </w:rPr>
-        <w:t>,idusuario</w:t>
-      </w:r>
-      <w:r>
-        <w:rPr>
-          <w:rFonts w:ascii="Times New Roman" w:hAnsi="Times New Roman" w:cs="Times New Roman"/>
-          <w:sz w:val="24"/>
-          <w:szCs w:val="24"/>
-        </w:rPr>
-        <w:t>,desde,hasta)</w:t>
+      <w:proofErr w:type="gramEnd"/>
+      <w:r>
+        <w:rPr>
+          <w:rFonts w:ascii="Times New Roman" w:hAnsi="Times New Roman" w:cs="Times New Roman"/>
+          <w:sz w:val="24"/>
+          <w:szCs w:val="24"/>
+        </w:rPr>
+        <w:t>,idusuario,desde,hasta</w:t>
+      </w:r>
+      <w:proofErr w:type="spellEnd"/>
+      <w:r>
+        <w:rPr>
+          <w:rFonts w:ascii="Times New Roman" w:hAnsi="Times New Roman" w:cs="Times New Roman"/>
+          <w:sz w:val="24"/>
+          <w:szCs w:val="24"/>
+        </w:rPr>
+        <w:t>)</w:t>
       </w:r>
     </w:p>
     <w:p>
@@ -1132,6 +1631,7 @@
           <w:szCs w:val="24"/>
         </w:rPr>
       </w:pPr>
+      <w:proofErr w:type="gramStart"/>
       <w:r>
         <w:rPr>
           <w:rFonts w:ascii="Times New Roman" w:hAnsi="Times New Roman" w:cs="Times New Roman"/>
@@ -1140,31 +1640,33 @@
         </w:rPr>
         <w:t>Conexión(</w:t>
       </w:r>
-      <w:r>
-        <w:rPr>
-          <w:rFonts w:ascii="Times New Roman" w:hAnsi="Times New Roman" w:cs="Times New Roman"/>
-          <w:sz w:val="24"/>
-          <w:szCs w:val="24"/>
-          <w:u w:val="single"/>
-        </w:rPr>
-        <w:t>IDTrabajaen</w:t>
-      </w:r>
-      <w:r>
-        <w:rPr>
-          <w:rFonts w:ascii="Times New Roman" w:hAnsi="Times New Roman" w:cs="Times New Roman"/>
-          <w:sz w:val="24"/>
-          <w:szCs w:val="24"/>
-          <w:u w:val="single"/>
-        </w:rPr>
-        <w:t>,inicioConex,</w:t>
-      </w:r>
-      <w:r>
-        <w:rPr>
-          <w:rFonts w:ascii="Times New Roman" w:hAnsi="Times New Roman" w:cs="Times New Roman"/>
-          <w:sz w:val="24"/>
-          <w:szCs w:val="24"/>
-        </w:rPr>
-        <w:t xml:space="preserve">finConex) </w:t>
+      <w:proofErr w:type="spellStart"/>
+      <w:proofErr w:type="gramEnd"/>
+      <w:r>
+        <w:rPr>
+          <w:rFonts w:ascii="Times New Roman" w:hAnsi="Times New Roman" w:cs="Times New Roman"/>
+          <w:sz w:val="24"/>
+          <w:szCs w:val="24"/>
+          <w:u w:val="single"/>
+        </w:rPr>
+        <w:t>IDTrabajaen,inicioConex,</w:t>
+      </w:r>
+      <w:r>
+        <w:rPr>
+          <w:rFonts w:ascii="Times New Roman" w:hAnsi="Times New Roman" w:cs="Times New Roman"/>
+          <w:sz w:val="24"/>
+          <w:szCs w:val="24"/>
+        </w:rPr>
+        <w:t>finConex</w:t>
+      </w:r>
+      <w:proofErr w:type="spellEnd"/>
+      <w:r>
+        <w:rPr>
+          <w:rFonts w:ascii="Times New Roman" w:hAnsi="Times New Roman" w:cs="Times New Roman"/>
+          <w:sz w:val="24"/>
+          <w:szCs w:val="24"/>
+        </w:rPr>
+        <w:t xml:space="preserve">) </w:t>
       </w:r>
     </w:p>
     <w:p>
@@ -1182,7 +1684,25 @@
           <w:sz w:val="24"/>
           <w:szCs w:val="24"/>
         </w:rPr>
-        <w:t xml:space="preserve">Es ese el motivo por el cual debe ser una entidad conectada a usuario y lugar con dos relaciones N a 1 con totalidad de lado de TrabajaEn. </w:t>
+        <w:t xml:space="preserve">Es ese el motivo por el cual debe ser una entidad conectada a usuario y lugar con dos relaciones N a 1 con totalidad de lado de </w:t>
+      </w:r>
+      <w:proofErr w:type="spellStart"/>
+      <w:r>
+        <w:rPr>
+          <w:rFonts w:ascii="Times New Roman" w:hAnsi="Times New Roman" w:cs="Times New Roman"/>
+          <w:sz w:val="24"/>
+          <w:szCs w:val="24"/>
+        </w:rPr>
+        <w:t>TrabajaEn</w:t>
+      </w:r>
+      <w:proofErr w:type="spellEnd"/>
+      <w:r>
+        <w:rPr>
+          <w:rFonts w:ascii="Times New Roman" w:hAnsi="Times New Roman" w:cs="Times New Roman"/>
+          <w:sz w:val="24"/>
+          <w:szCs w:val="24"/>
+        </w:rPr>
+        <w:t xml:space="preserve">. </w:t>
       </w:r>
     </w:p>
     <w:p>
@@ -1284,10 +1804,116 @@
           <w:sz w:val="24"/>
           <w:szCs w:val="24"/>
         </w:rPr>
-        <w:t>En la letra del proyecto pagina 11 se plantea la necesidad de que un registro de daños que conforma un informe de daños pueda hacer referencia a otro anterior del mismo vehículo, pero de un informa diferente. Ya que un registro futuro podrá señalar que un registro anterior en realidad no existe o que el mismo se ha incrementado, pero bajo ningún concepto podemos modificar o eliminar el registro anterior, ya que es el trabajo de un trabajado y tiene que quedar registro de tal. Es por eso la existencia de la auto relación actualiza, ya que relaciona dos registros de daños (que por RNE deben ser de informes distintos), uno que referencia y el otro que es referenciado</w:t>
+        <w:t>En la letra del proyecto pagina 11 se plantea la necesidad de que un registro de daños que conforma un informe de daños pueda hacer referencia a otro</w:t>
+      </w:r>
+      <w:r>
+        <w:rPr>
+          <w:rFonts w:ascii="Times New Roman" w:hAnsi="Times New Roman" w:cs="Times New Roman"/>
+          <w:sz w:val="24"/>
+          <w:szCs w:val="24"/>
+        </w:rPr>
+        <w:t xml:space="preserve"> registro</w:t>
+      </w:r>
+      <w:r>
+        <w:rPr>
+          <w:rFonts w:ascii="Times New Roman" w:hAnsi="Times New Roman" w:cs="Times New Roman"/>
+          <w:sz w:val="24"/>
+          <w:szCs w:val="24"/>
+        </w:rPr>
+        <w:t xml:space="preserve"> anterior del mismo vehículo, pero de un </w:t>
+      </w:r>
+      <w:r>
+        <w:rPr>
+          <w:rFonts w:ascii="Times New Roman" w:hAnsi="Times New Roman" w:cs="Times New Roman"/>
+          <w:sz w:val="24"/>
+          <w:szCs w:val="24"/>
+        </w:rPr>
+        <w:t>informe</w:t>
+      </w:r>
+      <w:r>
+        <w:rPr>
+          <w:rFonts w:ascii="Times New Roman" w:hAnsi="Times New Roman" w:cs="Times New Roman"/>
+          <w:sz w:val="24"/>
+          <w:szCs w:val="24"/>
+        </w:rPr>
+        <w:t xml:space="preserve"> diferente. Ya que un registro futuro podrá señalar que un registro anterior en realidad</w:t>
+      </w:r>
+      <w:r>
+        <w:rPr>
+          <w:rFonts w:ascii="Times New Roman" w:hAnsi="Times New Roman" w:cs="Times New Roman"/>
+          <w:sz w:val="24"/>
+          <w:szCs w:val="24"/>
+        </w:rPr>
+        <w:t xml:space="preserve"> es incorrecto </w:t>
+      </w:r>
+      <w:r>
+        <w:rPr>
+          <w:rFonts w:ascii="Times New Roman" w:hAnsi="Times New Roman" w:cs="Times New Roman"/>
+          <w:sz w:val="24"/>
+          <w:szCs w:val="24"/>
+        </w:rPr>
+        <w:t>o que el mismo se ha incrementado</w:t>
+      </w:r>
+      <w:r>
+        <w:rPr>
+          <w:rFonts w:ascii="Times New Roman" w:hAnsi="Times New Roman" w:cs="Times New Roman"/>
+          <w:sz w:val="24"/>
+          <w:szCs w:val="24"/>
+        </w:rPr>
+        <w:t xml:space="preserve"> o modificado (</w:t>
+      </w:r>
+      <w:proofErr w:type="spellStart"/>
+      <w:r>
+        <w:rPr>
+          <w:rFonts w:ascii="Times New Roman" w:hAnsi="Times New Roman" w:cs="Times New Roman"/>
+          <w:sz w:val="24"/>
+          <w:szCs w:val="24"/>
+        </w:rPr>
+        <w:t>Ej</w:t>
+      </w:r>
+      <w:proofErr w:type="spellEnd"/>
+      <w:r>
+        <w:rPr>
+          <w:rFonts w:ascii="Times New Roman" w:hAnsi="Times New Roman" w:cs="Times New Roman"/>
+          <w:sz w:val="24"/>
+          <w:szCs w:val="24"/>
+        </w:rPr>
+        <w:t xml:space="preserve">: un agujero en el techo en un </w:t>
+      </w:r>
+      <w:r>
+        <w:rPr>
+          <w:rFonts w:ascii="Times New Roman" w:hAnsi="Times New Roman" w:cs="Times New Roman"/>
+          <w:sz w:val="24"/>
+          <w:szCs w:val="24"/>
+        </w:rPr>
+        <w:t>registro</w:t>
       </w:r>
       <w:bookmarkStart w:id="0" w:name="_GoBack"/>
       <w:bookmarkEnd w:id="0"/>
+      <w:r>
+        <w:rPr>
+          <w:rFonts w:ascii="Times New Roman" w:hAnsi="Times New Roman" w:cs="Times New Roman"/>
+          <w:sz w:val="24"/>
+          <w:szCs w:val="24"/>
+        </w:rPr>
+        <w:t xml:space="preserve"> es de 10 cm d diámetro, y en otro registro que hace referencia al anterior es de 20cm)</w:t>
+      </w:r>
+      <w:r>
+        <w:rPr>
+          <w:rFonts w:ascii="Times New Roman" w:hAnsi="Times New Roman" w:cs="Times New Roman"/>
+          <w:sz w:val="24"/>
+          <w:szCs w:val="24"/>
+        </w:rPr>
+        <w:t>, pero bajo ningún concepto podemos modificar o eliminar el registro anterior, ya que es el trabajo de un trabajado y tiene que quedar registro de tal. Es por eso la existencia de la auto relación actualiza, ya que relaciona dos registros de daños (que por RNE deben ser de informes distintos), uno que referencia y el otro que es referenciado</w:t>
+      </w:r>
+      <w:r>
+        <w:rPr>
+          <w:rFonts w:ascii="Times New Roman" w:hAnsi="Times New Roman" w:cs="Times New Roman"/>
+          <w:sz w:val="24"/>
+          <w:szCs w:val="24"/>
+        </w:rPr>
+        <w:t>.</w:t>
+      </w:r>
     </w:p>
     <w:p>
       <w:pPr>
@@ -1298,6 +1924,501 @@
           <w:szCs w:val="24"/>
         </w:rPr>
       </w:pPr>
+    </w:p>
+    <w:p>
+      <w:pPr>
+        <w:jc w:val="both"/>
+        <w:rPr>
+          <w:rFonts w:ascii="Times New Roman" w:hAnsi="Times New Roman" w:cs="Times New Roman"/>
+          <w:b/>
+          <w:bCs/>
+          <w:sz w:val="24"/>
+          <w:szCs w:val="24"/>
+        </w:rPr>
+      </w:pPr>
+      <w:r>
+        <w:rPr>
+          <w:rFonts w:ascii="Times New Roman" w:hAnsi="Times New Roman" w:cs="Times New Roman"/>
+          <w:b/>
+          <w:bCs/>
+          <w:sz w:val="24"/>
+          <w:szCs w:val="24"/>
+          <w:u w:val="single"/>
+        </w:rPr>
+        <w:t xml:space="preserve">Observación </w:t>
+      </w:r>
+      <w:r>
+        <w:rPr>
+          <w:rFonts w:ascii="Times New Roman" w:hAnsi="Times New Roman" w:cs="Times New Roman"/>
+          <w:b/>
+          <w:bCs/>
+          <w:sz w:val="24"/>
+          <w:szCs w:val="24"/>
+          <w:u w:val="single"/>
+        </w:rPr>
+        <w:t>7</w:t>
+      </w:r>
+      <w:r>
+        <w:rPr>
+          <w:rFonts w:ascii="Times New Roman" w:hAnsi="Times New Roman" w:cs="Times New Roman"/>
+          <w:b/>
+          <w:bCs/>
+          <w:sz w:val="24"/>
+          <w:szCs w:val="24"/>
+          <w:u w:val="single"/>
+        </w:rPr>
+        <w:t>º (</w:t>
+      </w:r>
+      <w:r>
+        <w:rPr>
+          <w:rFonts w:ascii="Times New Roman" w:hAnsi="Times New Roman" w:cs="Times New Roman"/>
+          <w:b/>
+          <w:bCs/>
+          <w:sz w:val="24"/>
+          <w:szCs w:val="24"/>
+          <w:u w:val="single"/>
+        </w:rPr>
+        <w:t>Medio de transporte</w:t>
+      </w:r>
+      <w:r>
+        <w:rPr>
+          <w:rFonts w:ascii="Times New Roman" w:hAnsi="Times New Roman" w:cs="Times New Roman"/>
+          <w:b/>
+          <w:bCs/>
+          <w:sz w:val="24"/>
+          <w:szCs w:val="24"/>
+        </w:rPr>
+        <w:t>):</w:t>
+      </w:r>
+    </w:p>
+    <w:p>
+      <w:pPr>
+        <w:jc w:val="both"/>
+        <w:rPr>
+          <w:rFonts w:ascii="Times New Roman" w:hAnsi="Times New Roman" w:cs="Times New Roman"/>
+          <w:sz w:val="24"/>
+          <w:szCs w:val="24"/>
+        </w:rPr>
+      </w:pPr>
+      <w:r>
+        <w:rPr>
+          <w:rFonts w:ascii="Times New Roman" w:hAnsi="Times New Roman" w:cs="Times New Roman"/>
+          <w:sz w:val="24"/>
+          <w:szCs w:val="24"/>
+        </w:rPr>
+        <w:t>Cada transporte es realizado por un transportista de la empresa, el cual debe usar por transporte de lotes un único medio de transporte, como un determinado camión, tren, barco, etc. Es por ello que los medios que la empresa dispone se registran en esta tabla</w:t>
+      </w:r>
+      <w:r>
+        <w:rPr>
+          <w:rFonts w:ascii="Times New Roman" w:hAnsi="Times New Roman" w:cs="Times New Roman"/>
+          <w:sz w:val="24"/>
+          <w:szCs w:val="24"/>
+        </w:rPr>
+        <w:t>. De esta forma</w:t>
+      </w:r>
+      <w:r>
+        <w:rPr>
+          <w:rFonts w:ascii="Times New Roman" w:hAnsi="Times New Roman" w:cs="Times New Roman"/>
+          <w:sz w:val="24"/>
+          <w:szCs w:val="24"/>
+        </w:rPr>
+        <w:t xml:space="preserve"> se consigue</w:t>
+      </w:r>
+      <w:r>
+        <w:rPr>
+          <w:rFonts w:ascii="Times New Roman" w:hAnsi="Times New Roman" w:cs="Times New Roman"/>
+          <w:sz w:val="24"/>
+          <w:szCs w:val="24"/>
+        </w:rPr>
+        <w:t xml:space="preserve"> lo siguiente: </w:t>
+      </w:r>
+    </w:p>
+    <w:p>
+      <w:pPr>
+        <w:pStyle w:val="Prrafodelista"/>
+        <w:numPr>
+          <w:ilvl w:val="0"/>
+          <w:numId w:val="1"/>
+        </w:numPr>
+        <w:jc w:val="both"/>
+        <w:rPr>
+          <w:rFonts w:ascii="Times New Roman" w:hAnsi="Times New Roman" w:cs="Times New Roman"/>
+          <w:b/>
+          <w:bCs/>
+          <w:sz w:val="24"/>
+          <w:szCs w:val="24"/>
+        </w:rPr>
+      </w:pPr>
+      <w:r>
+        <w:rPr>
+          <w:rFonts w:ascii="Times New Roman" w:hAnsi="Times New Roman" w:cs="Times New Roman"/>
+          <w:sz w:val="24"/>
+          <w:szCs w:val="24"/>
+        </w:rPr>
+        <w:t xml:space="preserve">Relaciona los medios que se disponen con los usuarios transportista, de esta forma </w:t>
+      </w:r>
+      <w:r>
+        <w:rPr>
+          <w:rFonts w:ascii="Times New Roman" w:hAnsi="Times New Roman" w:cs="Times New Roman"/>
+          <w:sz w:val="24"/>
+          <w:szCs w:val="24"/>
+        </w:rPr>
+        <w:t>podemos saber que transportistas tiene permitido utilizar un determinado medio, regulando las potestades transportista</w:t>
+      </w:r>
+    </w:p>
+    <w:p>
+      <w:pPr>
+        <w:pStyle w:val="Prrafodelista"/>
+        <w:numPr>
+          <w:ilvl w:val="0"/>
+          <w:numId w:val="1"/>
+        </w:numPr>
+        <w:jc w:val="both"/>
+        <w:rPr>
+          <w:rFonts w:ascii="Times New Roman" w:hAnsi="Times New Roman" w:cs="Times New Roman"/>
+          <w:b/>
+          <w:bCs/>
+          <w:sz w:val="24"/>
+          <w:szCs w:val="24"/>
+        </w:rPr>
+      </w:pPr>
+      <w:r>
+        <w:rPr>
+          <w:rFonts w:ascii="Times New Roman" w:hAnsi="Times New Roman" w:cs="Times New Roman"/>
+          <w:sz w:val="24"/>
+          <w:szCs w:val="24"/>
+        </w:rPr>
+        <w:t xml:space="preserve">Almacenamos las capacidades del medio, de esta forma podemos saber si las capacidades del medio son suficientes para transportar los vehículos de los lotes a transportar. </w:t>
+      </w:r>
+    </w:p>
+    <w:p>
+      <w:pPr>
+        <w:pStyle w:val="Prrafodelista"/>
+        <w:numPr>
+          <w:ilvl w:val="0"/>
+          <w:numId w:val="1"/>
+        </w:numPr>
+        <w:jc w:val="both"/>
+        <w:rPr>
+          <w:rFonts w:ascii="Times New Roman" w:hAnsi="Times New Roman" w:cs="Times New Roman"/>
+          <w:b/>
+          <w:bCs/>
+          <w:sz w:val="24"/>
+          <w:szCs w:val="24"/>
+        </w:rPr>
+      </w:pPr>
+      <w:r>
+        <w:rPr>
+          <w:rFonts w:ascii="Times New Roman" w:hAnsi="Times New Roman" w:cs="Times New Roman"/>
+          <w:sz w:val="24"/>
+          <w:szCs w:val="24"/>
+        </w:rPr>
+        <w:t xml:space="preserve">Podemos saber de que tipo de medio es cada medio, en la siguiente observación podremos ver la importancia de esto. </w:t>
+      </w:r>
+    </w:p>
+    <w:p>
+      <w:pPr>
+        <w:jc w:val="both"/>
+        <w:rPr>
+          <w:rFonts w:ascii="Times New Roman" w:hAnsi="Times New Roman" w:cs="Times New Roman"/>
+          <w:b/>
+          <w:bCs/>
+          <w:sz w:val="24"/>
+          <w:szCs w:val="24"/>
+          <w:u w:val="single"/>
+        </w:rPr>
+      </w:pPr>
+    </w:p>
+    <w:p>
+      <w:pPr>
+        <w:jc w:val="both"/>
+        <w:rPr>
+          <w:rFonts w:ascii="Times New Roman" w:hAnsi="Times New Roman" w:cs="Times New Roman"/>
+          <w:b/>
+          <w:bCs/>
+          <w:sz w:val="24"/>
+          <w:szCs w:val="24"/>
+        </w:rPr>
+      </w:pPr>
+      <w:r>
+        <w:rPr>
+          <w:rFonts w:ascii="Times New Roman" w:hAnsi="Times New Roman" w:cs="Times New Roman"/>
+          <w:b/>
+          <w:bCs/>
+          <w:sz w:val="24"/>
+          <w:szCs w:val="24"/>
+          <w:u w:val="single"/>
+        </w:rPr>
+        <w:t xml:space="preserve">Observación </w:t>
+      </w:r>
+      <w:r>
+        <w:rPr>
+          <w:rFonts w:ascii="Times New Roman" w:hAnsi="Times New Roman" w:cs="Times New Roman"/>
+          <w:b/>
+          <w:bCs/>
+          <w:sz w:val="24"/>
+          <w:szCs w:val="24"/>
+          <w:u w:val="single"/>
+        </w:rPr>
+        <w:t>8</w:t>
+      </w:r>
+      <w:r>
+        <w:rPr>
+          <w:rFonts w:ascii="Times New Roman" w:hAnsi="Times New Roman" w:cs="Times New Roman"/>
+          <w:b/>
+          <w:bCs/>
+          <w:sz w:val="24"/>
+          <w:szCs w:val="24"/>
+          <w:u w:val="single"/>
+        </w:rPr>
+        <w:t>º (</w:t>
+      </w:r>
+      <w:r>
+        <w:rPr>
+          <w:rFonts w:ascii="Times New Roman" w:hAnsi="Times New Roman" w:cs="Times New Roman"/>
+          <w:b/>
+          <w:bCs/>
+          <w:sz w:val="24"/>
+          <w:szCs w:val="24"/>
+          <w:u w:val="single"/>
+        </w:rPr>
+        <w:t>Habilitado</w:t>
+      </w:r>
+      <w:r>
+        <w:rPr>
+          <w:rFonts w:ascii="Times New Roman" w:hAnsi="Times New Roman" w:cs="Times New Roman"/>
+          <w:b/>
+          <w:bCs/>
+          <w:sz w:val="24"/>
+          <w:szCs w:val="24"/>
+        </w:rPr>
+        <w:t>):</w:t>
+      </w:r>
+    </w:p>
+    <w:p>
+      <w:pPr>
+        <w:jc w:val="both"/>
+        <w:rPr>
+          <w:rFonts w:ascii="Times New Roman" w:hAnsi="Times New Roman" w:cs="Times New Roman"/>
+          <w:b/>
+          <w:bCs/>
+          <w:sz w:val="24"/>
+          <w:szCs w:val="24"/>
+        </w:rPr>
+      </w:pPr>
+      <w:r>
+        <w:rPr>
+          <w:rFonts w:ascii="Times New Roman" w:hAnsi="Times New Roman" w:cs="Times New Roman"/>
+          <w:sz w:val="24"/>
+          <w:szCs w:val="24"/>
+        </w:rPr>
+        <w:t>En esta relación podemos almacenar que tipos de medios de transport</w:t>
+      </w:r>
+      <w:r>
+        <w:rPr>
+          <w:rFonts w:ascii="Times New Roman" w:hAnsi="Times New Roman" w:cs="Times New Roman"/>
+          <w:sz w:val="24"/>
+          <w:szCs w:val="24"/>
+        </w:rPr>
+        <w:t>e</w:t>
+      </w:r>
+      <w:r>
+        <w:rPr>
+          <w:rFonts w:ascii="Times New Roman" w:hAnsi="Times New Roman" w:cs="Times New Roman"/>
+          <w:sz w:val="24"/>
+          <w:szCs w:val="24"/>
+        </w:rPr>
+        <w:t xml:space="preserve"> están habilitados en dichos lugares. Profundizo: Existen determinados</w:t>
+      </w:r>
+      <w:r>
+        <w:rPr>
+          <w:rFonts w:ascii="Times New Roman" w:hAnsi="Times New Roman" w:cs="Times New Roman"/>
+          <w:sz w:val="24"/>
+          <w:szCs w:val="24"/>
+        </w:rPr>
+        <w:t xml:space="preserve"> </w:t>
+      </w:r>
+      <w:r>
+        <w:rPr>
+          <w:rFonts w:ascii="Times New Roman" w:hAnsi="Times New Roman" w:cs="Times New Roman"/>
+          <w:sz w:val="24"/>
+          <w:szCs w:val="24"/>
+        </w:rPr>
+        <w:t xml:space="preserve">lugares, como puertos, patios, </w:t>
+      </w:r>
+      <w:proofErr w:type="spellStart"/>
+      <w:r>
+        <w:rPr>
+          <w:rFonts w:ascii="Times New Roman" w:hAnsi="Times New Roman" w:cs="Times New Roman"/>
+          <w:sz w:val="24"/>
+          <w:szCs w:val="24"/>
+        </w:rPr>
+        <w:t>etc</w:t>
+      </w:r>
+      <w:proofErr w:type="spellEnd"/>
+      <w:r>
+        <w:rPr>
+          <w:rFonts w:ascii="Times New Roman" w:hAnsi="Times New Roman" w:cs="Times New Roman"/>
+          <w:sz w:val="24"/>
+          <w:szCs w:val="24"/>
+        </w:rPr>
+        <w:t xml:space="preserve"> que permiten recibir o enviar lotes por tipos de medios especiales, como trenes o barcos, aunque la mayoría no lo permiten. Es por eso debemos relacionar los lugares con determinados tipos de medios, ya que cuando el transportista elija los lotes ha transportar y el medio a utilizar debemos asegurarnos que el tipo de medio del medio a utilizar este habilitado en el lugar de origen </w:t>
+      </w:r>
+      <w:r>
+        <w:rPr>
+          <w:rFonts w:ascii="Times New Roman" w:hAnsi="Times New Roman" w:cs="Times New Roman"/>
+          <w:sz w:val="24"/>
+          <w:szCs w:val="24"/>
+        </w:rPr>
+        <w:t>y en todos los lugares de destino. Si esta relación no existe podríamos permitir que un transportista escoja un barco por ejemplo para transportar un lote de canelones a cerro largo (si es que en los dos departamentos hay un patio u otro tipo de lugar), cosa que lógicamente no deberíamos permitir que suceda, de esta forma es posible limitarlo y evitar este tipo de incoherencias en las posibles acciones que los usuarios puedan hacer en la aplicación</w:t>
+      </w:r>
+      <w:r>
+        <w:rPr>
+          <w:rFonts w:ascii="Times New Roman" w:hAnsi="Times New Roman" w:cs="Times New Roman"/>
+          <w:sz w:val="24"/>
+          <w:szCs w:val="24"/>
+        </w:rPr>
+        <w:t xml:space="preserve">. </w:t>
+      </w:r>
+    </w:p>
+    <w:p>
+      <w:pPr>
+        <w:jc w:val="both"/>
+        <w:rPr>
+          <w:rFonts w:ascii="Times New Roman" w:hAnsi="Times New Roman" w:cs="Times New Roman"/>
+          <w:b/>
+          <w:bCs/>
+          <w:sz w:val="24"/>
+          <w:szCs w:val="24"/>
+          <w:u w:val="single"/>
+        </w:rPr>
+      </w:pPr>
+    </w:p>
+    <w:p>
+      <w:pPr>
+        <w:jc w:val="both"/>
+        <w:rPr>
+          <w:rFonts w:ascii="Times New Roman" w:hAnsi="Times New Roman" w:cs="Times New Roman"/>
+          <w:b/>
+          <w:bCs/>
+          <w:sz w:val="24"/>
+          <w:szCs w:val="24"/>
+        </w:rPr>
+      </w:pPr>
+      <w:r>
+        <w:rPr>
+          <w:rFonts w:ascii="Times New Roman" w:hAnsi="Times New Roman" w:cs="Times New Roman"/>
+          <w:b/>
+          <w:bCs/>
+          <w:sz w:val="24"/>
+          <w:szCs w:val="24"/>
+          <w:u w:val="single"/>
+        </w:rPr>
+        <w:t xml:space="preserve">Observación </w:t>
+      </w:r>
+      <w:r>
+        <w:rPr>
+          <w:rFonts w:ascii="Times New Roman" w:hAnsi="Times New Roman" w:cs="Times New Roman"/>
+          <w:b/>
+          <w:bCs/>
+          <w:sz w:val="24"/>
+          <w:szCs w:val="24"/>
+          <w:u w:val="single"/>
+        </w:rPr>
+        <w:t>9</w:t>
+      </w:r>
+      <w:r>
+        <w:rPr>
+          <w:rFonts w:ascii="Times New Roman" w:hAnsi="Times New Roman" w:cs="Times New Roman"/>
+          <w:b/>
+          <w:bCs/>
+          <w:sz w:val="24"/>
+          <w:szCs w:val="24"/>
+          <w:u w:val="single"/>
+        </w:rPr>
+        <w:t>º (</w:t>
+      </w:r>
+      <w:r>
+        <w:rPr>
+          <w:rFonts w:ascii="Times New Roman" w:hAnsi="Times New Roman" w:cs="Times New Roman"/>
+          <w:b/>
+          <w:bCs/>
+          <w:sz w:val="24"/>
+          <w:szCs w:val="24"/>
+          <w:u w:val="single"/>
+        </w:rPr>
+        <w:t xml:space="preserve">id usuario con CI </w:t>
+      </w:r>
+      <w:proofErr w:type="spellStart"/>
+      <w:r>
+        <w:rPr>
+          <w:rFonts w:ascii="Times New Roman" w:hAnsi="Times New Roman" w:cs="Times New Roman"/>
+          <w:b/>
+          <w:bCs/>
+          <w:sz w:val="24"/>
+          <w:szCs w:val="24"/>
+          <w:u w:val="single"/>
+        </w:rPr>
+        <w:t>y</w:t>
+      </w:r>
+      <w:proofErr w:type="spellEnd"/>
+      <w:r>
+        <w:rPr>
+          <w:rFonts w:ascii="Times New Roman" w:hAnsi="Times New Roman" w:cs="Times New Roman"/>
+          <w:b/>
+          <w:bCs/>
+          <w:sz w:val="24"/>
+          <w:szCs w:val="24"/>
+          <w:u w:val="single"/>
+        </w:rPr>
+        <w:t xml:space="preserve"> id vehículo con VIN</w:t>
+      </w:r>
+      <w:r>
+        <w:rPr>
+          <w:rFonts w:ascii="Times New Roman" w:hAnsi="Times New Roman" w:cs="Times New Roman"/>
+          <w:b/>
+          <w:bCs/>
+          <w:sz w:val="24"/>
+          <w:szCs w:val="24"/>
+        </w:rPr>
+        <w:t>):</w:t>
+      </w:r>
+    </w:p>
+    <w:p>
+      <w:pPr>
+        <w:jc w:val="both"/>
+        <w:rPr>
+          <w:rFonts w:ascii="Times New Roman" w:hAnsi="Times New Roman" w:cs="Times New Roman"/>
+          <w:sz w:val="24"/>
+          <w:szCs w:val="24"/>
+        </w:rPr>
+      </w:pPr>
+      <w:r>
+        <w:rPr>
+          <w:rFonts w:ascii="Times New Roman" w:hAnsi="Times New Roman" w:cs="Times New Roman"/>
+          <w:sz w:val="24"/>
+          <w:szCs w:val="24"/>
+        </w:rPr>
+        <w:t>El motivo por el cual tenemos un id usuario o un id usuario cuando ya tenemos un código único identificador como puede ser la CI o VIN respectivamente es porque ambos tiene una longitud muy grande, cosa que provoca un consumo de gran tamaño (</w:t>
+      </w:r>
+      <w:proofErr w:type="spellStart"/>
+      <w:r>
+        <w:rPr>
+          <w:rFonts w:ascii="Times New Roman" w:hAnsi="Times New Roman" w:cs="Times New Roman"/>
+          <w:sz w:val="24"/>
+          <w:szCs w:val="24"/>
+        </w:rPr>
+        <w:t>vin</w:t>
+      </w:r>
+      <w:proofErr w:type="spellEnd"/>
+      <w:r>
+        <w:rPr>
+          <w:rFonts w:ascii="Times New Roman" w:hAnsi="Times New Roman" w:cs="Times New Roman"/>
+          <w:sz w:val="24"/>
+          <w:szCs w:val="24"/>
+        </w:rPr>
+        <w:t xml:space="preserve"> = 17 caracteres de 1Byte cada uno), por lo tanto no podemos usarlo bajo ningún criterio como clave externa (ya que se repetiría en demasía), a lo sumo se podrá repetir en su respectiva tupla en vehículo o usuario (dependiendo de que atributo estemos hablando) </w:t>
+      </w:r>
     </w:p>
     <w:sectPr>
       <w:pgSz w:w="11906" w:h="16838"/>
@@ -1307,6 +2428,127 @@
     </w:sectPr>
   </w:body>
 </w:document>
+</file>
+
+<file path=word/numbering.xml><?xml version="1.0" encoding="utf-8"?>
+<w:numbering xmlns:wpc="http://schemas.microsoft.com/office/word/2010/wordprocessingCanvas" xmlns:cx="http://schemas.microsoft.com/office/drawing/2014/chartex" xmlns:cx1="http://schemas.microsoft.com/office/drawing/2015/9/8/chartex" xmlns:cx2="http://schemas.microsoft.com/office/drawing/2015/10/21/chartex" xmlns:cx3="http://schemas.microsoft.com/office/drawing/2016/5/9/chartex" xmlns:cx4="http://schemas.microsoft.com/office/drawing/2016/5/10/chartex" xmlns:cx5="http://schemas.microsoft.com/office/drawing/2016/5/11/chartex" xmlns:cx6="http://schemas.microsoft.com/office/drawing/2016/5/12/chartex" xmlns:cx7="http://schemas.microsoft.com/office/drawing/2016/5/13/chartex" xmlns:cx8="http://schemas.microsoft.com/office/drawing/2016/5/14/chartex" xmlns:mc="http://schemas.openxmlformats.org/markup-compatibility/2006" xmlns:aink="http://schemas.microsoft.com/office/drawing/2016/ink" xmlns:am3d="http://schemas.microsoft.com/office/drawing/2017/model3d" xmlns:o="urn:schemas-microsoft-com:office:office" xmlns:r="http://schemas.openxmlformats.org/officeDocument/2006/relationships" xmlns:m="http://schemas.openxmlformats.org/officeDocument/2006/math" xmlns:v="urn:schemas-microsoft-com:vml" xmlns:wp14="http://schemas.microsoft.com/office/word/2010/wordprocessingDrawing" xmlns:wp="http://schemas.openxmlformats.org/drawingml/2006/wordprocessingDrawing" xmlns:w10="urn:schemas-microsoft-com:office:word" xmlns:w="http://schemas.openxmlformats.org/wordprocessingml/2006/main" xmlns:w14="http://schemas.microsoft.com/office/word/2010/wordml" xmlns:w15="http://schemas.microsoft.com/office/word/2012/wordml" xmlns:w16cid="http://schemas.microsoft.com/office/word/2016/wordml/cid" xmlns:w16se="http://schemas.microsoft.com/office/word/2015/wordml/symex" xmlns:wpg="http://schemas.microsoft.com/office/word/2010/wordprocessingGroup" xmlns:wpi="http://schemas.microsoft.com/office/word/2010/wordprocessingInk" xmlns:wne="http://schemas.microsoft.com/office/word/2006/wordml" xmlns:wps="http://schemas.microsoft.com/office/word/2010/wordprocessingShape" mc:Ignorable="w14 w15 w16se w16cid wp14">
+  <w:abstractNum w:abstractNumId="0" w15:restartNumberingAfterBreak="0">
+    <w:nsid w:val="1AEC12A8"/>
+    <w:multiLevelType w:val="hybridMultilevel"/>
+    <w:tmpl w:val="E5EE69B8"/>
+    <w:lvl w:ilvl="0" w:tplc="0C0A0001">
+      <w:start w:val="1"/>
+      <w:numFmt w:val="bullet"/>
+      <w:lvlText w:val=""/>
+      <w:lvlJc w:val="left"/>
+      <w:pPr>
+        <w:ind w:left="720" w:hanging="360"/>
+      </w:pPr>
+      <w:rPr>
+        <w:rFonts w:ascii="Symbol" w:hAnsi="Symbol" w:hint="default"/>
+      </w:rPr>
+    </w:lvl>
+    <w:lvl w:ilvl="1" w:tplc="0C0A0003" w:tentative="1">
+      <w:start w:val="1"/>
+      <w:numFmt w:val="bullet"/>
+      <w:lvlText w:val="o"/>
+      <w:lvlJc w:val="left"/>
+      <w:pPr>
+        <w:ind w:left="1440" w:hanging="360"/>
+      </w:pPr>
+      <w:rPr>
+        <w:rFonts w:ascii="Courier New" w:hAnsi="Courier New" w:cs="Courier New" w:hint="default"/>
+      </w:rPr>
+    </w:lvl>
+    <w:lvl w:ilvl="2" w:tplc="0C0A0005" w:tentative="1">
+      <w:start w:val="1"/>
+      <w:numFmt w:val="bullet"/>
+      <w:lvlText w:val=""/>
+      <w:lvlJc w:val="left"/>
+      <w:pPr>
+        <w:ind w:left="2160" w:hanging="360"/>
+      </w:pPr>
+      <w:rPr>
+        <w:rFonts w:ascii="Wingdings" w:hAnsi="Wingdings" w:hint="default"/>
+      </w:rPr>
+    </w:lvl>
+    <w:lvl w:ilvl="3" w:tplc="0C0A0001" w:tentative="1">
+      <w:start w:val="1"/>
+      <w:numFmt w:val="bullet"/>
+      <w:lvlText w:val=""/>
+      <w:lvlJc w:val="left"/>
+      <w:pPr>
+        <w:ind w:left="2880" w:hanging="360"/>
+      </w:pPr>
+      <w:rPr>
+        <w:rFonts w:ascii="Symbol" w:hAnsi="Symbol" w:hint="default"/>
+      </w:rPr>
+    </w:lvl>
+    <w:lvl w:ilvl="4" w:tplc="0C0A0003" w:tentative="1">
+      <w:start w:val="1"/>
+      <w:numFmt w:val="bullet"/>
+      <w:lvlText w:val="o"/>
+      <w:lvlJc w:val="left"/>
+      <w:pPr>
+        <w:ind w:left="3600" w:hanging="360"/>
+      </w:pPr>
+      <w:rPr>
+        <w:rFonts w:ascii="Courier New" w:hAnsi="Courier New" w:cs="Courier New" w:hint="default"/>
+      </w:rPr>
+    </w:lvl>
+    <w:lvl w:ilvl="5" w:tplc="0C0A0005" w:tentative="1">
+      <w:start w:val="1"/>
+      <w:numFmt w:val="bullet"/>
+      <w:lvlText w:val=""/>
+      <w:lvlJc w:val="left"/>
+      <w:pPr>
+        <w:ind w:left="4320" w:hanging="360"/>
+      </w:pPr>
+      <w:rPr>
+        <w:rFonts w:ascii="Wingdings" w:hAnsi="Wingdings" w:hint="default"/>
+      </w:rPr>
+    </w:lvl>
+    <w:lvl w:ilvl="6" w:tplc="0C0A0001" w:tentative="1">
+      <w:start w:val="1"/>
+      <w:numFmt w:val="bullet"/>
+      <w:lvlText w:val=""/>
+      <w:lvlJc w:val="left"/>
+      <w:pPr>
+        <w:ind w:left="5040" w:hanging="360"/>
+      </w:pPr>
+      <w:rPr>
+        <w:rFonts w:ascii="Symbol" w:hAnsi="Symbol" w:hint="default"/>
+      </w:rPr>
+    </w:lvl>
+    <w:lvl w:ilvl="7" w:tplc="0C0A0003" w:tentative="1">
+      <w:start w:val="1"/>
+      <w:numFmt w:val="bullet"/>
+      <w:lvlText w:val="o"/>
+      <w:lvlJc w:val="left"/>
+      <w:pPr>
+        <w:ind w:left="5760" w:hanging="360"/>
+      </w:pPr>
+      <w:rPr>
+        <w:rFonts w:ascii="Courier New" w:hAnsi="Courier New" w:cs="Courier New" w:hint="default"/>
+      </w:rPr>
+    </w:lvl>
+    <w:lvl w:ilvl="8" w:tplc="0C0A0005" w:tentative="1">
+      <w:start w:val="1"/>
+      <w:numFmt w:val="bullet"/>
+      <w:lvlText w:val=""/>
+      <w:lvlJc w:val="left"/>
+      <w:pPr>
+        <w:ind w:left="6480" w:hanging="360"/>
+      </w:pPr>
+      <w:rPr>
+        <w:rFonts w:ascii="Wingdings" w:hAnsi="Wingdings" w:hint="default"/>
+      </w:rPr>
+    </w:lvl>
+  </w:abstractNum>
+  <w:num w:numId="1">
+    <w:abstractNumId w:val="0"/>
+  </w:num>
+</w:numbering>
 </file>
 
 <file path=word/styles.xml><?xml version="1.0" encoding="utf-8"?>
@@ -1774,6 +3016,17 @@
       <w:lang w:val="es-ES"/>
     </w:rPr>
   </w:style>
+  <w:style w:type="paragraph" w:styleId="Prrafodelista">
+    <w:name w:val="List Paragraph"/>
+    <w:basedOn w:val="Normal"/>
+    <w:uiPriority w:val="34"/>
+    <w:qFormat/>
+    <w:rsid w:val="001041C0"/>
+    <w:pPr>
+      <w:ind w:left="720"/>
+      <w:contextualSpacing/>
+    </w:pPr>
+  </w:style>
 </w:styles>
 </file>
 

</xml_diff>

<commit_message>
Cambios de conexion en el MER, RNE y justificaciones del MER
</commit_message>
<xml_diff>
--- a/Actividades/BD01001/Fundamentación del MER.docx
+++ b/Actividades/BD01001/Fundamentación del MER.docx
@@ -123,23 +123,7 @@
           <w:sz w:val="24"/>
           <w:szCs w:val="24"/>
         </w:rPr>
-        <w:t xml:space="preserve">Ruta en </w:t>
-      </w:r>
-      <w:proofErr w:type="spellStart"/>
-      <w:r>
-        <w:rPr>
-          <w:sz w:val="24"/>
-          <w:szCs w:val="24"/>
-        </w:rPr>
-        <w:t>GitLab</w:t>
-      </w:r>
-      <w:proofErr w:type="spellEnd"/>
-      <w:r>
-        <w:rPr>
-          <w:sz w:val="24"/>
-          <w:szCs w:val="24"/>
-        </w:rPr>
-        <w:t>: /Actividades/</w:t>
+        <w:t>Ruta en GitLab: /Actividades/</w:t>
       </w:r>
       <w:r>
         <w:rPr>
@@ -574,7 +558,110 @@
           <w:sz w:val="24"/>
           <w:szCs w:val="24"/>
         </w:rPr>
-        <w:t xml:space="preserve"> en transportista en dicho momento. Para dicha solución hay dos formas: La primera consiste en un atributo multivaluado en transporte, el cual se actualice cada 10 segundos, por ejemplo. De esta forma sabemos la localización. Pero si almacenamos cada posición el tamaño de la tabla seria en exceso grande y además el servidor que tiene el </w:t>
+        <w:t xml:space="preserve"> en transportista en dicho momento. Para dicha solución hay dos formas: La primera consiste en un atributo multivaluado en transporte, el cual se actualice cada 10 segundos, por ejemplo. De esta forma sabemos la localización. Pero si almacenamos cada posición el tamaño de la tabla seria en exceso grande y además el servidor que tiene el informix estaría en exceso solicitado durante los transportes, atentando en el rendimiento del mismo. Es por ello que surge la 2º solución, la cual es darle al transportista un teléfono con la ubicación de Google maps activa</w:t>
+      </w:r>
+      <w:r>
+        <w:rPr>
+          <w:rFonts w:ascii="Times New Roman" w:hAnsi="Times New Roman" w:cs="Times New Roman"/>
+          <w:sz w:val="24"/>
+          <w:szCs w:val="24"/>
+        </w:rPr>
+        <w:t>, la URL de dicha ubicación es única por transportista. Debe estar en una tabla independiente y no como atributo en transportista por varias razones: 1) puede tener más de un teléfono o URL activa 2) No todos los usuarios tienen porque tener una URL de su ubicación, para ellos ese atributo serio null, lo cual se soluciona de esta forma.</w:t>
+      </w:r>
+    </w:p>
+    <w:p>
+      <w:pPr>
+        <w:rPr>
+          <w:rFonts w:ascii="Times New Roman" w:hAnsi="Times New Roman" w:cs="Times New Roman"/>
+          <w:b/>
+          <w:bCs/>
+          <w:sz w:val="24"/>
+          <w:szCs w:val="24"/>
+          <w:u w:val="single"/>
+        </w:rPr>
+      </w:pPr>
+    </w:p>
+    <w:p>
+      <w:pPr>
+        <w:rPr>
+          <w:rFonts w:ascii="Times New Roman" w:hAnsi="Times New Roman" w:cs="Times New Roman"/>
+          <w:b/>
+          <w:bCs/>
+          <w:sz w:val="24"/>
+          <w:szCs w:val="24"/>
+        </w:rPr>
+      </w:pPr>
+      <w:r>
+        <w:rPr>
+          <w:rFonts w:ascii="Times New Roman" w:hAnsi="Times New Roman" w:cs="Times New Roman"/>
+          <w:b/>
+          <w:bCs/>
+          <w:sz w:val="24"/>
+          <w:szCs w:val="24"/>
+          <w:u w:val="single"/>
+        </w:rPr>
+        <w:t xml:space="preserve">Observación </w:t>
+      </w:r>
+      <w:r>
+        <w:rPr>
+          <w:rFonts w:ascii="Times New Roman" w:hAnsi="Times New Roman" w:cs="Times New Roman"/>
+          <w:b/>
+          <w:bCs/>
+          <w:sz w:val="24"/>
+          <w:szCs w:val="24"/>
+          <w:u w:val="single"/>
+        </w:rPr>
+        <w:t>3</w:t>
+      </w:r>
+      <w:r>
+        <w:rPr>
+          <w:rFonts w:ascii="Times New Roman" w:hAnsi="Times New Roman" w:cs="Times New Roman"/>
+          <w:b/>
+          <w:bCs/>
+          <w:sz w:val="24"/>
+          <w:szCs w:val="24"/>
+          <w:u w:val="single"/>
+        </w:rPr>
+        <w:t>º (</w:t>
+      </w:r>
+      <w:r>
+        <w:rPr>
+          <w:rFonts w:ascii="Times New Roman" w:hAnsi="Times New Roman" w:cs="Times New Roman"/>
+          <w:b/>
+          <w:bCs/>
+          <w:sz w:val="24"/>
+          <w:szCs w:val="24"/>
+          <w:u w:val="single"/>
+        </w:rPr>
+        <w:t>El cliente</w:t>
+      </w:r>
+      <w:r>
+        <w:rPr>
+          <w:rFonts w:ascii="Times New Roman" w:hAnsi="Times New Roman" w:cs="Times New Roman"/>
+          <w:b/>
+          <w:bCs/>
+          <w:sz w:val="24"/>
+          <w:szCs w:val="24"/>
+        </w:rPr>
+        <w:t xml:space="preserve">): </w:t>
+      </w:r>
+    </w:p>
+    <w:p>
+      <w:pPr>
+        <w:jc w:val="both"/>
+        <w:rPr>
+          <w:rFonts w:ascii="Times New Roman" w:hAnsi="Times New Roman" w:cs="Times New Roman"/>
+          <w:sz w:val="24"/>
+          <w:szCs w:val="24"/>
+        </w:rPr>
+      </w:pPr>
+      <w:r>
+        <w:rPr>
+          <w:rFonts w:ascii="Times New Roman" w:hAnsi="Times New Roman" w:cs="Times New Roman"/>
+          <w:sz w:val="24"/>
+          <w:szCs w:val="24"/>
+        </w:rPr>
+        <w:t xml:space="preserve"> Los clientes en nuestra </w:t>
       </w:r>
       <w:proofErr w:type="spellStart"/>
       <w:r>
@@ -583,7 +670,7 @@
           <w:sz w:val="24"/>
           <w:szCs w:val="24"/>
         </w:rPr>
-        <w:t>informix</w:t>
+        <w:t>bbdd</w:t>
       </w:r>
       <w:proofErr w:type="spellEnd"/>
       <w:r>
@@ -592,7 +679,7 @@
           <w:sz w:val="24"/>
           <w:szCs w:val="24"/>
         </w:rPr>
-        <w:t xml:space="preserve"> estaría en exceso solicitado durante los transportes, atentando en el rendimiento del mismo. Es por ello que surge la 2º solución, la cual es darle al transportista un teléfono con la ubicación de Google </w:t>
+        <w:t xml:space="preserve"> son todos los clientes que la empresa que usa nuestro software tiene. Por lo tanto, todos los vehículos tienen un cliente al que pertenece (Relación </w:t>
       </w:r>
       <w:proofErr w:type="spellStart"/>
       <w:r>
@@ -601,7 +688,7 @@
           <w:sz w:val="24"/>
           <w:szCs w:val="24"/>
         </w:rPr>
-        <w:t>maps</w:t>
+        <w:t>EsDueño</w:t>
       </w:r>
       <w:proofErr w:type="spellEnd"/>
       <w:r>
@@ -610,15 +697,41 @@
           <w:sz w:val="24"/>
           <w:szCs w:val="24"/>
         </w:rPr>
-        <w:t xml:space="preserve"> activa</w:t>
-      </w:r>
-      <w:r>
-        <w:rPr>
-          <w:rFonts w:ascii="Times New Roman" w:hAnsi="Times New Roman" w:cs="Times New Roman"/>
-          <w:sz w:val="24"/>
-          <w:szCs w:val="24"/>
-        </w:rPr>
-        <w:t xml:space="preserve">, la URL de dicha ubicación es única por transportista. Debe estar en una tabla independiente y no como atributo en transportista por varias razones: 1) puede tener más de un teléfono o URL activa 2) No todos los usuarios tienen porque tener una URL de su ubicación, para ellos ese atributo serio </w:t>
+        <w:t>) y posteriormente le será entregado.</w:t>
+      </w:r>
+    </w:p>
+    <w:p>
+      <w:pPr>
+        <w:jc w:val="both"/>
+        <w:rPr>
+          <w:rFonts w:ascii="Times New Roman" w:hAnsi="Times New Roman" w:cs="Times New Roman"/>
+          <w:sz w:val="24"/>
+          <w:szCs w:val="24"/>
+        </w:rPr>
+      </w:pPr>
+      <w:r>
+        <w:rPr>
+          <w:rFonts w:ascii="Times New Roman" w:hAnsi="Times New Roman" w:cs="Times New Roman"/>
+          <w:sz w:val="24"/>
+          <w:szCs w:val="24"/>
+        </w:rPr>
+        <w:t>Además,</w:t>
+      </w:r>
+      <w:r>
+        <w:rPr>
+          <w:rFonts w:ascii="Times New Roman" w:hAnsi="Times New Roman" w:cs="Times New Roman"/>
+          <w:sz w:val="24"/>
+          <w:szCs w:val="24"/>
+        </w:rPr>
+        <w:t xml:space="preserve"> el software contiene la posibilitad de</w:t>
+      </w:r>
+      <w:r>
+        <w:rPr>
+          <w:rFonts w:ascii="Times New Roman" w:hAnsi="Times New Roman" w:cs="Times New Roman"/>
+          <w:sz w:val="24"/>
+          <w:szCs w:val="24"/>
+        </w:rPr>
+        <w:t xml:space="preserve"> entregar el vehículo al cliente en uno de sus locales (Según la especificación de requerimientos, leer el IEEE 830 para más información) o también conocidos como estabelecimientos. Pero para ello cuando se crea un lote que tiene como destino dicho lugar, todos los vehículos que conforman el lote deberán ser de dicho dueño. Aunque para todo lo anterior tenemos que vincular algunos lugares con sus dueños (los clientes) es por ello la existencia de la tabla </w:t>
       </w:r>
       <w:proofErr w:type="spellStart"/>
       <w:r>
@@ -627,7 +740,7 @@
           <w:sz w:val="24"/>
           <w:szCs w:val="24"/>
         </w:rPr>
-        <w:t>null</w:t>
+        <w:t>Pertenece_A</w:t>
       </w:r>
       <w:proofErr w:type="spellEnd"/>
       <w:r>
@@ -636,226 +749,7 @@
           <w:sz w:val="24"/>
           <w:szCs w:val="24"/>
         </w:rPr>
-        <w:t>, lo cual se soluciona de esta forma.</w:t>
-      </w:r>
-    </w:p>
-    <w:p>
-      <w:pPr>
-        <w:rPr>
-          <w:rFonts w:ascii="Times New Roman" w:hAnsi="Times New Roman" w:cs="Times New Roman"/>
-          <w:b/>
-          <w:bCs/>
-          <w:sz w:val="24"/>
-          <w:szCs w:val="24"/>
-          <w:u w:val="single"/>
-        </w:rPr>
-      </w:pPr>
-    </w:p>
-    <w:p>
-      <w:pPr>
-        <w:rPr>
-          <w:rFonts w:ascii="Times New Roman" w:hAnsi="Times New Roman" w:cs="Times New Roman"/>
-          <w:b/>
-          <w:bCs/>
-          <w:sz w:val="24"/>
-          <w:szCs w:val="24"/>
-        </w:rPr>
-      </w:pPr>
-      <w:r>
-        <w:rPr>
-          <w:rFonts w:ascii="Times New Roman" w:hAnsi="Times New Roman" w:cs="Times New Roman"/>
-          <w:b/>
-          <w:bCs/>
-          <w:sz w:val="24"/>
-          <w:szCs w:val="24"/>
-          <w:u w:val="single"/>
-        </w:rPr>
-        <w:t xml:space="preserve">Observación </w:t>
-      </w:r>
-      <w:r>
-        <w:rPr>
-          <w:rFonts w:ascii="Times New Roman" w:hAnsi="Times New Roman" w:cs="Times New Roman"/>
-          <w:b/>
-          <w:bCs/>
-          <w:sz w:val="24"/>
-          <w:szCs w:val="24"/>
-          <w:u w:val="single"/>
-        </w:rPr>
-        <w:t>3</w:t>
-      </w:r>
-      <w:r>
-        <w:rPr>
-          <w:rFonts w:ascii="Times New Roman" w:hAnsi="Times New Roman" w:cs="Times New Roman"/>
-          <w:b/>
-          <w:bCs/>
-          <w:sz w:val="24"/>
-          <w:szCs w:val="24"/>
-          <w:u w:val="single"/>
-        </w:rPr>
-        <w:t>º (</w:t>
-      </w:r>
-      <w:r>
-        <w:rPr>
-          <w:rFonts w:ascii="Times New Roman" w:hAnsi="Times New Roman" w:cs="Times New Roman"/>
-          <w:b/>
-          <w:bCs/>
-          <w:sz w:val="24"/>
-          <w:szCs w:val="24"/>
-          <w:u w:val="single"/>
-        </w:rPr>
-        <w:t>El cliente</w:t>
-      </w:r>
-      <w:r>
-        <w:rPr>
-          <w:rFonts w:ascii="Times New Roman" w:hAnsi="Times New Roman" w:cs="Times New Roman"/>
-          <w:b/>
-          <w:bCs/>
-          <w:sz w:val="24"/>
-          <w:szCs w:val="24"/>
-        </w:rPr>
-        <w:t xml:space="preserve">): </w:t>
-      </w:r>
-    </w:p>
-    <w:p>
-      <w:pPr>
-        <w:jc w:val="both"/>
-        <w:rPr>
-          <w:rFonts w:ascii="Times New Roman" w:hAnsi="Times New Roman" w:cs="Times New Roman"/>
-          <w:sz w:val="24"/>
-          <w:szCs w:val="24"/>
-        </w:rPr>
-      </w:pPr>
-      <w:r>
-        <w:rPr>
-          <w:rFonts w:ascii="Times New Roman" w:hAnsi="Times New Roman" w:cs="Times New Roman"/>
-          <w:sz w:val="24"/>
-          <w:szCs w:val="24"/>
-        </w:rPr>
-        <w:t xml:space="preserve"> Los clientes en nuestra </w:t>
-      </w:r>
-      <w:proofErr w:type="spellStart"/>
-      <w:r>
-        <w:rPr>
-          <w:rFonts w:ascii="Times New Roman" w:hAnsi="Times New Roman" w:cs="Times New Roman"/>
-          <w:sz w:val="24"/>
-          <w:szCs w:val="24"/>
-        </w:rPr>
-        <w:t>bbdd</w:t>
-      </w:r>
-      <w:proofErr w:type="spellEnd"/>
-      <w:r>
-        <w:rPr>
-          <w:rFonts w:ascii="Times New Roman" w:hAnsi="Times New Roman" w:cs="Times New Roman"/>
-          <w:sz w:val="24"/>
-          <w:szCs w:val="24"/>
-        </w:rPr>
-        <w:t xml:space="preserve"> son todos los clientes que la empresa que usa nuestro software tiene. Por lo tanto, todos los vehículos tienen un cliente al que pertenece (Relación </w:t>
-      </w:r>
-      <w:proofErr w:type="spellStart"/>
-      <w:r>
-        <w:rPr>
-          <w:rFonts w:ascii="Times New Roman" w:hAnsi="Times New Roman" w:cs="Times New Roman"/>
-          <w:sz w:val="24"/>
-          <w:szCs w:val="24"/>
-        </w:rPr>
-        <w:t>EsDueño</w:t>
-      </w:r>
-      <w:proofErr w:type="spellEnd"/>
-      <w:r>
-        <w:rPr>
-          <w:rFonts w:ascii="Times New Roman" w:hAnsi="Times New Roman" w:cs="Times New Roman"/>
-          <w:sz w:val="24"/>
-          <w:szCs w:val="24"/>
-        </w:rPr>
-        <w:t>) y posteriormente le será entregado.</w:t>
-      </w:r>
-    </w:p>
-    <w:p>
-      <w:pPr>
-        <w:jc w:val="both"/>
-        <w:rPr>
-          <w:rFonts w:ascii="Times New Roman" w:hAnsi="Times New Roman" w:cs="Times New Roman"/>
-          <w:sz w:val="24"/>
-          <w:szCs w:val="24"/>
-        </w:rPr>
-      </w:pPr>
-      <w:r>
-        <w:rPr>
-          <w:rFonts w:ascii="Times New Roman" w:hAnsi="Times New Roman" w:cs="Times New Roman"/>
-          <w:sz w:val="24"/>
-          <w:szCs w:val="24"/>
-        </w:rPr>
-        <w:t>Además,</w:t>
-      </w:r>
-      <w:r>
-        <w:rPr>
-          <w:rFonts w:ascii="Times New Roman" w:hAnsi="Times New Roman" w:cs="Times New Roman"/>
-          <w:sz w:val="24"/>
-          <w:szCs w:val="24"/>
-        </w:rPr>
-        <w:t xml:space="preserve"> el software contiene la posibilitad de</w:t>
-      </w:r>
-      <w:r>
-        <w:rPr>
-          <w:rFonts w:ascii="Times New Roman" w:hAnsi="Times New Roman" w:cs="Times New Roman"/>
-          <w:sz w:val="24"/>
-          <w:szCs w:val="24"/>
-        </w:rPr>
-        <w:t xml:space="preserve"> entregar el vehículo al cliente en uno de sus locales (Según la especificación de requerimientos, leer el IEEE 830 para más información) o también conocidos como estabelecimientos. Pero para ello cuando se crea un lote que tiene como destino dicho lugar, todos los vehículos que conforman el lote deberán ser de dicho dueño. Aunque para todo lo anterior tenemos que vincular algunos lugares con sus dueños (los clientes) es por ello la existencia de la tabla </w:t>
-      </w:r>
-      <w:proofErr w:type="spellStart"/>
-      <w:r>
-        <w:rPr>
-          <w:rFonts w:ascii="Times New Roman" w:hAnsi="Times New Roman" w:cs="Times New Roman"/>
-          <w:sz w:val="24"/>
-          <w:szCs w:val="24"/>
-        </w:rPr>
-        <w:t>Pertenece_A</w:t>
-      </w:r>
-      <w:proofErr w:type="spellEnd"/>
-      <w:r>
-        <w:rPr>
-          <w:rFonts w:ascii="Times New Roman" w:hAnsi="Times New Roman" w:cs="Times New Roman"/>
-          <w:sz w:val="24"/>
-          <w:szCs w:val="24"/>
-        </w:rPr>
-        <w:t xml:space="preserve">. Pero como no todos los lugares tienen dueño (como los puertos, patios, zonas, </w:t>
-      </w:r>
-      <w:proofErr w:type="spellStart"/>
-      <w:r>
-        <w:rPr>
-          <w:rFonts w:ascii="Times New Roman" w:hAnsi="Times New Roman" w:cs="Times New Roman"/>
-          <w:sz w:val="24"/>
-          <w:szCs w:val="24"/>
-        </w:rPr>
-        <w:t>etc</w:t>
-      </w:r>
-      <w:proofErr w:type="spellEnd"/>
-      <w:r>
-        <w:rPr>
-          <w:rFonts w:ascii="Times New Roman" w:hAnsi="Times New Roman" w:cs="Times New Roman"/>
-          <w:sz w:val="24"/>
-          <w:szCs w:val="24"/>
-        </w:rPr>
-        <w:t xml:space="preserve">) no deberá haber totalidad de lado de lugar, por lo tanto, genera tabla, evitando un gran número de </w:t>
-      </w:r>
-      <w:proofErr w:type="spellStart"/>
-      <w:r>
-        <w:rPr>
-          <w:rFonts w:ascii="Times New Roman" w:hAnsi="Times New Roman" w:cs="Times New Roman"/>
-          <w:sz w:val="24"/>
-          <w:szCs w:val="24"/>
-        </w:rPr>
-        <w:t>null</w:t>
-      </w:r>
-      <w:proofErr w:type="spellEnd"/>
-      <w:r>
-        <w:rPr>
-          <w:rFonts w:ascii="Times New Roman" w:hAnsi="Times New Roman" w:cs="Times New Roman"/>
-          <w:sz w:val="24"/>
-          <w:szCs w:val="24"/>
-        </w:rPr>
-        <w:t xml:space="preserve">. </w:t>
+        <w:t xml:space="preserve">. Pero como no todos los lugares tienen dueño (como los puertos, patios, zonas, etc) no deberá haber totalidad de lado de lugar, por lo tanto, genera tabla, evitando un gran número de null. </w:t>
       </w:r>
       <w:r>
         <w:rPr>
@@ -1241,7 +1135,49 @@
           <w:sz w:val="24"/>
           <w:szCs w:val="24"/>
         </w:rPr>
-        <w:t>: abril 2018 a indeterminado (</w:t>
+        <w:t xml:space="preserve">: abril 2018 a indeterminado (null)) </w:t>
+      </w:r>
+    </w:p>
+    <w:p>
+      <w:pPr>
+        <w:jc w:val="both"/>
+        <w:rPr>
+          <w:rFonts w:ascii="Times New Roman" w:hAnsi="Times New Roman" w:cs="Times New Roman"/>
+          <w:sz w:val="24"/>
+          <w:szCs w:val="24"/>
+        </w:rPr>
+      </w:pPr>
+      <w:r>
+        <w:rPr>
+          <w:rFonts w:ascii="Times New Roman" w:hAnsi="Times New Roman" w:cs="Times New Roman"/>
+          <w:sz w:val="24"/>
+          <w:szCs w:val="24"/>
+        </w:rPr>
+        <w:t>Además,</w:t>
+      </w:r>
+      <w:r>
+        <w:rPr>
+          <w:rFonts w:ascii="Times New Roman" w:hAnsi="Times New Roman" w:cs="Times New Roman"/>
+          <w:sz w:val="24"/>
+          <w:szCs w:val="24"/>
+        </w:rPr>
+        <w:t xml:space="preserve"> durante cada habilitación se conectó múltiples veces desde dicho lugar, quedando registro del momento de inicio y finalización de la conexión</w:t>
+      </w:r>
+      <w:r>
+        <w:rPr>
+          <w:rFonts w:ascii="Times New Roman" w:hAnsi="Times New Roman" w:cs="Times New Roman"/>
+          <w:sz w:val="24"/>
+          <w:szCs w:val="24"/>
+        </w:rPr>
+        <w:t xml:space="preserve">. Ya que esta vinculado con la entidad conexión se podrá realizar una referencia del </w:t>
+      </w:r>
+      <w:r>
+        <w:rPr>
+          <w:rFonts w:ascii="Times New Roman" w:hAnsi="Times New Roman" w:cs="Times New Roman"/>
+          <w:sz w:val="24"/>
+          <w:szCs w:val="24"/>
+        </w:rPr>
+        <w:t xml:space="preserve">de la </w:t>
       </w:r>
       <w:proofErr w:type="spellStart"/>
       <w:r>
@@ -1250,7 +1186,7 @@
           <w:sz w:val="24"/>
           <w:szCs w:val="24"/>
         </w:rPr>
-        <w:t>null</w:t>
+        <w:t>conexcion</w:t>
       </w:r>
       <w:proofErr w:type="spellEnd"/>
       <w:r>
@@ -1259,7 +1195,23 @@
           <w:sz w:val="24"/>
           <w:szCs w:val="24"/>
         </w:rPr>
-        <w:t xml:space="preserve">)) </w:t>
+        <w:t xml:space="preserve"> del operario con el lugar. </w:t>
+      </w:r>
+      <w:r>
+        <w:rPr>
+          <w:rFonts w:ascii="Times New Roman" w:hAnsi="Times New Roman" w:cs="Times New Roman"/>
+          <w:sz w:val="24"/>
+          <w:szCs w:val="24"/>
+        </w:rPr>
+        <w:t xml:space="preserve"> </w:t>
+      </w:r>
+      <w:r>
+        <w:rPr>
+          <w:rFonts w:ascii="Times New Roman" w:hAnsi="Times New Roman" w:cs="Times New Roman"/>
+          <w:sz w:val="24"/>
+          <w:szCs w:val="24"/>
+        </w:rPr>
+        <w:t xml:space="preserve"> </w:t>
       </w:r>
     </w:p>
     <w:p>
@@ -1271,23 +1223,13 @@
           <w:szCs w:val="24"/>
         </w:rPr>
       </w:pPr>
-      <w:proofErr w:type="gramStart"/>
-      <w:r>
-        <w:rPr>
-          <w:rFonts w:ascii="Times New Roman" w:hAnsi="Times New Roman" w:cs="Times New Roman"/>
-          <w:sz w:val="24"/>
-          <w:szCs w:val="24"/>
-        </w:rPr>
-        <w:t>Además</w:t>
-      </w:r>
-      <w:proofErr w:type="gramEnd"/>
-      <w:r>
-        <w:rPr>
-          <w:rFonts w:ascii="Times New Roman" w:hAnsi="Times New Roman" w:cs="Times New Roman"/>
-          <w:sz w:val="24"/>
-          <w:szCs w:val="24"/>
-        </w:rPr>
-        <w:t xml:space="preserve"> durante cada habilitación se conectó múltiples veces desde dicho lugar, quedando registro del momento de inicio y finalización de la conexión en el atributo multivaluado conexiones de la entidad </w:t>
+      <w:r>
+        <w:rPr>
+          <w:rFonts w:ascii="Times New Roman" w:hAnsi="Times New Roman" w:cs="Times New Roman"/>
+          <w:sz w:val="24"/>
+          <w:szCs w:val="24"/>
+        </w:rPr>
+        <w:t xml:space="preserve">El motivo por el cual </w:t>
       </w:r>
       <w:proofErr w:type="spellStart"/>
       <w:r>
@@ -1296,7 +1238,7 @@
           <w:sz w:val="24"/>
           <w:szCs w:val="24"/>
         </w:rPr>
-        <w:t>trabajaen</w:t>
+        <w:t>TrabajaEn</w:t>
       </w:r>
       <w:proofErr w:type="spellEnd"/>
       <w:r>
@@ -1305,26 +1247,358 @@
           <w:sz w:val="24"/>
           <w:szCs w:val="24"/>
         </w:rPr>
+        <w:t xml:space="preserve"> es una entidad y no una relación es porque si lo fuera su clave primaria necesariamente debe ser el identificador del usuario, lugar y la fecha de inicio de la habilitación en dicho lugar. </w:t>
+      </w:r>
+      <w:r>
+        <w:rPr>
+          <w:rFonts w:ascii="Times New Roman" w:hAnsi="Times New Roman" w:cs="Times New Roman"/>
+          <w:sz w:val="24"/>
+          <w:szCs w:val="24"/>
+        </w:rPr>
+        <w:t xml:space="preserve">Pero cuando pasáramos a relaciones el atributo multivaluado conexiones su clave primera seria la fecha de inicio de la conexión y la clave primera de </w:t>
+      </w:r>
+      <w:proofErr w:type="spellStart"/>
+      <w:r>
+        <w:rPr>
+          <w:rFonts w:ascii="Times New Roman" w:hAnsi="Times New Roman" w:cs="Times New Roman"/>
+          <w:sz w:val="24"/>
+          <w:szCs w:val="24"/>
+        </w:rPr>
+        <w:t>trabajaEn</w:t>
+      </w:r>
+      <w:proofErr w:type="spellEnd"/>
+      <w:r>
+        <w:rPr>
+          <w:rFonts w:ascii="Times New Roman" w:hAnsi="Times New Roman" w:cs="Times New Roman"/>
+          <w:sz w:val="24"/>
+          <w:szCs w:val="24"/>
+        </w:rPr>
+        <w:t xml:space="preserve"> que son 3 atributos. Por ello mismo se sustituye la clave primera de </w:t>
+      </w:r>
+      <w:proofErr w:type="spellStart"/>
+      <w:r>
+        <w:rPr>
+          <w:rFonts w:ascii="Times New Roman" w:hAnsi="Times New Roman" w:cs="Times New Roman"/>
+          <w:sz w:val="24"/>
+          <w:szCs w:val="24"/>
+        </w:rPr>
+        <w:t>TrabajaEn</w:t>
+      </w:r>
+      <w:proofErr w:type="spellEnd"/>
+      <w:r>
+        <w:rPr>
+          <w:rFonts w:ascii="Times New Roman" w:hAnsi="Times New Roman" w:cs="Times New Roman"/>
+          <w:sz w:val="24"/>
+          <w:szCs w:val="24"/>
+        </w:rPr>
+        <w:t xml:space="preserve"> por un ID numérico, el cual en cuestión a espacio y optimización es muy superior. </w:t>
+      </w:r>
+    </w:p>
+    <w:p>
+      <w:pPr>
+        <w:jc w:val="both"/>
+        <w:rPr>
+          <w:rFonts w:ascii="Times New Roman" w:hAnsi="Times New Roman" w:cs="Times New Roman"/>
+          <w:sz w:val="24"/>
+          <w:szCs w:val="24"/>
+        </w:rPr>
+      </w:pPr>
+      <w:r>
+        <w:rPr>
+          <w:rFonts w:ascii="Times New Roman" w:hAnsi="Times New Roman" w:cs="Times New Roman"/>
+          <w:sz w:val="24"/>
+          <w:szCs w:val="24"/>
+        </w:rPr>
+        <w:t xml:space="preserve">Pasando de: </w:t>
+      </w:r>
+    </w:p>
+    <w:p>
+      <w:pPr>
+        <w:jc w:val="both"/>
+        <w:rPr>
+          <w:rFonts w:ascii="Times New Roman" w:hAnsi="Times New Roman" w:cs="Times New Roman"/>
+          <w:sz w:val="24"/>
+          <w:szCs w:val="24"/>
+        </w:rPr>
+      </w:pPr>
+      <w:proofErr w:type="spellStart"/>
+      <w:r>
+        <w:rPr>
+          <w:rFonts w:ascii="Times New Roman" w:hAnsi="Times New Roman" w:cs="Times New Roman"/>
+          <w:sz w:val="24"/>
+          <w:szCs w:val="24"/>
+        </w:rPr>
+        <w:t>Trabajaen</w:t>
+      </w:r>
+      <w:proofErr w:type="spellEnd"/>
+      <w:r>
+        <w:rPr>
+          <w:rFonts w:ascii="Times New Roman" w:hAnsi="Times New Roman" w:cs="Times New Roman"/>
+          <w:sz w:val="24"/>
+          <w:szCs w:val="24"/>
+        </w:rPr>
+        <w:t>(</w:t>
+      </w:r>
+      <w:proofErr w:type="spellStart"/>
+      <w:r>
+        <w:rPr>
+          <w:rFonts w:ascii="Times New Roman" w:hAnsi="Times New Roman" w:cs="Times New Roman"/>
+          <w:sz w:val="24"/>
+          <w:szCs w:val="24"/>
+          <w:u w:val="single"/>
+        </w:rPr>
+        <w:t>idusuario,idlugar,desde</w:t>
+      </w:r>
+      <w:r>
+        <w:rPr>
+          <w:rFonts w:ascii="Times New Roman" w:hAnsi="Times New Roman" w:cs="Times New Roman"/>
+          <w:sz w:val="24"/>
+          <w:szCs w:val="24"/>
+        </w:rPr>
+        <w:t>,hasta</w:t>
+      </w:r>
+      <w:proofErr w:type="spellEnd"/>
+      <w:r>
+        <w:rPr>
+          <w:rFonts w:ascii="Times New Roman" w:hAnsi="Times New Roman" w:cs="Times New Roman"/>
+          <w:sz w:val="24"/>
+          <w:szCs w:val="24"/>
+        </w:rPr>
+        <w:t>)</w:t>
+      </w:r>
+    </w:p>
+    <w:p>
+      <w:pPr>
+        <w:jc w:val="both"/>
+        <w:rPr>
+          <w:rFonts w:ascii="Times New Roman" w:hAnsi="Times New Roman" w:cs="Times New Roman"/>
+          <w:sz w:val="24"/>
+          <w:szCs w:val="24"/>
+        </w:rPr>
+      </w:pPr>
+      <w:r>
+        <w:rPr>
+          <w:rFonts w:ascii="Times New Roman" w:hAnsi="Times New Roman" w:cs="Times New Roman"/>
+          <w:sz w:val="24"/>
+          <w:szCs w:val="24"/>
+        </w:rPr>
+        <w:t>Conexión(</w:t>
+      </w:r>
+      <w:proofErr w:type="spellStart"/>
+      <w:r>
+        <w:rPr>
+          <w:rFonts w:ascii="Times New Roman" w:hAnsi="Times New Roman" w:cs="Times New Roman"/>
+          <w:sz w:val="24"/>
+          <w:szCs w:val="24"/>
+          <w:u w:val="single"/>
+        </w:rPr>
+        <w:t>idUsuario</w:t>
+      </w:r>
+      <w:r>
+        <w:rPr>
+          <w:rFonts w:ascii="Times New Roman" w:hAnsi="Times New Roman" w:cs="Times New Roman"/>
+          <w:sz w:val="24"/>
+          <w:szCs w:val="24"/>
+          <w:u w:val="single"/>
+        </w:rPr>
+        <w:t>,inicioConex</w:t>
+      </w:r>
+      <w:r>
+        <w:rPr>
+          <w:rFonts w:ascii="Times New Roman" w:hAnsi="Times New Roman" w:cs="Times New Roman"/>
+          <w:sz w:val="24"/>
+          <w:szCs w:val="24"/>
+        </w:rPr>
+        <w:t>,finConex</w:t>
+      </w:r>
+      <w:proofErr w:type="spellEnd"/>
+      <w:r>
+        <w:rPr>
+          <w:rFonts w:ascii="Times New Roman" w:hAnsi="Times New Roman" w:cs="Times New Roman"/>
+          <w:sz w:val="24"/>
+          <w:szCs w:val="24"/>
+        </w:rPr>
+        <w:t xml:space="preserve">, </w:t>
+      </w:r>
+      <w:proofErr w:type="spellStart"/>
+      <w:r>
+        <w:rPr>
+          <w:rFonts w:ascii="Times New Roman" w:hAnsi="Times New Roman" w:cs="Times New Roman"/>
+          <w:sz w:val="24"/>
+          <w:szCs w:val="24"/>
+        </w:rPr>
+        <w:t>IdTrabajeEn</w:t>
+      </w:r>
+      <w:proofErr w:type="spellEnd"/>
+      <w:r>
+        <w:rPr>
+          <w:rFonts w:ascii="Times New Roman" w:hAnsi="Times New Roman" w:cs="Times New Roman"/>
+          <w:sz w:val="24"/>
+          <w:szCs w:val="24"/>
+        </w:rPr>
+        <w:t xml:space="preserve">, </w:t>
+      </w:r>
+      <w:proofErr w:type="spellStart"/>
+      <w:r>
+        <w:rPr>
+          <w:rFonts w:ascii="Times New Roman" w:hAnsi="Times New Roman" w:cs="Times New Roman"/>
+          <w:sz w:val="24"/>
+          <w:szCs w:val="24"/>
+        </w:rPr>
+        <w:t>idusuario,idlugar</w:t>
+      </w:r>
+      <w:proofErr w:type="spellEnd"/>
+      <w:r>
+        <w:rPr>
+          <w:rFonts w:ascii="Times New Roman" w:hAnsi="Times New Roman" w:cs="Times New Roman"/>
+          <w:sz w:val="24"/>
+          <w:szCs w:val="24"/>
+        </w:rPr>
+        <w:t xml:space="preserve">) </w:t>
+      </w:r>
+      <w:r>
+        <w:rPr>
+          <w:rFonts w:ascii="Times New Roman" w:hAnsi="Times New Roman" w:cs="Times New Roman"/>
+          <w:sz w:val="24"/>
+          <w:szCs w:val="24"/>
+        </w:rPr>
+        <w:t xml:space="preserve">(se repite id usuario porque es parte de la clave primaria de las dos) </w:t>
+      </w:r>
+    </w:p>
+    <w:p>
+      <w:pPr>
+        <w:jc w:val="both"/>
+        <w:rPr>
+          <w:rFonts w:ascii="Times New Roman" w:hAnsi="Times New Roman" w:cs="Times New Roman"/>
+          <w:sz w:val="24"/>
+          <w:szCs w:val="24"/>
+        </w:rPr>
+      </w:pPr>
+      <w:r>
+        <w:rPr>
+          <w:rFonts w:ascii="Times New Roman" w:hAnsi="Times New Roman" w:cs="Times New Roman"/>
+          <w:sz w:val="24"/>
+          <w:szCs w:val="24"/>
+        </w:rPr>
+        <w:t xml:space="preserve">A: </w:t>
+      </w:r>
+    </w:p>
+    <w:p>
+      <w:pPr>
+        <w:jc w:val="both"/>
+        <w:rPr>
+          <w:rFonts w:ascii="Times New Roman" w:hAnsi="Times New Roman" w:cs="Times New Roman"/>
+          <w:sz w:val="24"/>
+          <w:szCs w:val="24"/>
+        </w:rPr>
+      </w:pPr>
+      <w:proofErr w:type="spellStart"/>
+      <w:r>
+        <w:rPr>
+          <w:rFonts w:ascii="Times New Roman" w:hAnsi="Times New Roman" w:cs="Times New Roman"/>
+          <w:sz w:val="24"/>
+          <w:szCs w:val="24"/>
+        </w:rPr>
+        <w:t>Trabajaen</w:t>
+      </w:r>
+      <w:proofErr w:type="spellEnd"/>
+      <w:r>
+        <w:rPr>
+          <w:rFonts w:ascii="Times New Roman" w:hAnsi="Times New Roman" w:cs="Times New Roman"/>
+          <w:sz w:val="24"/>
+          <w:szCs w:val="24"/>
+        </w:rPr>
+        <w:t xml:space="preserve"> (</w:t>
+      </w:r>
+      <w:proofErr w:type="spellStart"/>
+      <w:r>
+        <w:rPr>
+          <w:rFonts w:ascii="Times New Roman" w:hAnsi="Times New Roman" w:cs="Times New Roman"/>
+          <w:sz w:val="24"/>
+          <w:szCs w:val="24"/>
+          <w:u w:val="single"/>
+        </w:rPr>
+        <w:t>idusuario</w:t>
+      </w:r>
+      <w:r>
+        <w:rPr>
+          <w:rFonts w:ascii="Times New Roman" w:hAnsi="Times New Roman" w:cs="Times New Roman"/>
+          <w:sz w:val="24"/>
+          <w:szCs w:val="24"/>
+        </w:rPr>
+        <w:t>,idlugar,idusuario,desde,hasta</w:t>
+      </w:r>
+      <w:proofErr w:type="spellEnd"/>
+      <w:r>
+        <w:rPr>
+          <w:rFonts w:ascii="Times New Roman" w:hAnsi="Times New Roman" w:cs="Times New Roman"/>
+          <w:sz w:val="24"/>
+          <w:szCs w:val="24"/>
+        </w:rPr>
+        <w:t>)</w:t>
+      </w:r>
+    </w:p>
+    <w:p>
+      <w:pPr>
+        <w:jc w:val="both"/>
+        <w:rPr>
+          <w:rFonts w:ascii="Times New Roman" w:hAnsi="Times New Roman" w:cs="Times New Roman"/>
+          <w:sz w:val="24"/>
+          <w:szCs w:val="24"/>
+        </w:rPr>
+      </w:pPr>
+      <w:r>
+        <w:rPr>
+          <w:rFonts w:ascii="Times New Roman" w:hAnsi="Times New Roman" w:cs="Times New Roman"/>
+          <w:sz w:val="24"/>
+          <w:szCs w:val="24"/>
+        </w:rPr>
+        <w:t>Conexión(</w:t>
+      </w:r>
+      <w:proofErr w:type="spellStart"/>
+      <w:r>
+        <w:rPr>
+          <w:rFonts w:ascii="Times New Roman" w:hAnsi="Times New Roman" w:cs="Times New Roman"/>
+          <w:sz w:val="24"/>
+          <w:szCs w:val="24"/>
+        </w:rPr>
+        <w:t>idUsuario</w:t>
+      </w:r>
+      <w:r>
+        <w:rPr>
+          <w:rFonts w:ascii="Times New Roman" w:hAnsi="Times New Roman" w:cs="Times New Roman"/>
+          <w:sz w:val="24"/>
+          <w:szCs w:val="24"/>
+          <w:u w:val="single"/>
+        </w:rPr>
+        <w:t>,inicioConex,</w:t>
+      </w:r>
+      <w:r>
+        <w:rPr>
+          <w:rFonts w:ascii="Times New Roman" w:hAnsi="Times New Roman" w:cs="Times New Roman"/>
+          <w:sz w:val="24"/>
+          <w:szCs w:val="24"/>
+        </w:rPr>
+        <w:t>finConex</w:t>
+      </w:r>
+      <w:proofErr w:type="spellEnd"/>
+      <w:r>
+        <w:rPr>
+          <w:rFonts w:ascii="Times New Roman" w:hAnsi="Times New Roman" w:cs="Times New Roman"/>
+          <w:sz w:val="24"/>
+          <w:szCs w:val="24"/>
+        </w:rPr>
+        <w:t>,</w:t>
+      </w:r>
+      <w:r>
+        <w:rPr>
+          <w:rFonts w:ascii="Times New Roman" w:hAnsi="Times New Roman" w:cs="Times New Roman"/>
+          <w:sz w:val="24"/>
+          <w:szCs w:val="24"/>
+          <w:u w:val="single"/>
+        </w:rPr>
         <w:t xml:space="preserve"> </w:t>
       </w:r>
-    </w:p>
-    <w:p>
-      <w:pPr>
-        <w:jc w:val="both"/>
-        <w:rPr>
-          <w:rFonts w:ascii="Times New Roman" w:hAnsi="Times New Roman" w:cs="Times New Roman"/>
-          <w:sz w:val="24"/>
-          <w:szCs w:val="24"/>
-        </w:rPr>
-      </w:pPr>
-      <w:r>
-        <w:rPr>
-          <w:rFonts w:ascii="Times New Roman" w:hAnsi="Times New Roman" w:cs="Times New Roman"/>
-          <w:sz w:val="24"/>
-          <w:szCs w:val="24"/>
-        </w:rPr>
-        <w:t xml:space="preserve">El motivo por el cual </w:t>
-      </w:r>
       <w:proofErr w:type="spellStart"/>
       <w:r>
         <w:rPr>
@@ -1332,332 +1606,7 @@
           <w:sz w:val="24"/>
           <w:szCs w:val="24"/>
         </w:rPr>
-        <w:t>TrabajaEn</w:t>
-      </w:r>
-      <w:proofErr w:type="spellEnd"/>
-      <w:r>
-        <w:rPr>
-          <w:rFonts w:ascii="Times New Roman" w:hAnsi="Times New Roman" w:cs="Times New Roman"/>
-          <w:sz w:val="24"/>
-          <w:szCs w:val="24"/>
-        </w:rPr>
-        <w:t xml:space="preserve"> es una entidad y no una relación es porque si lo fuera su clave primaria necesariamente debe ser el identificador del usuario, lugar y la fecha de inicio de la habilitación en dicho lugar. </w:t>
-      </w:r>
-      <w:r>
-        <w:rPr>
-          <w:rFonts w:ascii="Times New Roman" w:hAnsi="Times New Roman" w:cs="Times New Roman"/>
-          <w:sz w:val="24"/>
-          <w:szCs w:val="24"/>
-        </w:rPr>
-        <w:t xml:space="preserve">Pero cuando pasáramos a relaciones el atributo multivaluado conexiones su clave primera seria la fecha de inicio de la conexión y la clave primera de </w:t>
-      </w:r>
-      <w:proofErr w:type="spellStart"/>
-      <w:r>
-        <w:rPr>
-          <w:rFonts w:ascii="Times New Roman" w:hAnsi="Times New Roman" w:cs="Times New Roman"/>
-          <w:sz w:val="24"/>
-          <w:szCs w:val="24"/>
-        </w:rPr>
-        <w:t>trabajaEn</w:t>
-      </w:r>
-      <w:proofErr w:type="spellEnd"/>
-      <w:r>
-        <w:rPr>
-          <w:rFonts w:ascii="Times New Roman" w:hAnsi="Times New Roman" w:cs="Times New Roman"/>
-          <w:sz w:val="24"/>
-          <w:szCs w:val="24"/>
-        </w:rPr>
-        <w:t xml:space="preserve"> que son 3 atributos. Por ello mismo se sustituye la clave primera de </w:t>
-      </w:r>
-      <w:proofErr w:type="spellStart"/>
-      <w:r>
-        <w:rPr>
-          <w:rFonts w:ascii="Times New Roman" w:hAnsi="Times New Roman" w:cs="Times New Roman"/>
-          <w:sz w:val="24"/>
-          <w:szCs w:val="24"/>
-        </w:rPr>
-        <w:t>TrabajaEn</w:t>
-      </w:r>
-      <w:proofErr w:type="spellEnd"/>
-      <w:r>
-        <w:rPr>
-          <w:rFonts w:ascii="Times New Roman" w:hAnsi="Times New Roman" w:cs="Times New Roman"/>
-          <w:sz w:val="24"/>
-          <w:szCs w:val="24"/>
-        </w:rPr>
-        <w:t xml:space="preserve"> por un ID numérico, el cual en cuestión a espacio y optimización es muy superior. </w:t>
-      </w:r>
-    </w:p>
-    <w:p>
-      <w:pPr>
-        <w:jc w:val="both"/>
-        <w:rPr>
-          <w:rFonts w:ascii="Times New Roman" w:hAnsi="Times New Roman" w:cs="Times New Roman"/>
-          <w:sz w:val="24"/>
-          <w:szCs w:val="24"/>
-        </w:rPr>
-      </w:pPr>
-      <w:r>
-        <w:rPr>
-          <w:rFonts w:ascii="Times New Roman" w:hAnsi="Times New Roman" w:cs="Times New Roman"/>
-          <w:sz w:val="24"/>
-          <w:szCs w:val="24"/>
-        </w:rPr>
-        <w:t xml:space="preserve">Pasando de: </w:t>
-      </w:r>
-    </w:p>
-    <w:p>
-      <w:pPr>
-        <w:jc w:val="both"/>
-        <w:rPr>
-          <w:rFonts w:ascii="Times New Roman" w:hAnsi="Times New Roman" w:cs="Times New Roman"/>
-          <w:sz w:val="24"/>
-          <w:szCs w:val="24"/>
-        </w:rPr>
-      </w:pPr>
-      <w:proofErr w:type="spellStart"/>
-      <w:r>
-        <w:rPr>
-          <w:rFonts w:ascii="Times New Roman" w:hAnsi="Times New Roman" w:cs="Times New Roman"/>
-          <w:sz w:val="24"/>
-          <w:szCs w:val="24"/>
-        </w:rPr>
-        <w:t>Trabajaen</w:t>
-      </w:r>
-      <w:proofErr w:type="spellEnd"/>
-      <w:r>
-        <w:rPr>
-          <w:rFonts w:ascii="Times New Roman" w:hAnsi="Times New Roman" w:cs="Times New Roman"/>
-          <w:sz w:val="24"/>
-          <w:szCs w:val="24"/>
-        </w:rPr>
-        <w:t>(</w:t>
-      </w:r>
-      <w:proofErr w:type="spellStart"/>
-      <w:proofErr w:type="gramStart"/>
-      <w:r>
-        <w:rPr>
-          <w:rFonts w:ascii="Times New Roman" w:hAnsi="Times New Roman" w:cs="Times New Roman"/>
-          <w:sz w:val="24"/>
-          <w:szCs w:val="24"/>
-          <w:u w:val="single"/>
-        </w:rPr>
-        <w:t>idusuario,idlugar</w:t>
-      </w:r>
-      <w:proofErr w:type="gramEnd"/>
-      <w:r>
-        <w:rPr>
-          <w:rFonts w:ascii="Times New Roman" w:hAnsi="Times New Roman" w:cs="Times New Roman"/>
-          <w:sz w:val="24"/>
-          <w:szCs w:val="24"/>
-          <w:u w:val="single"/>
-        </w:rPr>
-        <w:t>,desde</w:t>
-      </w:r>
-      <w:r>
-        <w:rPr>
-          <w:rFonts w:ascii="Times New Roman" w:hAnsi="Times New Roman" w:cs="Times New Roman"/>
-          <w:sz w:val="24"/>
-          <w:szCs w:val="24"/>
-        </w:rPr>
-        <w:t>,hasta</w:t>
-      </w:r>
-      <w:proofErr w:type="spellEnd"/>
-      <w:r>
-        <w:rPr>
-          <w:rFonts w:ascii="Times New Roman" w:hAnsi="Times New Roman" w:cs="Times New Roman"/>
-          <w:sz w:val="24"/>
-          <w:szCs w:val="24"/>
-        </w:rPr>
-        <w:t>)</w:t>
-      </w:r>
-    </w:p>
-    <w:p>
-      <w:pPr>
-        <w:jc w:val="both"/>
-        <w:rPr>
-          <w:rFonts w:ascii="Times New Roman" w:hAnsi="Times New Roman" w:cs="Times New Roman"/>
-          <w:sz w:val="24"/>
-          <w:szCs w:val="24"/>
-        </w:rPr>
-      </w:pPr>
-      <w:proofErr w:type="gramStart"/>
-      <w:r>
-        <w:rPr>
-          <w:rFonts w:ascii="Times New Roman" w:hAnsi="Times New Roman" w:cs="Times New Roman"/>
-          <w:sz w:val="24"/>
-          <w:szCs w:val="24"/>
-        </w:rPr>
-        <w:t>Conexión(</w:t>
-      </w:r>
-      <w:proofErr w:type="spellStart"/>
-      <w:proofErr w:type="gramEnd"/>
-      <w:r>
-        <w:rPr>
-          <w:rFonts w:ascii="Times New Roman" w:hAnsi="Times New Roman" w:cs="Times New Roman"/>
-          <w:sz w:val="24"/>
-          <w:szCs w:val="24"/>
-          <w:u w:val="single"/>
-        </w:rPr>
-        <w:t>IdTrabajeEn</w:t>
-      </w:r>
-      <w:proofErr w:type="spellEnd"/>
-      <w:r>
-        <w:rPr>
-          <w:rFonts w:ascii="Times New Roman" w:hAnsi="Times New Roman" w:cs="Times New Roman"/>
-          <w:sz w:val="24"/>
-          <w:szCs w:val="24"/>
-          <w:u w:val="single"/>
-        </w:rPr>
-        <w:t xml:space="preserve">, </w:t>
-      </w:r>
-      <w:proofErr w:type="spellStart"/>
-      <w:r>
-        <w:rPr>
-          <w:rFonts w:ascii="Times New Roman" w:hAnsi="Times New Roman" w:cs="Times New Roman"/>
-          <w:sz w:val="24"/>
-          <w:szCs w:val="24"/>
-          <w:u w:val="single"/>
-        </w:rPr>
-        <w:t>idusuario,idlugar,desde,inicioConex</w:t>
-      </w:r>
-      <w:r>
-        <w:rPr>
-          <w:rFonts w:ascii="Times New Roman" w:hAnsi="Times New Roman" w:cs="Times New Roman"/>
-          <w:sz w:val="24"/>
-          <w:szCs w:val="24"/>
-        </w:rPr>
-        <w:t>,finConex</w:t>
-      </w:r>
-      <w:proofErr w:type="spellEnd"/>
-      <w:r>
-        <w:rPr>
-          <w:rFonts w:ascii="Times New Roman" w:hAnsi="Times New Roman" w:cs="Times New Roman"/>
-          <w:sz w:val="24"/>
-          <w:szCs w:val="24"/>
-        </w:rPr>
-        <w:t xml:space="preserve">) </w:t>
-      </w:r>
-    </w:p>
-    <w:p>
-      <w:pPr>
-        <w:jc w:val="both"/>
-        <w:rPr>
-          <w:rFonts w:ascii="Times New Roman" w:hAnsi="Times New Roman" w:cs="Times New Roman"/>
-          <w:sz w:val="24"/>
-          <w:szCs w:val="24"/>
-        </w:rPr>
-      </w:pPr>
-      <w:r>
-        <w:rPr>
-          <w:rFonts w:ascii="Times New Roman" w:hAnsi="Times New Roman" w:cs="Times New Roman"/>
-          <w:sz w:val="24"/>
-          <w:szCs w:val="24"/>
-        </w:rPr>
-        <w:t xml:space="preserve">A: </w:t>
-      </w:r>
-    </w:p>
-    <w:p>
-      <w:pPr>
-        <w:jc w:val="both"/>
-        <w:rPr>
-          <w:rFonts w:ascii="Times New Roman" w:hAnsi="Times New Roman" w:cs="Times New Roman"/>
-          <w:sz w:val="24"/>
-          <w:szCs w:val="24"/>
-        </w:rPr>
-      </w:pPr>
-      <w:proofErr w:type="spellStart"/>
-      <w:r>
-        <w:rPr>
-          <w:rFonts w:ascii="Times New Roman" w:hAnsi="Times New Roman" w:cs="Times New Roman"/>
-          <w:sz w:val="24"/>
-          <w:szCs w:val="24"/>
-        </w:rPr>
-        <w:t>Trabajaen</w:t>
-      </w:r>
-      <w:proofErr w:type="spellEnd"/>
-      <w:r>
-        <w:rPr>
-          <w:rFonts w:ascii="Times New Roman" w:hAnsi="Times New Roman" w:cs="Times New Roman"/>
-          <w:sz w:val="24"/>
-          <w:szCs w:val="24"/>
-        </w:rPr>
-        <w:t xml:space="preserve"> (</w:t>
-      </w:r>
-      <w:proofErr w:type="spellStart"/>
-      <w:proofErr w:type="gramStart"/>
-      <w:r>
-        <w:rPr>
-          <w:rFonts w:ascii="Times New Roman" w:hAnsi="Times New Roman" w:cs="Times New Roman"/>
-          <w:sz w:val="24"/>
-          <w:szCs w:val="24"/>
-          <w:u w:val="single"/>
-        </w:rPr>
-        <w:t>idusuario</w:t>
-      </w:r>
-      <w:r>
-        <w:rPr>
-          <w:rFonts w:ascii="Times New Roman" w:hAnsi="Times New Roman" w:cs="Times New Roman"/>
-          <w:sz w:val="24"/>
-          <w:szCs w:val="24"/>
-        </w:rPr>
-        <w:t>,idlugar</w:t>
-      </w:r>
-      <w:proofErr w:type="gramEnd"/>
-      <w:r>
-        <w:rPr>
-          <w:rFonts w:ascii="Times New Roman" w:hAnsi="Times New Roman" w:cs="Times New Roman"/>
-          <w:sz w:val="24"/>
-          <w:szCs w:val="24"/>
-        </w:rPr>
-        <w:t>,idusuario,desde,hasta</w:t>
-      </w:r>
-      <w:proofErr w:type="spellEnd"/>
-      <w:r>
-        <w:rPr>
-          <w:rFonts w:ascii="Times New Roman" w:hAnsi="Times New Roman" w:cs="Times New Roman"/>
-          <w:sz w:val="24"/>
-          <w:szCs w:val="24"/>
-        </w:rPr>
-        <w:t>)</w:t>
-      </w:r>
-    </w:p>
-    <w:p>
-      <w:pPr>
-        <w:jc w:val="both"/>
-        <w:rPr>
-          <w:rFonts w:ascii="Times New Roman" w:hAnsi="Times New Roman" w:cs="Times New Roman"/>
-          <w:sz w:val="24"/>
-          <w:szCs w:val="24"/>
-        </w:rPr>
-      </w:pPr>
-      <w:proofErr w:type="gramStart"/>
-      <w:r>
-        <w:rPr>
-          <w:rFonts w:ascii="Times New Roman" w:hAnsi="Times New Roman" w:cs="Times New Roman"/>
-          <w:sz w:val="24"/>
-          <w:szCs w:val="24"/>
-        </w:rPr>
-        <w:t>Conexión(</w:t>
-      </w:r>
-      <w:proofErr w:type="spellStart"/>
-      <w:proofErr w:type="gramEnd"/>
-      <w:r>
-        <w:rPr>
-          <w:rFonts w:ascii="Times New Roman" w:hAnsi="Times New Roman" w:cs="Times New Roman"/>
-          <w:sz w:val="24"/>
-          <w:szCs w:val="24"/>
-          <w:u w:val="single"/>
-        </w:rPr>
-        <w:t>IDTrabajaen,inicioConex,</w:t>
-      </w:r>
-      <w:r>
-        <w:rPr>
-          <w:rFonts w:ascii="Times New Roman" w:hAnsi="Times New Roman" w:cs="Times New Roman"/>
-          <w:sz w:val="24"/>
-          <w:szCs w:val="24"/>
-        </w:rPr>
-        <w:t>finConex</w:t>
+        <w:t>IDTrabajaen</w:t>
       </w:r>
       <w:proofErr w:type="spellEnd"/>
       <w:r>
@@ -1888,8 +1837,6 @@
         </w:rPr>
         <w:t>registro</w:t>
       </w:r>
-      <w:bookmarkStart w:id="0" w:name="_GoBack"/>
-      <w:bookmarkEnd w:id="0"/>
       <w:r>
         <w:rPr>
           <w:rFonts w:ascii="Times New Roman" w:hAnsi="Times New Roman" w:cs="Times New Roman"/>
@@ -2244,33 +2191,649 @@
           <w:sz w:val="24"/>
           <w:szCs w:val="24"/>
         </w:rPr>
-        <w:t xml:space="preserve">lugares, como puertos, patios, </w:t>
+        <w:t xml:space="preserve">lugares, como puertos, patios, etc que permiten recibir o enviar lotes por tipos de medios especiales, como trenes o barcos, aunque la mayoría no lo permiten. Es por eso debemos relacionar los lugares con determinados tipos de medios, ya que cuando el transportista elija los lotes ha transportar y el medio a utilizar debemos asegurarnos que el tipo de medio del medio a utilizar este habilitado en el lugar de origen </w:t>
+      </w:r>
+      <w:r>
+        <w:rPr>
+          <w:rFonts w:ascii="Times New Roman" w:hAnsi="Times New Roman" w:cs="Times New Roman"/>
+          <w:sz w:val="24"/>
+          <w:szCs w:val="24"/>
+        </w:rPr>
+        <w:t>y en todos los lugares de destino. Si esta relación no existe podríamos permitir que un transportista escoja un barco por ejemplo para transportar un lote de canelones a cerro largo (si es que en los dos departamentos hay un patio u otro tipo de lugar), cosa que lógicamente no deberíamos permitir que suceda, de esta forma es posible limitarlo y evitar este tipo de incoherencias en las posibles acciones que los usuarios puedan hacer en la aplicación</w:t>
+      </w:r>
+      <w:r>
+        <w:rPr>
+          <w:rFonts w:ascii="Times New Roman" w:hAnsi="Times New Roman" w:cs="Times New Roman"/>
+          <w:sz w:val="24"/>
+          <w:szCs w:val="24"/>
+        </w:rPr>
+        <w:t xml:space="preserve">. </w:t>
+      </w:r>
+    </w:p>
+    <w:p>
+      <w:pPr>
+        <w:jc w:val="both"/>
+        <w:rPr>
+          <w:rFonts w:ascii="Times New Roman" w:hAnsi="Times New Roman" w:cs="Times New Roman"/>
+          <w:b/>
+          <w:bCs/>
+          <w:sz w:val="24"/>
+          <w:szCs w:val="24"/>
+          <w:u w:val="single"/>
+        </w:rPr>
+      </w:pPr>
+    </w:p>
+    <w:p>
+      <w:pPr>
+        <w:jc w:val="both"/>
+        <w:rPr>
+          <w:rFonts w:ascii="Times New Roman" w:hAnsi="Times New Roman" w:cs="Times New Roman"/>
+          <w:b/>
+          <w:bCs/>
+          <w:sz w:val="24"/>
+          <w:szCs w:val="24"/>
+        </w:rPr>
+      </w:pPr>
+      <w:r>
+        <w:rPr>
+          <w:rFonts w:ascii="Times New Roman" w:hAnsi="Times New Roman" w:cs="Times New Roman"/>
+          <w:b/>
+          <w:bCs/>
+          <w:sz w:val="24"/>
+          <w:szCs w:val="24"/>
+          <w:u w:val="single"/>
+        </w:rPr>
+        <w:t xml:space="preserve">Observación </w:t>
+      </w:r>
+      <w:r>
+        <w:rPr>
+          <w:rFonts w:ascii="Times New Roman" w:hAnsi="Times New Roman" w:cs="Times New Roman"/>
+          <w:b/>
+          <w:bCs/>
+          <w:sz w:val="24"/>
+          <w:szCs w:val="24"/>
+          <w:u w:val="single"/>
+        </w:rPr>
+        <w:t>9</w:t>
+      </w:r>
+      <w:r>
+        <w:rPr>
+          <w:rFonts w:ascii="Times New Roman" w:hAnsi="Times New Roman" w:cs="Times New Roman"/>
+          <w:b/>
+          <w:bCs/>
+          <w:sz w:val="24"/>
+          <w:szCs w:val="24"/>
+          <w:u w:val="single"/>
+        </w:rPr>
+        <w:t>º (</w:t>
+      </w:r>
+      <w:r>
+        <w:rPr>
+          <w:rFonts w:ascii="Times New Roman" w:hAnsi="Times New Roman" w:cs="Times New Roman"/>
+          <w:b/>
+          <w:bCs/>
+          <w:sz w:val="24"/>
+          <w:szCs w:val="24"/>
+          <w:u w:val="single"/>
+        </w:rPr>
+        <w:t xml:space="preserve">id usuario con CI </w:t>
       </w:r>
       <w:proofErr w:type="spellStart"/>
       <w:r>
         <w:rPr>
           <w:rFonts w:ascii="Times New Roman" w:hAnsi="Times New Roman" w:cs="Times New Roman"/>
-          <w:sz w:val="24"/>
-          <w:szCs w:val="24"/>
-        </w:rPr>
-        <w:t>etc</w:t>
+          <w:b/>
+          <w:bCs/>
+          <w:sz w:val="24"/>
+          <w:szCs w:val="24"/>
+          <w:u w:val="single"/>
+        </w:rPr>
+        <w:t>y</w:t>
       </w:r>
       <w:proofErr w:type="spellEnd"/>
       <w:r>
         <w:rPr>
           <w:rFonts w:ascii="Times New Roman" w:hAnsi="Times New Roman" w:cs="Times New Roman"/>
-          <w:sz w:val="24"/>
-          <w:szCs w:val="24"/>
-        </w:rPr>
-        <w:t xml:space="preserve"> que permiten recibir o enviar lotes por tipos de medios especiales, como trenes o barcos, aunque la mayoría no lo permiten. Es por eso debemos relacionar los lugares con determinados tipos de medios, ya que cuando el transportista elija los lotes ha transportar y el medio a utilizar debemos asegurarnos que el tipo de medio del medio a utilizar este habilitado en el lugar de origen </w:t>
-      </w:r>
-      <w:r>
-        <w:rPr>
-          <w:rFonts w:ascii="Times New Roman" w:hAnsi="Times New Roman" w:cs="Times New Roman"/>
-          <w:sz w:val="24"/>
-          <w:szCs w:val="24"/>
-        </w:rPr>
-        <w:t>y en todos los lugares de destino. Si esta relación no existe podríamos permitir que un transportista escoja un barco por ejemplo para transportar un lote de canelones a cerro largo (si es que en los dos departamentos hay un patio u otro tipo de lugar), cosa que lógicamente no deberíamos permitir que suceda, de esta forma es posible limitarlo y evitar este tipo de incoherencias en las posibles acciones que los usuarios puedan hacer en la aplicación</w:t>
+          <w:b/>
+          <w:bCs/>
+          <w:sz w:val="24"/>
+          <w:szCs w:val="24"/>
+          <w:u w:val="single"/>
+        </w:rPr>
+        <w:t xml:space="preserve"> id vehículo con VIN</w:t>
+      </w:r>
+      <w:r>
+        <w:rPr>
+          <w:rFonts w:ascii="Times New Roman" w:hAnsi="Times New Roman" w:cs="Times New Roman"/>
+          <w:b/>
+          <w:bCs/>
+          <w:sz w:val="24"/>
+          <w:szCs w:val="24"/>
+        </w:rPr>
+        <w:t>):</w:t>
+      </w:r>
+    </w:p>
+    <w:p>
+      <w:pPr>
+        <w:jc w:val="both"/>
+        <w:rPr>
+          <w:rFonts w:ascii="Times New Roman" w:hAnsi="Times New Roman" w:cs="Times New Roman"/>
+          <w:sz w:val="24"/>
+          <w:szCs w:val="24"/>
+        </w:rPr>
+      </w:pPr>
+      <w:r>
+        <w:rPr>
+          <w:rFonts w:ascii="Times New Roman" w:hAnsi="Times New Roman" w:cs="Times New Roman"/>
+          <w:sz w:val="24"/>
+          <w:szCs w:val="24"/>
+        </w:rPr>
+        <w:t>El motivo por el cual tenemos un id usuario o un id usuario cuando ya tenemos un código único identificador como puede ser la CI o VIN respectivamente es porque ambos tiene una longitud muy grande, cosa que provoca un consumo de gran tamaño (</w:t>
+      </w:r>
+      <w:proofErr w:type="spellStart"/>
+      <w:r>
+        <w:rPr>
+          <w:rFonts w:ascii="Times New Roman" w:hAnsi="Times New Roman" w:cs="Times New Roman"/>
+          <w:sz w:val="24"/>
+          <w:szCs w:val="24"/>
+        </w:rPr>
+        <w:t>vin</w:t>
+      </w:r>
+      <w:proofErr w:type="spellEnd"/>
+      <w:r>
+        <w:rPr>
+          <w:rFonts w:ascii="Times New Roman" w:hAnsi="Times New Roman" w:cs="Times New Roman"/>
+          <w:sz w:val="24"/>
+          <w:szCs w:val="24"/>
+        </w:rPr>
+        <w:t xml:space="preserve"> = 17 caracteres de 1Byte cada uno), por lo tanto no podemos usarlo bajo ningún criterio como clave externa (ya que se repetiría en demasía), a lo sumo se podrá repetir en su respectiva tupla en vehículo o usuario (dependiendo de que atributo estemos hablando) </w:t>
+      </w:r>
+    </w:p>
+    <w:p>
+      <w:pPr>
+        <w:jc w:val="both"/>
+        <w:rPr>
+          <w:rFonts w:ascii="Times New Roman" w:hAnsi="Times New Roman" w:cs="Times New Roman"/>
+          <w:sz w:val="24"/>
+          <w:szCs w:val="24"/>
+        </w:rPr>
+      </w:pPr>
+    </w:p>
+    <w:p>
+      <w:pPr>
+        <w:jc w:val="both"/>
+        <w:rPr>
+          <w:rFonts w:ascii="Times New Roman" w:hAnsi="Times New Roman" w:cs="Times New Roman"/>
+          <w:b/>
+          <w:bCs/>
+          <w:sz w:val="24"/>
+          <w:szCs w:val="24"/>
+        </w:rPr>
+      </w:pPr>
+      <w:r>
+        <w:rPr>
+          <w:rFonts w:ascii="Times New Roman" w:hAnsi="Times New Roman" w:cs="Times New Roman"/>
+          <w:b/>
+          <w:bCs/>
+          <w:sz w:val="24"/>
+          <w:szCs w:val="24"/>
+          <w:u w:val="single"/>
+        </w:rPr>
+        <w:lastRenderedPageBreak/>
+        <w:t xml:space="preserve">Observación </w:t>
+      </w:r>
+      <w:r>
+        <w:rPr>
+          <w:rFonts w:ascii="Times New Roman" w:hAnsi="Times New Roman" w:cs="Times New Roman"/>
+          <w:b/>
+          <w:bCs/>
+          <w:sz w:val="24"/>
+          <w:szCs w:val="24"/>
+          <w:u w:val="single"/>
+        </w:rPr>
+        <w:t>10</w:t>
+      </w:r>
+      <w:r>
+        <w:rPr>
+          <w:rFonts w:ascii="Times New Roman" w:hAnsi="Times New Roman" w:cs="Times New Roman"/>
+          <w:b/>
+          <w:bCs/>
+          <w:sz w:val="24"/>
+          <w:szCs w:val="24"/>
+          <w:u w:val="single"/>
+        </w:rPr>
+        <w:t>º (</w:t>
+      </w:r>
+      <w:r>
+        <w:rPr>
+          <w:rFonts w:ascii="Times New Roman" w:hAnsi="Times New Roman" w:cs="Times New Roman"/>
+          <w:b/>
+          <w:bCs/>
+          <w:sz w:val="24"/>
+          <w:szCs w:val="24"/>
+          <w:u w:val="single"/>
+        </w:rPr>
+        <w:t>Nueva tabla conexión</w:t>
+      </w:r>
+      <w:r>
+        <w:rPr>
+          <w:rFonts w:ascii="Times New Roman" w:hAnsi="Times New Roman" w:cs="Times New Roman"/>
+          <w:b/>
+          <w:bCs/>
+          <w:sz w:val="24"/>
+          <w:szCs w:val="24"/>
+        </w:rPr>
+        <w:t>):</w:t>
+      </w:r>
+    </w:p>
+    <w:p>
+      <w:pPr>
+        <w:jc w:val="both"/>
+        <w:rPr>
+          <w:rFonts w:ascii="Times New Roman" w:hAnsi="Times New Roman" w:cs="Times New Roman"/>
+          <w:sz w:val="24"/>
+          <w:szCs w:val="24"/>
+        </w:rPr>
+      </w:pPr>
+      <w:r>
+        <w:rPr>
+          <w:rFonts w:ascii="Times New Roman" w:hAnsi="Times New Roman" w:cs="Times New Roman"/>
+          <w:sz w:val="24"/>
+          <w:szCs w:val="24"/>
+        </w:rPr>
+        <w:t xml:space="preserve">Se ha eliminado el atributo multivaluado conexión de </w:t>
+      </w:r>
+      <w:r>
+        <w:rPr>
+          <w:rFonts w:ascii="Times New Roman" w:hAnsi="Times New Roman" w:cs="Times New Roman"/>
+          <w:sz w:val="24"/>
+          <w:szCs w:val="24"/>
+        </w:rPr>
+        <w:t>trabaja en</w:t>
+      </w:r>
+      <w:r>
+        <w:rPr>
+          <w:rFonts w:ascii="Times New Roman" w:hAnsi="Times New Roman" w:cs="Times New Roman"/>
+          <w:sz w:val="24"/>
+          <w:szCs w:val="24"/>
+        </w:rPr>
+        <w:t xml:space="preserve">, sustituyéndolo por </w:t>
+      </w:r>
+      <w:r>
+        <w:rPr>
+          <w:rFonts w:ascii="Times New Roman" w:hAnsi="Times New Roman" w:cs="Times New Roman"/>
+          <w:sz w:val="24"/>
+          <w:szCs w:val="24"/>
+        </w:rPr>
+        <w:t xml:space="preserve">la entidad </w:t>
+      </w:r>
+      <w:r>
+        <w:rPr>
+          <w:rFonts w:ascii="Times New Roman" w:hAnsi="Times New Roman" w:cs="Times New Roman"/>
+          <w:sz w:val="24"/>
+          <w:szCs w:val="24"/>
+        </w:rPr>
+        <w:t>conexión</w:t>
+      </w:r>
+      <w:r>
+        <w:rPr>
+          <w:rFonts w:ascii="Times New Roman" w:hAnsi="Times New Roman" w:cs="Times New Roman"/>
+          <w:sz w:val="24"/>
+          <w:szCs w:val="24"/>
+        </w:rPr>
+        <w:t xml:space="preserve">, ya que en la versión entregada en la segunda entrega presento un problema de diseño el cual no se había detectado. El </w:t>
+      </w:r>
+      <w:proofErr w:type="spellStart"/>
+      <w:r>
+        <w:rPr>
+          <w:rFonts w:ascii="Times New Roman" w:hAnsi="Times New Roman" w:cs="Times New Roman"/>
+          <w:sz w:val="24"/>
+          <w:szCs w:val="24"/>
+        </w:rPr>
+        <w:t>trabajaen</w:t>
+      </w:r>
+      <w:proofErr w:type="spellEnd"/>
+      <w:r>
+        <w:rPr>
+          <w:rFonts w:ascii="Times New Roman" w:hAnsi="Times New Roman" w:cs="Times New Roman"/>
+          <w:sz w:val="24"/>
+          <w:szCs w:val="24"/>
+        </w:rPr>
+        <w:t xml:space="preserve"> el cual anteriormente estaba tenia como atributo a </w:t>
+      </w:r>
+      <w:r>
+        <w:rPr>
+          <w:rFonts w:ascii="Times New Roman" w:hAnsi="Times New Roman" w:cs="Times New Roman"/>
+          <w:sz w:val="24"/>
+          <w:szCs w:val="24"/>
+        </w:rPr>
+        <w:t>conexión. Debe considerar que</w:t>
+      </w:r>
+      <w:r>
+        <w:rPr>
+          <w:rFonts w:ascii="Times New Roman" w:hAnsi="Times New Roman" w:cs="Times New Roman"/>
+          <w:sz w:val="24"/>
+          <w:szCs w:val="24"/>
+        </w:rPr>
+        <w:t xml:space="preserve"> solamente </w:t>
+      </w:r>
+      <w:r>
+        <w:rPr>
+          <w:rFonts w:ascii="Times New Roman" w:hAnsi="Times New Roman" w:cs="Times New Roman"/>
+          <w:sz w:val="24"/>
+          <w:szCs w:val="24"/>
+        </w:rPr>
+        <w:t xml:space="preserve">se </w:t>
+      </w:r>
+      <w:r>
+        <w:rPr>
+          <w:rFonts w:ascii="Times New Roman" w:hAnsi="Times New Roman" w:cs="Times New Roman"/>
+          <w:sz w:val="24"/>
+          <w:szCs w:val="24"/>
+        </w:rPr>
+        <w:t>considera que los que tiene</w:t>
+      </w:r>
+      <w:r>
+        <w:rPr>
+          <w:rFonts w:ascii="Times New Roman" w:hAnsi="Times New Roman" w:cs="Times New Roman"/>
+          <w:sz w:val="24"/>
+          <w:szCs w:val="24"/>
+        </w:rPr>
+        <w:t>n</w:t>
+      </w:r>
+      <w:r>
+        <w:rPr>
+          <w:rFonts w:ascii="Times New Roman" w:hAnsi="Times New Roman" w:cs="Times New Roman"/>
+          <w:sz w:val="24"/>
+          <w:szCs w:val="24"/>
+        </w:rPr>
+        <w:t xml:space="preserve"> limitaciones para trabajar en </w:t>
+      </w:r>
+      <w:r>
+        <w:rPr>
+          <w:rFonts w:ascii="Times New Roman" w:hAnsi="Times New Roman" w:cs="Times New Roman"/>
+          <w:sz w:val="24"/>
+          <w:szCs w:val="24"/>
+        </w:rPr>
+        <w:t>determinados lugares</w:t>
+      </w:r>
+      <w:r>
+        <w:rPr>
+          <w:rFonts w:ascii="Times New Roman" w:hAnsi="Times New Roman" w:cs="Times New Roman"/>
+          <w:sz w:val="24"/>
+          <w:szCs w:val="24"/>
+        </w:rPr>
+        <w:t xml:space="preserve"> son los Operarios. Pero de esta forma no se puede registrar las </w:t>
+      </w:r>
+      <w:r>
+        <w:rPr>
+          <w:rFonts w:ascii="Times New Roman" w:hAnsi="Times New Roman" w:cs="Times New Roman"/>
+          <w:sz w:val="24"/>
+          <w:szCs w:val="24"/>
+        </w:rPr>
+        <w:t>conexiones</w:t>
+      </w:r>
+      <w:r>
+        <w:rPr>
+          <w:rFonts w:ascii="Times New Roman" w:hAnsi="Times New Roman" w:cs="Times New Roman"/>
+          <w:sz w:val="24"/>
+          <w:szCs w:val="24"/>
+        </w:rPr>
+        <w:t xml:space="preserve"> al </w:t>
+      </w:r>
+      <w:r>
+        <w:rPr>
+          <w:rFonts w:ascii="Times New Roman" w:hAnsi="Times New Roman" w:cs="Times New Roman"/>
+          <w:sz w:val="24"/>
+          <w:szCs w:val="24"/>
+        </w:rPr>
+        <w:t>sistema</w:t>
+      </w:r>
+      <w:r>
+        <w:rPr>
+          <w:rFonts w:ascii="Times New Roman" w:hAnsi="Times New Roman" w:cs="Times New Roman"/>
+          <w:sz w:val="24"/>
+          <w:szCs w:val="24"/>
+        </w:rPr>
+        <w:t xml:space="preserve"> de los administradores y transportistas, es por ello que </w:t>
+      </w:r>
+      <w:r>
+        <w:rPr>
+          <w:rFonts w:ascii="Times New Roman" w:hAnsi="Times New Roman" w:cs="Times New Roman"/>
+          <w:sz w:val="24"/>
+          <w:szCs w:val="24"/>
+        </w:rPr>
+        <w:t>conexiones</w:t>
+      </w:r>
+      <w:r>
+        <w:rPr>
+          <w:rFonts w:ascii="Times New Roman" w:hAnsi="Times New Roman" w:cs="Times New Roman"/>
+          <w:sz w:val="24"/>
+          <w:szCs w:val="24"/>
+        </w:rPr>
+        <w:t xml:space="preserve"> debe ser </w:t>
+      </w:r>
+      <w:r>
+        <w:rPr>
+          <w:rFonts w:ascii="Times New Roman" w:hAnsi="Times New Roman" w:cs="Times New Roman"/>
+          <w:sz w:val="24"/>
+          <w:szCs w:val="24"/>
+        </w:rPr>
+        <w:t>independiente</w:t>
+      </w:r>
+      <w:r>
+        <w:rPr>
+          <w:rFonts w:ascii="Times New Roman" w:hAnsi="Times New Roman" w:cs="Times New Roman"/>
+          <w:sz w:val="24"/>
+          <w:szCs w:val="24"/>
+        </w:rPr>
+        <w:t xml:space="preserve"> a </w:t>
+      </w:r>
+      <w:proofErr w:type="spellStart"/>
+      <w:r>
+        <w:rPr>
+          <w:rFonts w:ascii="Times New Roman" w:hAnsi="Times New Roman" w:cs="Times New Roman"/>
+          <w:sz w:val="24"/>
+          <w:szCs w:val="24"/>
+        </w:rPr>
+        <w:t>trabajaen</w:t>
+      </w:r>
+      <w:proofErr w:type="spellEnd"/>
+      <w:r>
+        <w:rPr>
+          <w:rFonts w:ascii="Times New Roman" w:hAnsi="Times New Roman" w:cs="Times New Roman"/>
+          <w:sz w:val="24"/>
+          <w:szCs w:val="24"/>
+        </w:rPr>
+        <w:t>.</w:t>
+      </w:r>
+      <w:r>
+        <w:rPr>
+          <w:rFonts w:ascii="Times New Roman" w:hAnsi="Times New Roman" w:cs="Times New Roman"/>
+          <w:sz w:val="24"/>
+          <w:szCs w:val="24"/>
+        </w:rPr>
+        <w:t xml:space="preserve"> Registrando el operario, momento de inicio de la </w:t>
+      </w:r>
+      <w:proofErr w:type="spellStart"/>
+      <w:r>
+        <w:rPr>
+          <w:rFonts w:ascii="Times New Roman" w:hAnsi="Times New Roman" w:cs="Times New Roman"/>
+          <w:sz w:val="24"/>
+          <w:szCs w:val="24"/>
+        </w:rPr>
+        <w:t>conexcion</w:t>
+      </w:r>
+      <w:proofErr w:type="spellEnd"/>
+      <w:r>
+        <w:rPr>
+          <w:rFonts w:ascii="Times New Roman" w:hAnsi="Times New Roman" w:cs="Times New Roman"/>
+          <w:sz w:val="24"/>
+          <w:szCs w:val="24"/>
+        </w:rPr>
+        <w:t xml:space="preserve"> (luego el de finalización) y de ser necesario (para los operarios) un </w:t>
+      </w:r>
+      <w:proofErr w:type="spellStart"/>
+      <w:r>
+        <w:rPr>
+          <w:rFonts w:ascii="Times New Roman" w:hAnsi="Times New Roman" w:cs="Times New Roman"/>
+          <w:sz w:val="24"/>
+          <w:szCs w:val="24"/>
+        </w:rPr>
+        <w:t>trabajaen</w:t>
+      </w:r>
+      <w:proofErr w:type="spellEnd"/>
+      <w:r>
+        <w:rPr>
+          <w:rFonts w:ascii="Times New Roman" w:hAnsi="Times New Roman" w:cs="Times New Roman"/>
+          <w:sz w:val="24"/>
+          <w:szCs w:val="24"/>
+        </w:rPr>
+        <w:t xml:space="preserve"> correspondiente (deberán coincidir por RNE el id del usuario que se encuentra en la conexión y en el </w:t>
+      </w:r>
+      <w:proofErr w:type="spellStart"/>
+      <w:r>
+        <w:rPr>
+          <w:rFonts w:ascii="Times New Roman" w:hAnsi="Times New Roman" w:cs="Times New Roman"/>
+          <w:sz w:val="24"/>
+          <w:szCs w:val="24"/>
+        </w:rPr>
+        <w:t>trabajaen</w:t>
+      </w:r>
+      <w:proofErr w:type="spellEnd"/>
+      <w:r>
+        <w:rPr>
+          <w:rFonts w:ascii="Times New Roman" w:hAnsi="Times New Roman" w:cs="Times New Roman"/>
+          <w:sz w:val="24"/>
+          <w:szCs w:val="24"/>
+        </w:rPr>
+        <w:t xml:space="preserve"> en cuyo caso) </w:t>
+      </w:r>
+    </w:p>
+    <w:p>
+      <w:pPr>
+        <w:jc w:val="both"/>
+        <w:rPr>
+          <w:rFonts w:ascii="Times New Roman" w:hAnsi="Times New Roman" w:cs="Times New Roman"/>
+          <w:sz w:val="24"/>
+          <w:szCs w:val="24"/>
+        </w:rPr>
+      </w:pPr>
+      <w:r>
+        <w:rPr>
+          <w:rFonts w:ascii="Times New Roman" w:hAnsi="Times New Roman" w:cs="Times New Roman"/>
+          <w:sz w:val="24"/>
+          <w:szCs w:val="24"/>
+        </w:rPr>
+        <w:t xml:space="preserve"> Aunque se puede visualizar</w:t>
+      </w:r>
+      <w:r>
+        <w:rPr>
+          <w:rFonts w:ascii="Times New Roman" w:hAnsi="Times New Roman" w:cs="Times New Roman"/>
+          <w:sz w:val="24"/>
+          <w:szCs w:val="24"/>
+        </w:rPr>
+        <w:t xml:space="preserve"> en el MER</w:t>
+      </w:r>
+      <w:r>
+        <w:rPr>
+          <w:rFonts w:ascii="Times New Roman" w:hAnsi="Times New Roman" w:cs="Times New Roman"/>
+          <w:sz w:val="24"/>
+          <w:szCs w:val="24"/>
+        </w:rPr>
+        <w:t xml:space="preserve"> una totalidad en la relación entre </w:t>
+      </w:r>
+      <w:proofErr w:type="spellStart"/>
+      <w:r>
+        <w:rPr>
+          <w:rFonts w:ascii="Times New Roman" w:hAnsi="Times New Roman" w:cs="Times New Roman"/>
+          <w:sz w:val="24"/>
+          <w:szCs w:val="24"/>
+        </w:rPr>
+        <w:t>trabajaen</w:t>
+      </w:r>
+      <w:proofErr w:type="spellEnd"/>
+      <w:r>
+        <w:rPr>
+          <w:rFonts w:ascii="Times New Roman" w:hAnsi="Times New Roman" w:cs="Times New Roman"/>
+          <w:sz w:val="24"/>
+          <w:szCs w:val="24"/>
+        </w:rPr>
+        <w:t xml:space="preserve"> y </w:t>
+      </w:r>
+      <w:r>
+        <w:rPr>
+          <w:rFonts w:ascii="Times New Roman" w:hAnsi="Times New Roman" w:cs="Times New Roman"/>
+          <w:sz w:val="24"/>
+          <w:szCs w:val="24"/>
+        </w:rPr>
+        <w:t>conexión</w:t>
+      </w:r>
+      <w:r>
+        <w:rPr>
+          <w:rFonts w:ascii="Times New Roman" w:hAnsi="Times New Roman" w:cs="Times New Roman"/>
+          <w:sz w:val="24"/>
+          <w:szCs w:val="24"/>
+        </w:rPr>
+        <w:t xml:space="preserve"> con de</w:t>
+      </w:r>
+      <w:r>
+        <w:rPr>
+          <w:rFonts w:ascii="Times New Roman" w:hAnsi="Times New Roman" w:cs="Times New Roman"/>
+          <w:sz w:val="24"/>
+          <w:szCs w:val="24"/>
+        </w:rPr>
+        <w:t>l</w:t>
+      </w:r>
+      <w:r>
+        <w:rPr>
+          <w:rFonts w:ascii="Times New Roman" w:hAnsi="Times New Roman" w:cs="Times New Roman"/>
+          <w:sz w:val="24"/>
+          <w:szCs w:val="24"/>
+        </w:rPr>
+        <w:t xml:space="preserve"> lado de </w:t>
+      </w:r>
+      <w:r>
+        <w:rPr>
+          <w:rFonts w:ascii="Times New Roman" w:hAnsi="Times New Roman" w:cs="Times New Roman"/>
+          <w:sz w:val="24"/>
+          <w:szCs w:val="24"/>
+        </w:rPr>
+        <w:t>conexión</w:t>
+      </w:r>
+      <w:r>
+        <w:rPr>
+          <w:rFonts w:ascii="Times New Roman" w:hAnsi="Times New Roman" w:cs="Times New Roman"/>
+          <w:sz w:val="24"/>
+          <w:szCs w:val="24"/>
+        </w:rPr>
+        <w:t xml:space="preserve">. La razón de la existencia de esta totalidad es para no generar </w:t>
+      </w:r>
+      <w:r>
+        <w:rPr>
+          <w:rFonts w:ascii="Times New Roman" w:hAnsi="Times New Roman" w:cs="Times New Roman"/>
+          <w:sz w:val="24"/>
+          <w:szCs w:val="24"/>
+        </w:rPr>
+        <w:t>mas tablas las cuales son evitables</w:t>
+      </w:r>
+      <w:r>
+        <w:rPr>
+          <w:rFonts w:ascii="Times New Roman" w:hAnsi="Times New Roman" w:cs="Times New Roman"/>
+          <w:sz w:val="24"/>
+          <w:szCs w:val="24"/>
+        </w:rPr>
+        <w:t xml:space="preserve"> completamente evitables (sin considerar que nos pasaríamos del límite</w:t>
+      </w:r>
+      <w:bookmarkStart w:id="0" w:name="_GoBack"/>
+      <w:bookmarkEnd w:id="0"/>
+      <w:r>
+        <w:rPr>
+          <w:rFonts w:ascii="Times New Roman" w:hAnsi="Times New Roman" w:cs="Times New Roman"/>
+          <w:sz w:val="24"/>
+          <w:szCs w:val="24"/>
+        </w:rPr>
+        <w:t xml:space="preserve"> ideal de tablas dispuesto, cual es 25) </w:t>
       </w:r>
       <w:r>
         <w:rPr>
@@ -2280,145 +2843,42 @@
         </w:rPr>
         <w:t xml:space="preserve">. </w:t>
       </w:r>
+      <w:r>
+        <w:rPr>
+          <w:rFonts w:ascii="Times New Roman" w:hAnsi="Times New Roman" w:cs="Times New Roman"/>
+          <w:sz w:val="24"/>
+          <w:szCs w:val="24"/>
+        </w:rPr>
+        <w:t xml:space="preserve">De esta forma hacemos referencia a </w:t>
+      </w:r>
+      <w:proofErr w:type="spellStart"/>
+      <w:r>
+        <w:rPr>
+          <w:rFonts w:ascii="Times New Roman" w:hAnsi="Times New Roman" w:cs="Times New Roman"/>
+          <w:sz w:val="24"/>
+          <w:szCs w:val="24"/>
+        </w:rPr>
+        <w:t>trabajaen</w:t>
+      </w:r>
+      <w:proofErr w:type="spellEnd"/>
+      <w:r>
+        <w:rPr>
+          <w:rFonts w:ascii="Times New Roman" w:hAnsi="Times New Roman" w:cs="Times New Roman"/>
+          <w:sz w:val="24"/>
+          <w:szCs w:val="24"/>
+        </w:rPr>
+        <w:t xml:space="preserve"> correspondiente en caso de ser necesario, sino esa clave externa quedara como null para los administradores y transportistas. </w:t>
+      </w:r>
     </w:p>
     <w:p>
       <w:pPr>
         <w:jc w:val="both"/>
         <w:rPr>
           <w:rFonts w:ascii="Times New Roman" w:hAnsi="Times New Roman" w:cs="Times New Roman"/>
-          <w:b/>
-          <w:bCs/>
-          <w:sz w:val="24"/>
-          <w:szCs w:val="24"/>
-          <w:u w:val="single"/>
-        </w:rPr>
-      </w:pPr>
-    </w:p>
-    <w:p>
-      <w:pPr>
-        <w:jc w:val="both"/>
-        <w:rPr>
-          <w:rFonts w:ascii="Times New Roman" w:hAnsi="Times New Roman" w:cs="Times New Roman"/>
-          <w:b/>
-          <w:bCs/>
-          <w:sz w:val="24"/>
-          <w:szCs w:val="24"/>
-        </w:rPr>
-      </w:pPr>
-      <w:r>
-        <w:rPr>
-          <w:rFonts w:ascii="Times New Roman" w:hAnsi="Times New Roman" w:cs="Times New Roman"/>
-          <w:b/>
-          <w:bCs/>
-          <w:sz w:val="24"/>
-          <w:szCs w:val="24"/>
-          <w:u w:val="single"/>
-        </w:rPr>
-        <w:t xml:space="preserve">Observación </w:t>
-      </w:r>
-      <w:r>
-        <w:rPr>
-          <w:rFonts w:ascii="Times New Roman" w:hAnsi="Times New Roman" w:cs="Times New Roman"/>
-          <w:b/>
-          <w:bCs/>
-          <w:sz w:val="24"/>
-          <w:szCs w:val="24"/>
-          <w:u w:val="single"/>
-        </w:rPr>
-        <w:t>9</w:t>
-      </w:r>
-      <w:r>
-        <w:rPr>
-          <w:rFonts w:ascii="Times New Roman" w:hAnsi="Times New Roman" w:cs="Times New Roman"/>
-          <w:b/>
-          <w:bCs/>
-          <w:sz w:val="24"/>
-          <w:szCs w:val="24"/>
-          <w:u w:val="single"/>
-        </w:rPr>
-        <w:t>º (</w:t>
-      </w:r>
-      <w:r>
-        <w:rPr>
-          <w:rFonts w:ascii="Times New Roman" w:hAnsi="Times New Roman" w:cs="Times New Roman"/>
-          <w:b/>
-          <w:bCs/>
-          <w:sz w:val="24"/>
-          <w:szCs w:val="24"/>
-          <w:u w:val="single"/>
-        </w:rPr>
-        <w:t xml:space="preserve">id usuario con CI </w:t>
-      </w:r>
-      <w:proofErr w:type="spellStart"/>
-      <w:r>
-        <w:rPr>
-          <w:rFonts w:ascii="Times New Roman" w:hAnsi="Times New Roman" w:cs="Times New Roman"/>
-          <w:b/>
-          <w:bCs/>
-          <w:sz w:val="24"/>
-          <w:szCs w:val="24"/>
-          <w:u w:val="single"/>
-        </w:rPr>
-        <w:t>y</w:t>
-      </w:r>
-      <w:proofErr w:type="spellEnd"/>
-      <w:r>
-        <w:rPr>
-          <w:rFonts w:ascii="Times New Roman" w:hAnsi="Times New Roman" w:cs="Times New Roman"/>
-          <w:b/>
-          <w:bCs/>
-          <w:sz w:val="24"/>
-          <w:szCs w:val="24"/>
-          <w:u w:val="single"/>
-        </w:rPr>
-        <w:t xml:space="preserve"> id vehículo con VIN</w:t>
-      </w:r>
-      <w:r>
-        <w:rPr>
-          <w:rFonts w:ascii="Times New Roman" w:hAnsi="Times New Roman" w:cs="Times New Roman"/>
-          <w:b/>
-          <w:bCs/>
-          <w:sz w:val="24"/>
-          <w:szCs w:val="24"/>
-        </w:rPr>
-        <w:t>):</w:t>
-      </w:r>
-    </w:p>
-    <w:p>
-      <w:pPr>
-        <w:jc w:val="both"/>
-        <w:rPr>
-          <w:rFonts w:ascii="Times New Roman" w:hAnsi="Times New Roman" w:cs="Times New Roman"/>
-          <w:sz w:val="24"/>
-          <w:szCs w:val="24"/>
-        </w:rPr>
-      </w:pPr>
-      <w:r>
-        <w:rPr>
-          <w:rFonts w:ascii="Times New Roman" w:hAnsi="Times New Roman" w:cs="Times New Roman"/>
-          <w:sz w:val="24"/>
-          <w:szCs w:val="24"/>
-        </w:rPr>
-        <w:t>El motivo por el cual tenemos un id usuario o un id usuario cuando ya tenemos un código único identificador como puede ser la CI o VIN respectivamente es porque ambos tiene una longitud muy grande, cosa que provoca un consumo de gran tamaño (</w:t>
-      </w:r>
-      <w:proofErr w:type="spellStart"/>
-      <w:r>
-        <w:rPr>
-          <w:rFonts w:ascii="Times New Roman" w:hAnsi="Times New Roman" w:cs="Times New Roman"/>
-          <w:sz w:val="24"/>
-          <w:szCs w:val="24"/>
-        </w:rPr>
-        <w:t>vin</w:t>
-      </w:r>
-      <w:proofErr w:type="spellEnd"/>
-      <w:r>
-        <w:rPr>
-          <w:rFonts w:ascii="Times New Roman" w:hAnsi="Times New Roman" w:cs="Times New Roman"/>
-          <w:sz w:val="24"/>
-          <w:szCs w:val="24"/>
-        </w:rPr>
-        <w:t xml:space="preserve"> = 17 caracteres de 1Byte cada uno), por lo tanto no podemos usarlo bajo ningún criterio como clave externa (ya que se repetiría en demasía), a lo sumo se podrá repetir en su respectiva tupla en vehículo o usuario (dependiendo de que atributo estemos hablando) </w:t>
-      </w:r>
+          <w:sz w:val="24"/>
+          <w:szCs w:val="24"/>
+        </w:rPr>
+      </w:pPr>
     </w:p>
     <w:sectPr>
       <w:pgSz w:w="11906" w:h="16838"/>
@@ -2568,7 +3028,7 @@
       </w:pPr>
     </w:pPrDefault>
   </w:docDefaults>
-  <w:latentStyles w:defLockedState="0" w:defUIPriority="99" w:defSemiHidden="0" w:defUnhideWhenUsed="0" w:defQFormat="0" w:count="376">
+  <w:latentStyles w:defLockedState="0" w:defUIPriority="99" w:defSemiHidden="0" w:defUnhideWhenUsed="0" w:defQFormat="0" w:count="377">
     <w:lsdException w:name="Normal" w:uiPriority="0" w:qFormat="1"/>
     <w:lsdException w:name="heading 1" w:uiPriority="9" w:qFormat="1"/>
     <w:lsdException w:name="heading 2" w:semiHidden="1" w:uiPriority="9" w:unhideWhenUsed="1" w:qFormat="1"/>
@@ -2674,7 +3134,6 @@
     <w:lsdException w:name="HTML Sample" w:semiHidden="1" w:unhideWhenUsed="1"/>
     <w:lsdException w:name="HTML Typewriter" w:semiHidden="1" w:unhideWhenUsed="1"/>
     <w:lsdException w:name="HTML Variable" w:semiHidden="1" w:unhideWhenUsed="1"/>
-    <w:lsdException w:name="Normal Table" w:semiHidden="1" w:unhideWhenUsed="1"/>
     <w:lsdException w:name="annotation subject" w:semiHidden="1" w:unhideWhenUsed="1"/>
     <w:lsdException w:name="No List" w:semiHidden="1" w:unhideWhenUsed="1"/>
     <w:lsdException w:name="Outline List 1" w:semiHidden="1" w:unhideWhenUsed="1"/>
@@ -2721,10 +3180,8 @@
     <w:lsdException w:name="Table Subtle 2" w:semiHidden="1" w:unhideWhenUsed="1"/>
     <w:lsdException w:name="Table Web 1" w:semiHidden="1" w:unhideWhenUsed="1"/>
     <w:lsdException w:name="Table Web 2" w:semiHidden="1" w:unhideWhenUsed="1"/>
-    <w:lsdException w:name="Table Web 3" w:semiHidden="1" w:unhideWhenUsed="1"/>
     <w:lsdException w:name="Balloon Text" w:semiHidden="1" w:unhideWhenUsed="1"/>
     <w:lsdException w:name="Table Grid" w:uiPriority="39"/>
-    <w:lsdException w:name="Table Theme" w:semiHidden="1" w:unhideWhenUsed="1"/>
     <w:lsdException w:name="Placeholder Text" w:semiHidden="1"/>
     <w:lsdException w:name="No Spacing" w:uiPriority="1" w:qFormat="1"/>
     <w:lsdException w:name="Light Shading" w:uiPriority="60"/>
@@ -2945,6 +3402,7 @@
     <w:lsdException w:name="Hashtag" w:semiHidden="1" w:unhideWhenUsed="1"/>
     <w:lsdException w:name="Unresolved Mention" w:semiHidden="1" w:unhideWhenUsed="1"/>
     <w:lsdException w:name="Smart Link" w:semiHidden="1" w:unhideWhenUsed="1"/>
+    <w:lsdException w:name="Smart Link Error" w:semiHidden="1" w:unhideWhenUsed="1"/>
   </w:latentStyles>
   <w:style w:type="paragraph" w:default="1" w:styleId="Normal">
     <w:name w:val="Normal"/>

</xml_diff>

<commit_message>
arreglué la fundamentacion del MER y las consultas
</commit_message>
<xml_diff>
--- a/Actividades/BD01001/Fundamentación del MER.docx
+++ b/Actividades/BD01001/Fundamentación del MER.docx
@@ -1,6 +1,6 @@
 
 <file path=word/document.xml><?xml version="1.0" encoding="utf-8"?>
-<w:document xmlns:wpc="http://schemas.microsoft.com/office/word/2010/wordprocessingCanvas" xmlns:cx="http://schemas.microsoft.com/office/drawing/2014/chartex" xmlns:cx1="http://schemas.microsoft.com/office/drawing/2015/9/8/chartex" xmlns:cx2="http://schemas.microsoft.com/office/drawing/2015/10/21/chartex" xmlns:cx3="http://schemas.microsoft.com/office/drawing/2016/5/9/chartex" xmlns:cx4="http://schemas.microsoft.com/office/drawing/2016/5/10/chartex" xmlns:cx5="http://schemas.microsoft.com/office/drawing/2016/5/11/chartex" xmlns:cx6="http://schemas.microsoft.com/office/drawing/2016/5/12/chartex" xmlns:cx7="http://schemas.microsoft.com/office/drawing/2016/5/13/chartex" xmlns:cx8="http://schemas.microsoft.com/office/drawing/2016/5/14/chartex" xmlns:mc="http://schemas.openxmlformats.org/markup-compatibility/2006" xmlns:aink="http://schemas.microsoft.com/office/drawing/2016/ink" xmlns:am3d="http://schemas.microsoft.com/office/drawing/2017/model3d" xmlns:o="urn:schemas-microsoft-com:office:office" xmlns:r="http://schemas.openxmlformats.org/officeDocument/2006/relationships" xmlns:m="http://schemas.openxmlformats.org/officeDocument/2006/math" xmlns:v="urn:schemas-microsoft-com:vml" xmlns:wp14="http://schemas.microsoft.com/office/word/2010/wordprocessingDrawing" xmlns:wp="http://schemas.openxmlformats.org/drawingml/2006/wordprocessingDrawing" xmlns:w10="urn:schemas-microsoft-com:office:word" xmlns:w="http://schemas.openxmlformats.org/wordprocessingml/2006/main" xmlns:w14="http://schemas.microsoft.com/office/word/2010/wordml" xmlns:w15="http://schemas.microsoft.com/office/word/2012/wordml" xmlns:w16cid="http://schemas.microsoft.com/office/word/2016/wordml/cid" xmlns:w16se="http://schemas.microsoft.com/office/word/2015/wordml/symex" xmlns:wpg="http://schemas.microsoft.com/office/word/2010/wordprocessingGroup" xmlns:wpi="http://schemas.microsoft.com/office/word/2010/wordprocessingInk" xmlns:wne="http://schemas.microsoft.com/office/word/2006/wordml" xmlns:wps="http://schemas.microsoft.com/office/word/2010/wordprocessingShape" mc:Ignorable="w14 w15 w16se w16cid wp14">
+<w:document xmlns:wpc="http://schemas.microsoft.com/office/word/2010/wordprocessingCanvas" xmlns:mc="http://schemas.openxmlformats.org/markup-compatibility/2006" xmlns:o="urn:schemas-microsoft-com:office:office" xmlns:r="http://schemas.openxmlformats.org/officeDocument/2006/relationships" xmlns:m="http://schemas.openxmlformats.org/officeDocument/2006/math" xmlns:v="urn:schemas-microsoft-com:vml" xmlns:wp14="http://schemas.microsoft.com/office/word/2010/wordprocessingDrawing" xmlns:wp="http://schemas.openxmlformats.org/drawingml/2006/wordprocessingDrawing" xmlns:w10="urn:schemas-microsoft-com:office:word" xmlns:w="http://schemas.openxmlformats.org/wordprocessingml/2006/main" xmlns:w14="http://schemas.microsoft.com/office/word/2010/wordml" xmlns:wpg="http://schemas.microsoft.com/office/word/2010/wordprocessingGroup" xmlns:wpi="http://schemas.microsoft.com/office/word/2010/wordprocessingInk" xmlns:wne="http://schemas.microsoft.com/office/word/2006/wordml" xmlns:wps="http://schemas.microsoft.com/office/word/2010/wordprocessingShape" mc:Ignorable="w14 wp14">
   <w:body>
     <w:p>
       <w:pPr>
@@ -43,7 +43,7 @@
                     </pic:cNvPicPr>
                   </pic:nvPicPr>
                   <pic:blipFill>
-                    <a:blip r:embed="rId5" cstate="print">
+                    <a:blip r:embed="rId6" cstate="print">
                       <a:extLst>
                         <a:ext uri="{28A0092B-C50C-407E-A947-70E740481C1C}">
                           <a14:useLocalDpi xmlns:a14="http://schemas.microsoft.com/office/drawing/2010/main" val="0"/>
@@ -182,7 +182,7 @@
               </wp:anchor>
             </w:drawing>
           </mc:Choice>
-          <mc:Fallback>
+          <mc:Fallback xmlns:w16se="http://schemas.microsoft.com/office/word/2015/wordml/symex" xmlns:w16cid="http://schemas.microsoft.com/office/word/2016/wordml/cid" xmlns:w15="http://schemas.microsoft.com/office/word/2012/wordml" xmlns:am3d="http://schemas.microsoft.com/office/drawing/2017/model3d" xmlns:aink="http://schemas.microsoft.com/office/drawing/2016/ink" xmlns:cx8="http://schemas.microsoft.com/office/drawing/2016/5/14/chartex" xmlns:cx7="http://schemas.microsoft.com/office/drawing/2016/5/13/chartex" xmlns:cx6="http://schemas.microsoft.com/office/drawing/2016/5/12/chartex" xmlns:cx5="http://schemas.microsoft.com/office/drawing/2016/5/11/chartex" xmlns:cx4="http://schemas.microsoft.com/office/drawing/2016/5/10/chartex" xmlns:cx3="http://schemas.microsoft.com/office/drawing/2016/5/9/chartex" xmlns:cx2="http://schemas.microsoft.com/office/drawing/2015/10/21/chartex" xmlns:cx1="http://schemas.microsoft.com/office/drawing/2015/9/8/chartex" xmlns:cx="http://schemas.microsoft.com/office/drawing/2014/chartex">
             <w:pict>
               <v:line w14:anchorId="34CC9A71" id="Conector recto 2" o:spid="_x0000_s1026" style="position:absolute;z-index:251660288;visibility:visible;mso-wrap-style:square;mso-wrap-distance-left:9pt;mso-wrap-distance-top:0;mso-wrap-distance-right:9pt;mso-wrap-distance-bottom:0;mso-position-horizontal:right;mso-position-horizontal-relative:margin;mso-position-vertical:absolute;mso-position-vertical-relative:text" from="479.05pt,29.75pt" to="1009.3pt,29.75pt" o:gfxdata="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" strokecolor="#4472c4 [3204]" strokeweight=".5pt">
                 <v:stroke joinstyle="miter"/>
@@ -248,7 +248,23 @@
           <w:sz w:val="24"/>
           <w:szCs w:val="24"/>
         </w:rPr>
-        <w:t>Ya que por petición del profesor encargado de sistemas operativos no podemos crear por cada usuario del sistema (Operario, transportista, administrador, etc..) un usuario en el sistema operativo del servidor. Por lo tanto,</w:t>
+        <w:t>Ya que por petición del profesor encargado de sistemas operativos no podemos crear por cada usuario del sistema (Operario, tra</w:t>
+      </w:r>
+      <w:r>
+        <w:rPr>
+          <w:rFonts w:ascii="Times New Roman" w:hAnsi="Times New Roman" w:cs="Times New Roman"/>
+          <w:sz w:val="24"/>
+          <w:szCs w:val="24"/>
+        </w:rPr>
+        <w:t>nsportista, administrador, etc.</w:t>
+      </w:r>
+      <w:r>
+        <w:rPr>
+          <w:rFonts w:ascii="Times New Roman" w:hAnsi="Times New Roman" w:cs="Times New Roman"/>
+          <w:sz w:val="24"/>
+          <w:szCs w:val="24"/>
+        </w:rPr>
+        <w:t>) un usuario en el sistema operativo del servidor. Por lo tanto,</w:t>
       </w:r>
       <w:r>
         <w:rPr>
@@ -506,6 +522,102 @@
         </w:rPr>
         <w:t xml:space="preserve"> por petición de la letra del proyecto de rastrear al vehículo en tiempo real, la única forma de poder saber </w:t>
       </w:r>
+      <w:r>
+        <w:rPr>
+          <w:rFonts w:ascii="Times New Roman" w:hAnsi="Times New Roman" w:cs="Times New Roman"/>
+          <w:sz w:val="24"/>
+          <w:szCs w:val="24"/>
+        </w:rPr>
+        <w:t>dónde</w:t>
+      </w:r>
+      <w:r>
+        <w:rPr>
+          <w:rFonts w:ascii="Times New Roman" w:hAnsi="Times New Roman" w:cs="Times New Roman"/>
+          <w:sz w:val="24"/>
+          <w:szCs w:val="24"/>
+        </w:rPr>
+        <w:t xml:space="preserve"> </w:t>
+      </w:r>
+      <w:r>
+        <w:rPr>
+          <w:rFonts w:ascii="Times New Roman" w:hAnsi="Times New Roman" w:cs="Times New Roman"/>
+          <w:sz w:val="24"/>
+          <w:szCs w:val="24"/>
+        </w:rPr>
+        <w:t>está</w:t>
+      </w:r>
+      <w:r>
+        <w:rPr>
+          <w:rFonts w:ascii="Times New Roman" w:hAnsi="Times New Roman" w:cs="Times New Roman"/>
+          <w:sz w:val="24"/>
+          <w:szCs w:val="24"/>
+        </w:rPr>
+        <w:t xml:space="preserve"> durante el transporte es saber </w:t>
+      </w:r>
+      <w:r>
+        <w:rPr>
+          <w:rFonts w:ascii="Times New Roman" w:hAnsi="Times New Roman" w:cs="Times New Roman"/>
+          <w:sz w:val="24"/>
+          <w:szCs w:val="24"/>
+        </w:rPr>
+        <w:t>dónde</w:t>
+      </w:r>
+      <w:r>
+        <w:rPr>
+          <w:rFonts w:ascii="Times New Roman" w:hAnsi="Times New Roman" w:cs="Times New Roman"/>
+          <w:sz w:val="24"/>
+          <w:szCs w:val="24"/>
+        </w:rPr>
+        <w:t xml:space="preserve"> </w:t>
+      </w:r>
+      <w:r>
+        <w:rPr>
+          <w:rFonts w:ascii="Times New Roman" w:hAnsi="Times New Roman" w:cs="Times New Roman"/>
+          <w:sz w:val="24"/>
+          <w:szCs w:val="24"/>
+        </w:rPr>
+        <w:t>está</w:t>
+      </w:r>
+      <w:r>
+        <w:rPr>
+          <w:rFonts w:ascii="Times New Roman" w:hAnsi="Times New Roman" w:cs="Times New Roman"/>
+          <w:sz w:val="24"/>
+          <w:szCs w:val="24"/>
+        </w:rPr>
+        <w:t xml:space="preserve"> en transportista en dicho momento. Para dicha solución hay dos formas: La primera consiste en un atributo multivaluado en transporte, el cual se actualice cada 10 segundos, por ejemplo. De esta forma sabemos la localización. Pero si almacenamos cada posición el tamaño de</w:t>
+      </w:r>
+      <w:r>
+        <w:rPr>
+          <w:rFonts w:ascii="Times New Roman" w:hAnsi="Times New Roman" w:cs="Times New Roman"/>
+          <w:sz w:val="24"/>
+          <w:szCs w:val="24"/>
+        </w:rPr>
+        <w:t xml:space="preserve"> la tabla seria grande en exceso</w:t>
+      </w:r>
+      <w:r>
+        <w:rPr>
+          <w:rFonts w:ascii="Times New Roman" w:hAnsi="Times New Roman" w:cs="Times New Roman"/>
+          <w:sz w:val="24"/>
+          <w:szCs w:val="24"/>
+        </w:rPr>
+        <w:t xml:space="preserve"> y</w:t>
+      </w:r>
+      <w:r>
+        <w:rPr>
+          <w:rFonts w:ascii="Times New Roman" w:hAnsi="Times New Roman" w:cs="Times New Roman"/>
+          <w:sz w:val="24"/>
+          <w:szCs w:val="24"/>
+        </w:rPr>
+        <w:t xml:space="preserve"> además el servidor que tiene</w:t>
+      </w:r>
+      <w:r>
+        <w:rPr>
+          <w:rFonts w:ascii="Times New Roman" w:hAnsi="Times New Roman" w:cs="Times New Roman"/>
+          <w:sz w:val="24"/>
+          <w:szCs w:val="24"/>
+        </w:rPr>
+        <w:t xml:space="preserve"> </w:t>
+      </w:r>
       <w:proofErr w:type="spellStart"/>
       <w:r>
         <w:rPr>
@@ -513,7 +625,7 @@
           <w:sz w:val="24"/>
           <w:szCs w:val="24"/>
         </w:rPr>
-        <w:t>donde</w:t>
+        <w:t>informix</w:t>
       </w:r>
       <w:proofErr w:type="spellEnd"/>
       <w:r>
@@ -522,43 +634,7 @@
           <w:sz w:val="24"/>
           <w:szCs w:val="24"/>
         </w:rPr>
-        <w:t xml:space="preserve"> esta durante el transporte es saber </w:t>
-      </w:r>
-      <w:proofErr w:type="spellStart"/>
-      <w:r>
-        <w:rPr>
-          <w:rFonts w:ascii="Times New Roman" w:hAnsi="Times New Roman" w:cs="Times New Roman"/>
-          <w:sz w:val="24"/>
-          <w:szCs w:val="24"/>
-        </w:rPr>
-        <w:t>donde</w:t>
-      </w:r>
-      <w:proofErr w:type="spellEnd"/>
-      <w:r>
-        <w:rPr>
-          <w:rFonts w:ascii="Times New Roman" w:hAnsi="Times New Roman" w:cs="Times New Roman"/>
-          <w:sz w:val="24"/>
-          <w:szCs w:val="24"/>
-        </w:rPr>
-        <w:t xml:space="preserve"> </w:t>
-      </w:r>
-      <w:proofErr w:type="spellStart"/>
-      <w:r>
-        <w:rPr>
-          <w:rFonts w:ascii="Times New Roman" w:hAnsi="Times New Roman" w:cs="Times New Roman"/>
-          <w:sz w:val="24"/>
-          <w:szCs w:val="24"/>
-        </w:rPr>
-        <w:t>esta</w:t>
-      </w:r>
-      <w:proofErr w:type="spellEnd"/>
-      <w:r>
-        <w:rPr>
-          <w:rFonts w:ascii="Times New Roman" w:hAnsi="Times New Roman" w:cs="Times New Roman"/>
-          <w:sz w:val="24"/>
-          <w:szCs w:val="24"/>
-        </w:rPr>
-        <w:t xml:space="preserve"> en transportista en dicho momento. Para dicha solución hay dos formas: La primera consiste en un atributo multivaluado en transporte, el cual se actualice cada 10 segundos, por ejemplo. De esta forma sabemos la localización. Pero si almacenamos cada posición el tamaño de la tabla seria en exceso grande y además el servidor que tiene el informix estaría en exceso solicitado durante los transportes, atentando en el rendimiento del mismo. Es por ello que surge la 2º solución, la cual es darle al transportista un teléfono con la ubicación de Google maps activa</w:t>
+        <w:t xml:space="preserve"> estaría en exceso solicitado durante los transportes, atentando en el rendimiento del mismo. Es por ello que surge la 2º solución, la cual es darle al transportista un teléfono con la ubicación de Google maps activa</w:t>
       </w:r>
       <w:r>
         <w:rPr>
@@ -891,7 +967,23 @@
           <w:sz w:val="24"/>
           <w:szCs w:val="24"/>
         </w:rPr>
-        <w:t xml:space="preserve"> de un lote, pero también un lote puede estar asociados a </w:t>
+        <w:t xml:space="preserve"> de un lote, pero tambi</w:t>
+      </w:r>
+      <w:r>
+        <w:rPr>
+          <w:rFonts w:ascii="Times New Roman" w:hAnsi="Times New Roman" w:cs="Times New Roman"/>
+          <w:sz w:val="24"/>
+          <w:szCs w:val="24"/>
+        </w:rPr>
+        <w:t>én un lote puede estar asociado</w:t>
+      </w:r>
+      <w:r>
+        <w:rPr>
+          <w:rFonts w:ascii="Times New Roman" w:hAnsi="Times New Roman" w:cs="Times New Roman"/>
+          <w:sz w:val="24"/>
+          <w:szCs w:val="24"/>
+        </w:rPr>
+        <w:t xml:space="preserve"> a </w:t>
       </w:r>
       <w:r>
         <w:rPr>
@@ -941,7 +1033,23 @@
           <w:sz w:val="24"/>
           <w:szCs w:val="24"/>
         </w:rPr>
-        <w:t xml:space="preserve"> en transporta y no en transporte es porque cada lote puedo haber </w:t>
+        <w:t xml:space="preserve"> en transporta y no en t</w:t>
+      </w:r>
+      <w:r>
+        <w:rPr>
+          <w:rFonts w:ascii="Times New Roman" w:hAnsi="Times New Roman" w:cs="Times New Roman"/>
+          <w:sz w:val="24"/>
+          <w:szCs w:val="24"/>
+        </w:rPr>
+        <w:t>ransporte es porque cada lote pu</w:t>
+      </w:r>
+      <w:r>
+        <w:rPr>
+          <w:rFonts w:ascii="Times New Roman" w:hAnsi="Times New Roman" w:cs="Times New Roman"/>
+          <w:sz w:val="24"/>
+          <w:szCs w:val="24"/>
+        </w:rPr>
+        <w:t xml:space="preserve">do haber </w:t>
       </w:r>
       <w:r>
         <w:rPr>
@@ -957,7 +1065,23 @@
           <w:sz w:val="24"/>
           <w:szCs w:val="24"/>
         </w:rPr>
-        <w:t xml:space="preserve"> a su destino en horas diferentes y puedo haber tenido estados distintos</w:t>
+        <w:t xml:space="preserve"> a su d</w:t>
+      </w:r>
+      <w:r>
+        <w:rPr>
+          <w:rFonts w:ascii="Times New Roman" w:hAnsi="Times New Roman" w:cs="Times New Roman"/>
+          <w:sz w:val="24"/>
+          <w:szCs w:val="24"/>
+        </w:rPr>
+        <w:t>estino en horas diferentes y pu</w:t>
+      </w:r>
+      <w:r>
+        <w:rPr>
+          <w:rFonts w:ascii="Times New Roman" w:hAnsi="Times New Roman" w:cs="Times New Roman"/>
+          <w:sz w:val="24"/>
+          <w:szCs w:val="24"/>
+        </w:rPr>
+        <w:t>do haber tenido estados distintos</w:t>
       </w:r>
       <w:r>
         <w:rPr>
@@ -1117,7 +1241,23 @@
           <w:sz w:val="24"/>
           <w:szCs w:val="24"/>
         </w:rPr>
-        <w:t xml:space="preserve"> almacena lugares donde el usuario de tipo operario tiene habilitado trabajar, de esta forma el solo podrá tener acceso a modificar información de lo referente a su rol en dicho lugar (Por ejemplo, no podrá ver los vehículos de ese lugar). Dicha habilitación tiene una fecha de origen y finalización, pudiendo trabajar en periodos (por ejemplo, tubo habilitado trabajar ahí desde enero de 2016 a noviembre de 2018 y posteriormente se le asigno dicho lugar nuevamente, </w:t>
+        <w:t xml:space="preserve"> almacena lugares donde el usuario de tipo operario tiene habilitado trabajar, de esta forma el solo podrá tener acceso a modificar información de lo referente a su rol en dicho lugar (Por ejemplo, no podrá ver los vehículos de ese lugar). Dicha habilitación tiene una fecha de origen y finalización, pudiendo trabaj</w:t>
+      </w:r>
+      <w:r>
+        <w:rPr>
+          <w:rFonts w:ascii="Times New Roman" w:hAnsi="Times New Roman" w:cs="Times New Roman"/>
+          <w:sz w:val="24"/>
+          <w:szCs w:val="24"/>
+        </w:rPr>
+        <w:t>ar en periodos (por ejemplo, tuv</w:t>
+      </w:r>
+      <w:r>
+        <w:rPr>
+          <w:rFonts w:ascii="Times New Roman" w:hAnsi="Times New Roman" w:cs="Times New Roman"/>
+          <w:sz w:val="24"/>
+          <w:szCs w:val="24"/>
+        </w:rPr>
+        <w:t xml:space="preserve">o habilitado trabajar ahí desde enero de 2016 a noviembre de 2018 y posteriormente se le asigno dicho lugar nuevamente, </w:t>
       </w:r>
       <w:proofErr w:type="spellStart"/>
       <w:r>
@@ -1169,7 +1309,23 @@
           <w:sz w:val="24"/>
           <w:szCs w:val="24"/>
         </w:rPr>
-        <w:t xml:space="preserve">. Ya que esta vinculado con la entidad conexión se podrá realizar una referencia del </w:t>
+        <w:t>. Ya que esta vinculado con la entidad conexión se p</w:t>
+      </w:r>
+      <w:r>
+        <w:rPr>
+          <w:rFonts w:ascii="Times New Roman" w:hAnsi="Times New Roman" w:cs="Times New Roman"/>
+          <w:sz w:val="24"/>
+          <w:szCs w:val="24"/>
+        </w:rPr>
+        <w:t>odrá realizar una referencia</w:t>
+      </w:r>
+      <w:r>
+        <w:rPr>
+          <w:rFonts w:ascii="Times New Roman" w:hAnsi="Times New Roman" w:cs="Times New Roman"/>
+          <w:sz w:val="24"/>
+          <w:szCs w:val="24"/>
+        </w:rPr>
+        <w:t xml:space="preserve"> </w:t>
       </w:r>
       <w:r>
         <w:rPr>
@@ -1179,6 +1335,56 @@
         </w:rPr>
         <w:t xml:space="preserve">de la </w:t>
       </w:r>
+      <w:r>
+        <w:rPr>
+          <w:rFonts w:ascii="Times New Roman" w:hAnsi="Times New Roman" w:cs="Times New Roman"/>
+          <w:sz w:val="24"/>
+          <w:szCs w:val="24"/>
+        </w:rPr>
+        <w:t>conexión</w:t>
+      </w:r>
+      <w:r>
+        <w:rPr>
+          <w:rFonts w:ascii="Times New Roman" w:hAnsi="Times New Roman" w:cs="Times New Roman"/>
+          <w:sz w:val="24"/>
+          <w:szCs w:val="24"/>
+        </w:rPr>
+        <w:t xml:space="preserve"> del operario con el lugar. </w:t>
+      </w:r>
+      <w:r>
+        <w:rPr>
+          <w:rFonts w:ascii="Times New Roman" w:hAnsi="Times New Roman" w:cs="Times New Roman"/>
+          <w:sz w:val="24"/>
+          <w:szCs w:val="24"/>
+        </w:rPr>
+        <w:t xml:space="preserve"> </w:t>
+      </w:r>
+      <w:r>
+        <w:rPr>
+          <w:rFonts w:ascii="Times New Roman" w:hAnsi="Times New Roman" w:cs="Times New Roman"/>
+          <w:sz w:val="24"/>
+          <w:szCs w:val="24"/>
+        </w:rPr>
+        <w:t xml:space="preserve"> </w:t>
+      </w:r>
+    </w:p>
+    <w:p>
+      <w:pPr>
+        <w:jc w:val="both"/>
+        <w:rPr>
+          <w:rFonts w:ascii="Times New Roman" w:hAnsi="Times New Roman" w:cs="Times New Roman"/>
+          <w:sz w:val="24"/>
+          <w:szCs w:val="24"/>
+        </w:rPr>
+      </w:pPr>
+      <w:r>
+        <w:rPr>
+          <w:rFonts w:ascii="Times New Roman" w:hAnsi="Times New Roman" w:cs="Times New Roman"/>
+          <w:sz w:val="24"/>
+          <w:szCs w:val="24"/>
+        </w:rPr>
+        <w:t xml:space="preserve">El motivo por el cual </w:t>
+      </w:r>
       <w:proofErr w:type="spellStart"/>
       <w:r>
         <w:rPr>
@@ -1186,7 +1392,7 @@
           <w:sz w:val="24"/>
           <w:szCs w:val="24"/>
         </w:rPr>
-        <w:t>conexcion</w:t>
+        <w:t>TrabajaEn</w:t>
       </w:r>
       <w:proofErr w:type="spellEnd"/>
       <w:r>
@@ -1195,23 +1401,51 @@
           <w:sz w:val="24"/>
           <w:szCs w:val="24"/>
         </w:rPr>
-        <w:t xml:space="preserve"> del operario con el lugar. </w:t>
-      </w:r>
-      <w:r>
-        <w:rPr>
-          <w:rFonts w:ascii="Times New Roman" w:hAnsi="Times New Roman" w:cs="Times New Roman"/>
-          <w:sz w:val="24"/>
-          <w:szCs w:val="24"/>
-        </w:rPr>
-        <w:t xml:space="preserve"> </w:t>
-      </w:r>
-      <w:r>
-        <w:rPr>
-          <w:rFonts w:ascii="Times New Roman" w:hAnsi="Times New Roman" w:cs="Times New Roman"/>
-          <w:sz w:val="24"/>
-          <w:szCs w:val="24"/>
-        </w:rPr>
-        <w:t xml:space="preserve"> </w:t>
+        <w:t xml:space="preserve"> es una entidad y no una relación es porque si lo fuera su clave primaria necesariamente debe ser el identificador del usuario, lugar y la fecha de inicio de la habilitación en dicho lugar. </w:t>
+      </w:r>
+      <w:r>
+        <w:rPr>
+          <w:rFonts w:ascii="Times New Roman" w:hAnsi="Times New Roman" w:cs="Times New Roman"/>
+          <w:sz w:val="24"/>
+          <w:szCs w:val="24"/>
+        </w:rPr>
+        <w:t xml:space="preserve">Pero cuando pasáramos a relaciones el atributo multivaluado conexiones su clave primera seria la fecha de inicio de la conexión y la clave primera de </w:t>
+      </w:r>
+      <w:proofErr w:type="spellStart"/>
+      <w:r>
+        <w:rPr>
+          <w:rFonts w:ascii="Times New Roman" w:hAnsi="Times New Roman" w:cs="Times New Roman"/>
+          <w:sz w:val="24"/>
+          <w:szCs w:val="24"/>
+        </w:rPr>
+        <w:t>trabajaEn</w:t>
+      </w:r>
+      <w:proofErr w:type="spellEnd"/>
+      <w:r>
+        <w:rPr>
+          <w:rFonts w:ascii="Times New Roman" w:hAnsi="Times New Roman" w:cs="Times New Roman"/>
+          <w:sz w:val="24"/>
+          <w:szCs w:val="24"/>
+        </w:rPr>
+        <w:t xml:space="preserve"> que son 3 atributos. Por ello mismo se sustituye la clave primera de </w:t>
+      </w:r>
+      <w:proofErr w:type="spellStart"/>
+      <w:r>
+        <w:rPr>
+          <w:rFonts w:ascii="Times New Roman" w:hAnsi="Times New Roman" w:cs="Times New Roman"/>
+          <w:sz w:val="24"/>
+          <w:szCs w:val="24"/>
+        </w:rPr>
+        <w:t>TrabajaEn</w:t>
+      </w:r>
+      <w:proofErr w:type="spellEnd"/>
+      <w:r>
+        <w:rPr>
+          <w:rFonts w:ascii="Times New Roman" w:hAnsi="Times New Roman" w:cs="Times New Roman"/>
+          <w:sz w:val="24"/>
+          <w:szCs w:val="24"/>
+        </w:rPr>
+        <w:t xml:space="preserve"> por un ID numérico, el cual en cuestión a espacio y optimización es muy superior. </w:t>
       </w:r>
     </w:p>
     <w:p>
@@ -1229,16 +1463,27 @@
           <w:sz w:val="24"/>
           <w:szCs w:val="24"/>
         </w:rPr>
-        <w:t xml:space="preserve">El motivo por el cual </w:t>
-      </w:r>
+        <w:t xml:space="preserve">Pasando de: </w:t>
+      </w:r>
+    </w:p>
+    <w:p>
+      <w:pPr>
+        <w:jc w:val="both"/>
+        <w:rPr>
+          <w:rFonts w:ascii="Times New Roman" w:hAnsi="Times New Roman" w:cs="Times New Roman"/>
+          <w:sz w:val="24"/>
+          <w:szCs w:val="24"/>
+        </w:rPr>
+      </w:pPr>
       <w:proofErr w:type="spellStart"/>
-      <w:r>
-        <w:rPr>
-          <w:rFonts w:ascii="Times New Roman" w:hAnsi="Times New Roman" w:cs="Times New Roman"/>
-          <w:sz w:val="24"/>
-          <w:szCs w:val="24"/>
-        </w:rPr>
-        <w:t>TrabajaEn</w:t>
+      <w:proofErr w:type="gramStart"/>
+      <w:r>
+        <w:rPr>
+          <w:rFonts w:ascii="Times New Roman" w:hAnsi="Times New Roman" w:cs="Times New Roman"/>
+          <w:sz w:val="24"/>
+          <w:szCs w:val="24"/>
+        </w:rPr>
+        <w:t>Trabajaen</w:t>
       </w:r>
       <w:proofErr w:type="spellEnd"/>
       <w:r>
@@ -1247,24 +1492,26 @@
           <w:sz w:val="24"/>
           <w:szCs w:val="24"/>
         </w:rPr>
-        <w:t xml:space="preserve"> es una entidad y no una relación es porque si lo fuera su clave primaria necesariamente debe ser el identificador del usuario, lugar y la fecha de inicio de la habilitación en dicho lugar. </w:t>
-      </w:r>
-      <w:r>
-        <w:rPr>
-          <w:rFonts w:ascii="Times New Roman" w:hAnsi="Times New Roman" w:cs="Times New Roman"/>
-          <w:sz w:val="24"/>
-          <w:szCs w:val="24"/>
-        </w:rPr>
-        <w:t xml:space="preserve">Pero cuando pasáramos a relaciones el atributo multivaluado conexiones su clave primera seria la fecha de inicio de la conexión y la clave primera de </w:t>
+        <w:t>(</w:t>
       </w:r>
       <w:proofErr w:type="spellStart"/>
-      <w:r>
-        <w:rPr>
-          <w:rFonts w:ascii="Times New Roman" w:hAnsi="Times New Roman" w:cs="Times New Roman"/>
-          <w:sz w:val="24"/>
-          <w:szCs w:val="24"/>
-        </w:rPr>
-        <w:t>trabajaEn</w:t>
+      <w:proofErr w:type="gramEnd"/>
+      <w:r>
+        <w:rPr>
+          <w:rFonts w:ascii="Times New Roman" w:hAnsi="Times New Roman" w:cs="Times New Roman"/>
+          <w:sz w:val="24"/>
+          <w:szCs w:val="24"/>
+          <w:u w:val="single"/>
+        </w:rPr>
+        <w:t>idusuario,idlugar,desde</w:t>
+      </w:r>
+      <w:r>
+        <w:rPr>
+          <w:rFonts w:ascii="Times New Roman" w:hAnsi="Times New Roman" w:cs="Times New Roman"/>
+          <w:sz w:val="24"/>
+          <w:szCs w:val="24"/>
+        </w:rPr>
+        <w:t>,hasta</w:t>
       </w:r>
       <w:proofErr w:type="spellEnd"/>
       <w:r>
@@ -1273,16 +1520,54 @@
           <w:sz w:val="24"/>
           <w:szCs w:val="24"/>
         </w:rPr>
-        <w:t xml:space="preserve"> que son 3 atributos. Por ello mismo se sustituye la clave primera de </w:t>
+        <w:t>)</w:t>
+      </w:r>
+    </w:p>
+    <w:p>
+      <w:pPr>
+        <w:jc w:val="both"/>
+        <w:rPr>
+          <w:rFonts w:ascii="Times New Roman" w:hAnsi="Times New Roman" w:cs="Times New Roman"/>
+          <w:sz w:val="24"/>
+          <w:szCs w:val="24"/>
+        </w:rPr>
+      </w:pPr>
+      <w:proofErr w:type="gramStart"/>
+      <w:r>
+        <w:rPr>
+          <w:rFonts w:ascii="Times New Roman" w:hAnsi="Times New Roman" w:cs="Times New Roman"/>
+          <w:sz w:val="24"/>
+          <w:szCs w:val="24"/>
+        </w:rPr>
+        <w:t>Conexión(</w:t>
       </w:r>
       <w:proofErr w:type="spellStart"/>
-      <w:r>
-        <w:rPr>
-          <w:rFonts w:ascii="Times New Roman" w:hAnsi="Times New Roman" w:cs="Times New Roman"/>
-          <w:sz w:val="24"/>
-          <w:szCs w:val="24"/>
-        </w:rPr>
-        <w:t>TrabajaEn</w:t>
+      <w:proofErr w:type="gramEnd"/>
+      <w:r>
+        <w:rPr>
+          <w:rFonts w:ascii="Times New Roman" w:hAnsi="Times New Roman" w:cs="Times New Roman"/>
+          <w:sz w:val="24"/>
+          <w:szCs w:val="24"/>
+          <w:u w:val="single"/>
+        </w:rPr>
+        <w:t>idUsuario</w:t>
+      </w:r>
+      <w:r>
+        <w:rPr>
+          <w:rFonts w:ascii="Times New Roman" w:hAnsi="Times New Roman" w:cs="Times New Roman"/>
+          <w:sz w:val="24"/>
+          <w:szCs w:val="24"/>
+          <w:u w:val="single"/>
+        </w:rPr>
+        <w:t>,inicioConex</w:t>
+      </w:r>
+      <w:r>
+        <w:rPr>
+          <w:rFonts w:ascii="Times New Roman" w:hAnsi="Times New Roman" w:cs="Times New Roman"/>
+          <w:sz w:val="24"/>
+          <w:szCs w:val="24"/>
+        </w:rPr>
+        <w:t>,finConex</w:t>
       </w:r>
       <w:proofErr w:type="spellEnd"/>
       <w:r>
@@ -1291,7 +1576,51 @@
           <w:sz w:val="24"/>
           <w:szCs w:val="24"/>
         </w:rPr>
-        <w:t xml:space="preserve"> por un ID numérico, el cual en cuestión a espacio y optimización es muy superior. </w:t>
+        <w:t xml:space="preserve">, </w:t>
+      </w:r>
+      <w:proofErr w:type="spellStart"/>
+      <w:r>
+        <w:rPr>
+          <w:rFonts w:ascii="Times New Roman" w:hAnsi="Times New Roman" w:cs="Times New Roman"/>
+          <w:sz w:val="24"/>
+          <w:szCs w:val="24"/>
+        </w:rPr>
+        <w:t>IdTrabajeEn</w:t>
+      </w:r>
+      <w:proofErr w:type="spellEnd"/>
+      <w:r>
+        <w:rPr>
+          <w:rFonts w:ascii="Times New Roman" w:hAnsi="Times New Roman" w:cs="Times New Roman"/>
+          <w:sz w:val="24"/>
+          <w:szCs w:val="24"/>
+        </w:rPr>
+        <w:t xml:space="preserve">, </w:t>
+      </w:r>
+      <w:proofErr w:type="spellStart"/>
+      <w:r>
+        <w:rPr>
+          <w:rFonts w:ascii="Times New Roman" w:hAnsi="Times New Roman" w:cs="Times New Roman"/>
+          <w:sz w:val="24"/>
+          <w:szCs w:val="24"/>
+        </w:rPr>
+        <w:t>idusuario,idlugar</w:t>
+      </w:r>
+      <w:proofErr w:type="spellEnd"/>
+      <w:r>
+        <w:rPr>
+          <w:rFonts w:ascii="Times New Roman" w:hAnsi="Times New Roman" w:cs="Times New Roman"/>
+          <w:sz w:val="24"/>
+          <w:szCs w:val="24"/>
+        </w:rPr>
+        <w:t xml:space="preserve">) </w:t>
+      </w:r>
+      <w:r>
+        <w:rPr>
+          <w:rFonts w:ascii="Times New Roman" w:hAnsi="Times New Roman" w:cs="Times New Roman"/>
+          <w:sz w:val="24"/>
+          <w:szCs w:val="24"/>
+        </w:rPr>
+        <w:t xml:space="preserve">(se repite id usuario porque es parte de la clave primaria de las dos) </w:t>
       </w:r>
     </w:p>
     <w:p>
@@ -1309,7 +1638,7 @@
           <w:sz w:val="24"/>
           <w:szCs w:val="24"/>
         </w:rPr>
-        <w:t xml:space="preserve">Pasando de: </w:t>
+        <w:t xml:space="preserve">A: </w:t>
       </w:r>
     </w:p>
     <w:p>
@@ -1337,7 +1666,7 @@
           <w:sz w:val="24"/>
           <w:szCs w:val="24"/>
         </w:rPr>
-        <w:t>(</w:t>
+        <w:t xml:space="preserve"> (</w:t>
       </w:r>
       <w:proofErr w:type="spellStart"/>
       <w:r>
@@ -1347,17 +1676,19 @@
           <w:szCs w:val="24"/>
           <w:u w:val="single"/>
         </w:rPr>
-        <w:t>idusuario,idlugar,desde</w:t>
-      </w:r>
-      <w:r>
-        <w:rPr>
-          <w:rFonts w:ascii="Times New Roman" w:hAnsi="Times New Roman" w:cs="Times New Roman"/>
-          <w:sz w:val="24"/>
-          <w:szCs w:val="24"/>
-        </w:rPr>
-        <w:t>,hasta</w:t>
+        <w:t>idusuario</w:t>
+      </w:r>
+      <w:proofErr w:type="gramStart"/>
+      <w:r>
+        <w:rPr>
+          <w:rFonts w:ascii="Times New Roman" w:hAnsi="Times New Roman" w:cs="Times New Roman"/>
+          <w:sz w:val="24"/>
+          <w:szCs w:val="24"/>
+        </w:rPr>
+        <w:t>,idlugar,idusuario,desde,hasta</w:t>
       </w:r>
       <w:proofErr w:type="spellEnd"/>
+      <w:proofErr w:type="gramEnd"/>
       <w:r>
         <w:rPr>
           <w:rFonts w:ascii="Times New Roman" w:hAnsi="Times New Roman" w:cs="Times New Roman"/>
@@ -1376,6 +1707,7 @@
           <w:szCs w:val="24"/>
         </w:rPr>
       </w:pPr>
+      <w:proofErr w:type="gramStart"/>
       <w:r>
         <w:rPr>
           <w:rFonts w:ascii="Times New Roman" w:hAnsi="Times New Roman" w:cs="Times New Roman"/>
@@ -1385,177 +1717,7 @@
         <w:t>Conexión(</w:t>
       </w:r>
       <w:proofErr w:type="spellStart"/>
-      <w:r>
-        <w:rPr>
-          <w:rFonts w:ascii="Times New Roman" w:hAnsi="Times New Roman" w:cs="Times New Roman"/>
-          <w:sz w:val="24"/>
-          <w:szCs w:val="24"/>
-          <w:u w:val="single"/>
-        </w:rPr>
-        <w:t>idUsuario</w:t>
-      </w:r>
-      <w:r>
-        <w:rPr>
-          <w:rFonts w:ascii="Times New Roman" w:hAnsi="Times New Roman" w:cs="Times New Roman"/>
-          <w:sz w:val="24"/>
-          <w:szCs w:val="24"/>
-          <w:u w:val="single"/>
-        </w:rPr>
-        <w:t>,inicioConex</w:t>
-      </w:r>
-      <w:r>
-        <w:rPr>
-          <w:rFonts w:ascii="Times New Roman" w:hAnsi="Times New Roman" w:cs="Times New Roman"/>
-          <w:sz w:val="24"/>
-          <w:szCs w:val="24"/>
-        </w:rPr>
-        <w:t>,finConex</w:t>
-      </w:r>
-      <w:proofErr w:type="spellEnd"/>
-      <w:r>
-        <w:rPr>
-          <w:rFonts w:ascii="Times New Roman" w:hAnsi="Times New Roman" w:cs="Times New Roman"/>
-          <w:sz w:val="24"/>
-          <w:szCs w:val="24"/>
-        </w:rPr>
-        <w:t xml:space="preserve">, </w:t>
-      </w:r>
-      <w:proofErr w:type="spellStart"/>
-      <w:r>
-        <w:rPr>
-          <w:rFonts w:ascii="Times New Roman" w:hAnsi="Times New Roman" w:cs="Times New Roman"/>
-          <w:sz w:val="24"/>
-          <w:szCs w:val="24"/>
-        </w:rPr>
-        <w:t>IdTrabajeEn</w:t>
-      </w:r>
-      <w:proofErr w:type="spellEnd"/>
-      <w:r>
-        <w:rPr>
-          <w:rFonts w:ascii="Times New Roman" w:hAnsi="Times New Roman" w:cs="Times New Roman"/>
-          <w:sz w:val="24"/>
-          <w:szCs w:val="24"/>
-        </w:rPr>
-        <w:t xml:space="preserve">, </w:t>
-      </w:r>
-      <w:proofErr w:type="spellStart"/>
-      <w:r>
-        <w:rPr>
-          <w:rFonts w:ascii="Times New Roman" w:hAnsi="Times New Roman" w:cs="Times New Roman"/>
-          <w:sz w:val="24"/>
-          <w:szCs w:val="24"/>
-        </w:rPr>
-        <w:t>idusuario,idlugar</w:t>
-      </w:r>
-      <w:proofErr w:type="spellEnd"/>
-      <w:r>
-        <w:rPr>
-          <w:rFonts w:ascii="Times New Roman" w:hAnsi="Times New Roman" w:cs="Times New Roman"/>
-          <w:sz w:val="24"/>
-          <w:szCs w:val="24"/>
-        </w:rPr>
-        <w:t xml:space="preserve">) </w:t>
-      </w:r>
-      <w:r>
-        <w:rPr>
-          <w:rFonts w:ascii="Times New Roman" w:hAnsi="Times New Roman" w:cs="Times New Roman"/>
-          <w:sz w:val="24"/>
-          <w:szCs w:val="24"/>
-        </w:rPr>
-        <w:t xml:space="preserve">(se repite id usuario porque es parte de la clave primaria de las dos) </w:t>
-      </w:r>
-    </w:p>
-    <w:p>
-      <w:pPr>
-        <w:jc w:val="both"/>
-        <w:rPr>
-          <w:rFonts w:ascii="Times New Roman" w:hAnsi="Times New Roman" w:cs="Times New Roman"/>
-          <w:sz w:val="24"/>
-          <w:szCs w:val="24"/>
-        </w:rPr>
-      </w:pPr>
-      <w:r>
-        <w:rPr>
-          <w:rFonts w:ascii="Times New Roman" w:hAnsi="Times New Roman" w:cs="Times New Roman"/>
-          <w:sz w:val="24"/>
-          <w:szCs w:val="24"/>
-        </w:rPr>
-        <w:t xml:space="preserve">A: </w:t>
-      </w:r>
-    </w:p>
-    <w:p>
-      <w:pPr>
-        <w:jc w:val="both"/>
-        <w:rPr>
-          <w:rFonts w:ascii="Times New Roman" w:hAnsi="Times New Roman" w:cs="Times New Roman"/>
-          <w:sz w:val="24"/>
-          <w:szCs w:val="24"/>
-        </w:rPr>
-      </w:pPr>
-      <w:proofErr w:type="spellStart"/>
-      <w:r>
-        <w:rPr>
-          <w:rFonts w:ascii="Times New Roman" w:hAnsi="Times New Roman" w:cs="Times New Roman"/>
-          <w:sz w:val="24"/>
-          <w:szCs w:val="24"/>
-        </w:rPr>
-        <w:t>Trabajaen</w:t>
-      </w:r>
-      <w:proofErr w:type="spellEnd"/>
-      <w:r>
-        <w:rPr>
-          <w:rFonts w:ascii="Times New Roman" w:hAnsi="Times New Roman" w:cs="Times New Roman"/>
-          <w:sz w:val="24"/>
-          <w:szCs w:val="24"/>
-        </w:rPr>
-        <w:t xml:space="preserve"> (</w:t>
-      </w:r>
-      <w:proofErr w:type="spellStart"/>
-      <w:r>
-        <w:rPr>
-          <w:rFonts w:ascii="Times New Roman" w:hAnsi="Times New Roman" w:cs="Times New Roman"/>
-          <w:sz w:val="24"/>
-          <w:szCs w:val="24"/>
-          <w:u w:val="single"/>
-        </w:rPr>
-        <w:t>idusuario</w:t>
-      </w:r>
-      <w:r>
-        <w:rPr>
-          <w:rFonts w:ascii="Times New Roman" w:hAnsi="Times New Roman" w:cs="Times New Roman"/>
-          <w:sz w:val="24"/>
-          <w:szCs w:val="24"/>
-        </w:rPr>
-        <w:t>,idlugar,idusuario,desde,hasta</w:t>
-      </w:r>
-      <w:proofErr w:type="spellEnd"/>
-      <w:r>
-        <w:rPr>
-          <w:rFonts w:ascii="Times New Roman" w:hAnsi="Times New Roman" w:cs="Times New Roman"/>
-          <w:sz w:val="24"/>
-          <w:szCs w:val="24"/>
-        </w:rPr>
-        <w:t>)</w:t>
-      </w:r>
-    </w:p>
-    <w:p>
-      <w:pPr>
-        <w:jc w:val="both"/>
-        <w:rPr>
-          <w:rFonts w:ascii="Times New Roman" w:hAnsi="Times New Roman" w:cs="Times New Roman"/>
-          <w:sz w:val="24"/>
-          <w:szCs w:val="24"/>
-        </w:rPr>
-      </w:pPr>
-      <w:r>
-        <w:rPr>
-          <w:rFonts w:ascii="Times New Roman" w:hAnsi="Times New Roman" w:cs="Times New Roman"/>
-          <w:sz w:val="24"/>
-          <w:szCs w:val="24"/>
-        </w:rPr>
-        <w:t>Conexión(</w:t>
-      </w:r>
-      <w:proofErr w:type="spellStart"/>
+      <w:proofErr w:type="gramEnd"/>
       <w:r>
         <w:rPr>
           <w:rFonts w:ascii="Times New Roman" w:hAnsi="Times New Roman" w:cs="Times New Roman"/>
@@ -1851,7 +2013,23 @@
           <w:sz w:val="24"/>
           <w:szCs w:val="24"/>
         </w:rPr>
-        <w:t>, pero bajo ningún concepto podemos modificar o eliminar el registro anterior, ya que es el trabajo de un trabajado y tiene que quedar registro de tal. Es por eso la existencia de la auto relación actualiza, ya que relaciona dos registros de daños (que por RNE deben ser de informes distintos), uno que referencia y el otro que es referenciado</w:t>
+        <w:t>, pero bajo ningún concepto podemos modificar o eliminar el registro anterior, ya que es el trabajo de un trabajado</w:t>
+      </w:r>
+      <w:r>
+        <w:rPr>
+          <w:rFonts w:ascii="Times New Roman" w:hAnsi="Times New Roman" w:cs="Times New Roman"/>
+          <w:sz w:val="24"/>
+          <w:szCs w:val="24"/>
+        </w:rPr>
+        <w:t>r</w:t>
+      </w:r>
+      <w:r>
+        <w:rPr>
+          <w:rFonts w:ascii="Times New Roman" w:hAnsi="Times New Roman" w:cs="Times New Roman"/>
+          <w:sz w:val="24"/>
+          <w:szCs w:val="24"/>
+        </w:rPr>
+        <w:t xml:space="preserve"> y tiene que quedar registro de tal. Es por eso la existencia de la auto relación actualiza, ya que relaciona dos registros de daños (que por RNE deben ser de informes distintos), uno que referencia y el otro que es referenciado</w:t>
       </w:r>
       <w:r>
         <w:rPr>
@@ -2002,15 +2180,55 @@
           <w:sz w:val="24"/>
           <w:szCs w:val="24"/>
         </w:rPr>
-        <w:t xml:space="preserve">Relaciona los medios que se disponen con los usuarios transportista, de esta forma </w:t>
-      </w:r>
-      <w:r>
-        <w:rPr>
-          <w:rFonts w:ascii="Times New Roman" w:hAnsi="Times New Roman" w:cs="Times New Roman"/>
-          <w:sz w:val="24"/>
-          <w:szCs w:val="24"/>
-        </w:rPr>
-        <w:t>podemos saber que transportistas tiene permitido utilizar un determinado medio, regulando las potestades transportista</w:t>
+        <w:t>Relaciona los medios que se disponen con los usuarios transportista</w:t>
+      </w:r>
+      <w:r>
+        <w:rPr>
+          <w:rFonts w:ascii="Times New Roman" w:hAnsi="Times New Roman" w:cs="Times New Roman"/>
+          <w:sz w:val="24"/>
+          <w:szCs w:val="24"/>
+        </w:rPr>
+        <w:t>s</w:t>
+      </w:r>
+      <w:r>
+        <w:rPr>
+          <w:rFonts w:ascii="Times New Roman" w:hAnsi="Times New Roman" w:cs="Times New Roman"/>
+          <w:sz w:val="24"/>
+          <w:szCs w:val="24"/>
+        </w:rPr>
+        <w:t xml:space="preserve">, de esta forma </w:t>
+      </w:r>
+      <w:r>
+        <w:rPr>
+          <w:rFonts w:ascii="Times New Roman" w:hAnsi="Times New Roman" w:cs="Times New Roman"/>
+          <w:sz w:val="24"/>
+          <w:szCs w:val="24"/>
+        </w:rPr>
+        <w:t>podemos saber que transportistas tiene permitido utilizar un determinado medio, regulando las potestades</w:t>
+      </w:r>
+      <w:r>
+        <w:rPr>
+          <w:rFonts w:ascii="Times New Roman" w:hAnsi="Times New Roman" w:cs="Times New Roman"/>
+          <w:sz w:val="24"/>
+          <w:szCs w:val="24"/>
+        </w:rPr>
+        <w:t xml:space="preserve"> de los</w:t>
+      </w:r>
+      <w:r>
+        <w:rPr>
+          <w:rFonts w:ascii="Times New Roman" w:hAnsi="Times New Roman" w:cs="Times New Roman"/>
+          <w:sz w:val="24"/>
+          <w:szCs w:val="24"/>
+        </w:rPr>
+        <w:t xml:space="preserve"> transportista</w:t>
+      </w:r>
+      <w:r>
+        <w:rPr>
+          <w:rFonts w:ascii="Times New Roman" w:hAnsi="Times New Roman" w:cs="Times New Roman"/>
+          <w:sz w:val="24"/>
+          <w:szCs w:val="24"/>
+        </w:rPr>
+        <w:t>s</w:t>
       </w:r>
     </w:p>
     <w:p>
@@ -2279,6 +2497,7 @@
         <w:t xml:space="preserve">id usuario con CI </w:t>
       </w:r>
       <w:proofErr w:type="spellStart"/>
+      <w:proofErr w:type="gramStart"/>
       <w:r>
         <w:rPr>
           <w:rFonts w:ascii="Times New Roman" w:hAnsi="Times New Roman" w:cs="Times New Roman"/>
@@ -2291,6 +2510,7 @@
         <w:t>y</w:t>
       </w:r>
       <w:proofErr w:type="spellEnd"/>
+      <w:proofErr w:type="gramEnd"/>
       <w:r>
         <w:rPr>
           <w:rFonts w:ascii="Times New Roman" w:hAnsi="Times New Roman" w:cs="Times New Roman"/>
@@ -2328,7 +2548,15 @@
           <w:sz w:val="24"/>
           <w:szCs w:val="24"/>
         </w:rPr>
-        <w:t>El motivo por el cual tenemos un id usuario o un id usuario cuando ya tenemos un código único identificador como puede ser la CI o VIN respectivamente es porque ambos tiene una longitud muy grande, cosa que provoca un consumo de gran tamaño (</w:t>
+        <w:t>El motivo por el cual tenem</w:t>
+      </w:r>
+      <w:r>
+        <w:rPr>
+          <w:rFonts w:ascii="Times New Roman" w:hAnsi="Times New Roman" w:cs="Times New Roman"/>
+          <w:sz w:val="24"/>
+          <w:szCs w:val="24"/>
+        </w:rPr>
+        <w:t xml:space="preserve">os un id usuario o un id </w:t>
       </w:r>
       <w:proofErr w:type="spellStart"/>
       <w:r>
@@ -2337,6 +2565,24 @@
           <w:sz w:val="24"/>
           <w:szCs w:val="24"/>
         </w:rPr>
+        <w:t>vehiculo</w:t>
+      </w:r>
+      <w:proofErr w:type="spellEnd"/>
+      <w:r>
+        <w:rPr>
+          <w:rFonts w:ascii="Times New Roman" w:hAnsi="Times New Roman" w:cs="Times New Roman"/>
+          <w:sz w:val="24"/>
+          <w:szCs w:val="24"/>
+        </w:rPr>
+        <w:t xml:space="preserve"> cuando ya tenemos un código único identificador como puede ser la CI o VIN respectivamente es porque ambos tiene una longitud muy grande, cosa que provoca un consumo de gran tamaño (</w:t>
+      </w:r>
+      <w:proofErr w:type="spellStart"/>
+      <w:r>
+        <w:rPr>
+          <w:rFonts w:ascii="Times New Roman" w:hAnsi="Times New Roman" w:cs="Times New Roman"/>
+          <w:sz w:val="24"/>
+          <w:szCs w:val="24"/>
+        </w:rPr>
         <w:t>vin</w:t>
       </w:r>
       <w:proofErr w:type="spellEnd"/>
@@ -2379,7 +2625,6 @@
           <w:szCs w:val="24"/>
           <w:u w:val="single"/>
         </w:rPr>
-        <w:lastRenderedPageBreak/>
         <w:t xml:space="preserve">Observación </w:t>
       </w:r>
       <w:r>
@@ -2499,7 +2744,23 @@
           <w:sz w:val="24"/>
           <w:szCs w:val="24"/>
         </w:rPr>
-        <w:t xml:space="preserve"> el cual anteriormente estaba tenia como atributo a </w:t>
+        <w:t xml:space="preserve"> el</w:t>
+      </w:r>
+      <w:r>
+        <w:rPr>
+          <w:rFonts w:ascii="Times New Roman" w:hAnsi="Times New Roman" w:cs="Times New Roman"/>
+          <w:sz w:val="24"/>
+          <w:szCs w:val="24"/>
+        </w:rPr>
+        <w:t xml:space="preserve"> cual anteriormente estaba</w:t>
+      </w:r>
+      <w:r>
+        <w:rPr>
+          <w:rFonts w:ascii="Times New Roman" w:hAnsi="Times New Roman" w:cs="Times New Roman"/>
+          <w:sz w:val="24"/>
+          <w:szCs w:val="24"/>
+        </w:rPr>
+        <w:t xml:space="preserve"> como atributo a </w:t>
       </w:r>
       <w:r>
         <w:rPr>
@@ -2655,6 +2916,22 @@
         </w:rPr>
         <w:t xml:space="preserve"> Registrando el operario, momento de inicio de la </w:t>
       </w:r>
+      <w:r>
+        <w:rPr>
+          <w:rFonts w:ascii="Times New Roman" w:hAnsi="Times New Roman" w:cs="Times New Roman"/>
+          <w:sz w:val="24"/>
+          <w:szCs w:val="24"/>
+        </w:rPr>
+        <w:t>conexión</w:t>
+      </w:r>
+      <w:r>
+        <w:rPr>
+          <w:rFonts w:ascii="Times New Roman" w:hAnsi="Times New Roman" w:cs="Times New Roman"/>
+          <w:sz w:val="24"/>
+          <w:szCs w:val="24"/>
+        </w:rPr>
+        <w:t xml:space="preserve"> (luego el de finalización) y de ser necesario (para los operarios) un </w:t>
+      </w:r>
       <w:proofErr w:type="spellStart"/>
       <w:r>
         <w:rPr>
@@ -2662,7 +2939,7 @@
           <w:sz w:val="24"/>
           <w:szCs w:val="24"/>
         </w:rPr>
-        <w:t>conexcion</w:t>
+        <w:t>trabajaen</w:t>
       </w:r>
       <w:proofErr w:type="spellEnd"/>
       <w:r>
@@ -2671,7 +2948,7 @@
           <w:sz w:val="24"/>
           <w:szCs w:val="24"/>
         </w:rPr>
-        <w:t xml:space="preserve"> (luego el de finalización) y de ser necesario (para los operarios) un </w:t>
+        <w:t xml:space="preserve"> correspondiente (deberán coincidir por RNE el id del usuario que se encuentra en la conexión y en el </w:t>
       </w:r>
       <w:proofErr w:type="spellStart"/>
       <w:r>
@@ -2689,7 +2966,41 @@
           <w:sz w:val="24"/>
           <w:szCs w:val="24"/>
         </w:rPr>
-        <w:t xml:space="preserve"> correspondiente (deberán coincidir por RNE el id del usuario que se encuentra en la conexión y en el </w:t>
+        <w:t xml:space="preserve"> en cuyo caso) </w:t>
+      </w:r>
+    </w:p>
+    <w:p>
+      <w:pPr>
+        <w:jc w:val="both"/>
+        <w:rPr>
+          <w:rFonts w:ascii="Times New Roman" w:hAnsi="Times New Roman" w:cs="Times New Roman"/>
+          <w:sz w:val="24"/>
+          <w:szCs w:val="24"/>
+        </w:rPr>
+      </w:pPr>
+      <w:r>
+        <w:rPr>
+          <w:rFonts w:ascii="Times New Roman" w:hAnsi="Times New Roman" w:cs="Times New Roman"/>
+          <w:sz w:val="24"/>
+          <w:szCs w:val="24"/>
+        </w:rPr>
+        <w:t xml:space="preserve"> Aunque se puede visualizar</w:t>
+      </w:r>
+      <w:r>
+        <w:rPr>
+          <w:rFonts w:ascii="Times New Roman" w:hAnsi="Times New Roman" w:cs="Times New Roman"/>
+          <w:sz w:val="24"/>
+          <w:szCs w:val="24"/>
+        </w:rPr>
+        <w:t xml:space="preserve"> en el MER</w:t>
+      </w:r>
+      <w:r>
+        <w:rPr>
+          <w:rFonts w:ascii="Times New Roman" w:hAnsi="Times New Roman" w:cs="Times New Roman"/>
+          <w:sz w:val="24"/>
+          <w:szCs w:val="24"/>
+        </w:rPr>
+        <w:t xml:space="preserve"> una totalidad en la relación entre </w:t>
       </w:r>
       <w:proofErr w:type="spellStart"/>
       <w:r>
@@ -2707,58 +3018,6 @@
           <w:sz w:val="24"/>
           <w:szCs w:val="24"/>
         </w:rPr>
-        <w:t xml:space="preserve"> en cuyo caso) </w:t>
-      </w:r>
-    </w:p>
-    <w:p>
-      <w:pPr>
-        <w:jc w:val="both"/>
-        <w:rPr>
-          <w:rFonts w:ascii="Times New Roman" w:hAnsi="Times New Roman" w:cs="Times New Roman"/>
-          <w:sz w:val="24"/>
-          <w:szCs w:val="24"/>
-        </w:rPr>
-      </w:pPr>
-      <w:r>
-        <w:rPr>
-          <w:rFonts w:ascii="Times New Roman" w:hAnsi="Times New Roman" w:cs="Times New Roman"/>
-          <w:sz w:val="24"/>
-          <w:szCs w:val="24"/>
-        </w:rPr>
-        <w:t xml:space="preserve"> Aunque se puede visualizar</w:t>
-      </w:r>
-      <w:r>
-        <w:rPr>
-          <w:rFonts w:ascii="Times New Roman" w:hAnsi="Times New Roman" w:cs="Times New Roman"/>
-          <w:sz w:val="24"/>
-          <w:szCs w:val="24"/>
-        </w:rPr>
-        <w:t xml:space="preserve"> en el MER</w:t>
-      </w:r>
-      <w:r>
-        <w:rPr>
-          <w:rFonts w:ascii="Times New Roman" w:hAnsi="Times New Roman" w:cs="Times New Roman"/>
-          <w:sz w:val="24"/>
-          <w:szCs w:val="24"/>
-        </w:rPr>
-        <w:t xml:space="preserve"> una totalidad en la relación entre </w:t>
-      </w:r>
-      <w:proofErr w:type="spellStart"/>
-      <w:r>
-        <w:rPr>
-          <w:rFonts w:ascii="Times New Roman" w:hAnsi="Times New Roman" w:cs="Times New Roman"/>
-          <w:sz w:val="24"/>
-          <w:szCs w:val="24"/>
-        </w:rPr>
-        <w:t>trabajaen</w:t>
-      </w:r>
-      <w:proofErr w:type="spellEnd"/>
-      <w:r>
-        <w:rPr>
-          <w:rFonts w:ascii="Times New Roman" w:hAnsi="Times New Roman" w:cs="Times New Roman"/>
-          <w:sz w:val="24"/>
-          <w:szCs w:val="24"/>
-        </w:rPr>
         <w:t xml:space="preserve"> y </w:t>
       </w:r>
       <w:r>
@@ -2823,7 +3082,7 @@
           <w:sz w:val="24"/>
           <w:szCs w:val="24"/>
         </w:rPr>
-        <w:t xml:space="preserve"> completamente evitables (sin considerar que nos pasaríamos del límite</w:t>
+        <w:t xml:space="preserve"> completamente</w:t>
       </w:r>
       <w:bookmarkStart w:id="0" w:name="_GoBack"/>
       <w:bookmarkEnd w:id="0"/>
@@ -2833,7 +3092,7 @@
           <w:sz w:val="24"/>
           <w:szCs w:val="24"/>
         </w:rPr>
-        <w:t xml:space="preserve"> ideal de tablas dispuesto, cual es 25) </w:t>
+        <w:t xml:space="preserve"> (sin considerar que nos pasaríamos del límite ideal de tablas dispuesto, cual es 25) </w:t>
       </w:r>
       <w:r>
         <w:rPr>
@@ -2891,8 +3150,8 @@
 </file>
 
 <file path=word/numbering.xml><?xml version="1.0" encoding="utf-8"?>
-<w:numbering xmlns:wpc="http://schemas.microsoft.com/office/word/2010/wordprocessingCanvas" xmlns:cx="http://schemas.microsoft.com/office/drawing/2014/chartex" xmlns:cx1="http://schemas.microsoft.com/office/drawing/2015/9/8/chartex" xmlns:cx2="http://schemas.microsoft.com/office/drawing/2015/10/21/chartex" xmlns:cx3="http://schemas.microsoft.com/office/drawing/2016/5/9/chartex" xmlns:cx4="http://schemas.microsoft.com/office/drawing/2016/5/10/chartex" xmlns:cx5="http://schemas.microsoft.com/office/drawing/2016/5/11/chartex" xmlns:cx6="http://schemas.microsoft.com/office/drawing/2016/5/12/chartex" xmlns:cx7="http://schemas.microsoft.com/office/drawing/2016/5/13/chartex" xmlns:cx8="http://schemas.microsoft.com/office/drawing/2016/5/14/chartex" xmlns:mc="http://schemas.openxmlformats.org/markup-compatibility/2006" xmlns:aink="http://schemas.microsoft.com/office/drawing/2016/ink" xmlns:am3d="http://schemas.microsoft.com/office/drawing/2017/model3d" xmlns:o="urn:schemas-microsoft-com:office:office" xmlns:r="http://schemas.openxmlformats.org/officeDocument/2006/relationships" xmlns:m="http://schemas.openxmlformats.org/officeDocument/2006/math" xmlns:v="urn:schemas-microsoft-com:vml" xmlns:wp14="http://schemas.microsoft.com/office/word/2010/wordprocessingDrawing" xmlns:wp="http://schemas.openxmlformats.org/drawingml/2006/wordprocessingDrawing" xmlns:w10="urn:schemas-microsoft-com:office:word" xmlns:w="http://schemas.openxmlformats.org/wordprocessingml/2006/main" xmlns:w14="http://schemas.microsoft.com/office/word/2010/wordml" xmlns:w15="http://schemas.microsoft.com/office/word/2012/wordml" xmlns:w16cid="http://schemas.microsoft.com/office/word/2016/wordml/cid" xmlns:w16se="http://schemas.microsoft.com/office/word/2015/wordml/symex" xmlns:wpg="http://schemas.microsoft.com/office/word/2010/wordprocessingGroup" xmlns:wpi="http://schemas.microsoft.com/office/word/2010/wordprocessingInk" xmlns:wne="http://schemas.microsoft.com/office/word/2006/wordml" xmlns:wps="http://schemas.microsoft.com/office/word/2010/wordprocessingShape" mc:Ignorable="w14 w15 w16se w16cid wp14">
-  <w:abstractNum w:abstractNumId="0" w15:restartNumberingAfterBreak="0">
+<w:numbering xmlns:wpc="http://schemas.microsoft.com/office/word/2010/wordprocessingCanvas" xmlns:mc="http://schemas.openxmlformats.org/markup-compatibility/2006" xmlns:o="urn:schemas-microsoft-com:office:office" xmlns:r="http://schemas.openxmlformats.org/officeDocument/2006/relationships" xmlns:m="http://schemas.openxmlformats.org/officeDocument/2006/math" xmlns:v="urn:schemas-microsoft-com:vml" xmlns:wp14="http://schemas.microsoft.com/office/word/2010/wordprocessingDrawing" xmlns:wp="http://schemas.openxmlformats.org/drawingml/2006/wordprocessingDrawing" xmlns:w10="urn:schemas-microsoft-com:office:word" xmlns:w="http://schemas.openxmlformats.org/wordprocessingml/2006/main" xmlns:w14="http://schemas.microsoft.com/office/word/2010/wordml" xmlns:wpg="http://schemas.microsoft.com/office/word/2010/wordprocessingGroup" xmlns:wpi="http://schemas.microsoft.com/office/word/2010/wordprocessingInk" xmlns:wne="http://schemas.microsoft.com/office/word/2006/wordml" xmlns:wps="http://schemas.microsoft.com/office/word/2010/wordprocessingShape" mc:Ignorable="w14 wp14">
+  <w:abstractNum w:abstractNumId="0">
     <w:nsid w:val="1AEC12A8"/>
     <w:multiLevelType w:val="hybridMultilevel"/>
     <w:tmpl w:val="E5EE69B8"/>
@@ -3012,7 +3271,7 @@
 </file>
 
 <file path=word/styles.xml><?xml version="1.0" encoding="utf-8"?>
-<w:styles xmlns:mc="http://schemas.openxmlformats.org/markup-compatibility/2006" xmlns:r="http://schemas.openxmlformats.org/officeDocument/2006/relationships" xmlns:w="http://schemas.openxmlformats.org/wordprocessingml/2006/main" xmlns:w14="http://schemas.microsoft.com/office/word/2010/wordml" xmlns:w15="http://schemas.microsoft.com/office/word/2012/wordml" xmlns:w16cid="http://schemas.microsoft.com/office/word/2016/wordml/cid" xmlns:w16se="http://schemas.microsoft.com/office/word/2015/wordml/symex" mc:Ignorable="w14 w15 w16se w16cid">
+<w:styles xmlns:mc="http://schemas.openxmlformats.org/markup-compatibility/2006" xmlns:r="http://schemas.openxmlformats.org/officeDocument/2006/relationships" xmlns:w="http://schemas.openxmlformats.org/wordprocessingml/2006/main" xmlns:w14="http://schemas.microsoft.com/office/word/2010/wordml" mc:Ignorable="w14">
   <w:docDefaults>
     <w:rPrDefault>
       <w:rPr>
@@ -3028,381 +3287,390 @@
       </w:pPr>
     </w:pPrDefault>
   </w:docDefaults>
-  <w:latentStyles w:defLockedState="0" w:defUIPriority="99" w:defSemiHidden="0" w:defUnhideWhenUsed="0" w:defQFormat="0" w:count="377">
-    <w:lsdException w:name="Normal" w:uiPriority="0" w:qFormat="1"/>
-    <w:lsdException w:name="heading 1" w:uiPriority="9" w:qFormat="1"/>
-    <w:lsdException w:name="heading 2" w:semiHidden="1" w:uiPriority="9" w:unhideWhenUsed="1" w:qFormat="1"/>
-    <w:lsdException w:name="heading 3" w:semiHidden="1" w:uiPriority="9" w:unhideWhenUsed="1" w:qFormat="1"/>
-    <w:lsdException w:name="heading 4" w:semiHidden="1" w:uiPriority="9" w:unhideWhenUsed="1" w:qFormat="1"/>
-    <w:lsdException w:name="heading 5" w:semiHidden="1" w:uiPriority="9" w:unhideWhenUsed="1" w:qFormat="1"/>
-    <w:lsdException w:name="heading 6" w:semiHidden="1" w:uiPriority="9" w:unhideWhenUsed="1" w:qFormat="1"/>
-    <w:lsdException w:name="heading 7" w:semiHidden="1" w:uiPriority="9" w:unhideWhenUsed="1" w:qFormat="1"/>
-    <w:lsdException w:name="heading 8" w:semiHidden="1" w:uiPriority="9" w:unhideWhenUsed="1" w:qFormat="1"/>
-    <w:lsdException w:name="heading 9" w:semiHidden="1" w:uiPriority="9" w:unhideWhenUsed="1" w:qFormat="1"/>
-    <w:lsdException w:name="index 1" w:semiHidden="1" w:unhideWhenUsed="1"/>
-    <w:lsdException w:name="index 2" w:semiHidden="1" w:unhideWhenUsed="1"/>
-    <w:lsdException w:name="index 3" w:semiHidden="1" w:unhideWhenUsed="1"/>
-    <w:lsdException w:name="index 4" w:semiHidden="1" w:unhideWhenUsed="1"/>
-    <w:lsdException w:name="index 5" w:semiHidden="1" w:unhideWhenUsed="1"/>
-    <w:lsdException w:name="index 6" w:semiHidden="1" w:unhideWhenUsed="1"/>
-    <w:lsdException w:name="index 7" w:semiHidden="1" w:unhideWhenUsed="1"/>
-    <w:lsdException w:name="index 8" w:semiHidden="1" w:unhideWhenUsed="1"/>
-    <w:lsdException w:name="index 9" w:semiHidden="1" w:unhideWhenUsed="1"/>
-    <w:lsdException w:name="toc 1" w:semiHidden="1" w:uiPriority="39" w:unhideWhenUsed="1"/>
-    <w:lsdException w:name="toc 2" w:semiHidden="1" w:uiPriority="39" w:unhideWhenUsed="1"/>
-    <w:lsdException w:name="toc 3" w:semiHidden="1" w:uiPriority="39" w:unhideWhenUsed="1"/>
-    <w:lsdException w:name="toc 4" w:semiHidden="1" w:uiPriority="39" w:unhideWhenUsed="1"/>
-    <w:lsdException w:name="toc 5" w:semiHidden="1" w:uiPriority="39" w:unhideWhenUsed="1"/>
-    <w:lsdException w:name="toc 6" w:semiHidden="1" w:uiPriority="39" w:unhideWhenUsed="1"/>
-    <w:lsdException w:name="toc 7" w:semiHidden="1" w:uiPriority="39" w:unhideWhenUsed="1"/>
-    <w:lsdException w:name="toc 8" w:semiHidden="1" w:uiPriority="39" w:unhideWhenUsed="1"/>
-    <w:lsdException w:name="toc 9" w:semiHidden="1" w:uiPriority="39" w:unhideWhenUsed="1"/>
-    <w:lsdException w:name="Normal Indent" w:semiHidden="1" w:unhideWhenUsed="1"/>
-    <w:lsdException w:name="footnote text" w:semiHidden="1" w:unhideWhenUsed="1"/>
-    <w:lsdException w:name="annotation text" w:semiHidden="1" w:unhideWhenUsed="1"/>
-    <w:lsdException w:name="header" w:semiHidden="1" w:unhideWhenUsed="1"/>
-    <w:lsdException w:name="footer" w:semiHidden="1" w:unhideWhenUsed="1"/>
-    <w:lsdException w:name="index heading" w:semiHidden="1" w:unhideWhenUsed="1"/>
-    <w:lsdException w:name="caption" w:semiHidden="1" w:uiPriority="35" w:unhideWhenUsed="1" w:qFormat="1"/>
-    <w:lsdException w:name="table of figures" w:semiHidden="1" w:unhideWhenUsed="1"/>
-    <w:lsdException w:name="envelope address" w:semiHidden="1" w:unhideWhenUsed="1"/>
-    <w:lsdException w:name="envelope return" w:semiHidden="1" w:unhideWhenUsed="1"/>
-    <w:lsdException w:name="footnote reference" w:semiHidden="1" w:unhideWhenUsed="1"/>
-    <w:lsdException w:name="annotation reference" w:semiHidden="1" w:unhideWhenUsed="1"/>
-    <w:lsdException w:name="line number" w:semiHidden="1" w:unhideWhenUsed="1"/>
-    <w:lsdException w:name="page number" w:semiHidden="1" w:unhideWhenUsed="1"/>
-    <w:lsdException w:name="endnote reference" w:semiHidden="1" w:unhideWhenUsed="1"/>
-    <w:lsdException w:name="endnote text" w:semiHidden="1" w:unhideWhenUsed="1"/>
-    <w:lsdException w:name="table of authorities" w:semiHidden="1" w:unhideWhenUsed="1"/>
-    <w:lsdException w:name="macro" w:semiHidden="1" w:unhideWhenUsed="1"/>
-    <w:lsdException w:name="toa heading" w:semiHidden="1" w:unhideWhenUsed="1"/>
-    <w:lsdException w:name="List" w:semiHidden="1" w:unhideWhenUsed="1"/>
-    <w:lsdException w:name="List Bullet" w:semiHidden="1" w:unhideWhenUsed="1"/>
-    <w:lsdException w:name="List Number" w:semiHidden="1" w:unhideWhenUsed="1"/>
-    <w:lsdException w:name="List 2" w:semiHidden="1" w:unhideWhenUsed="1"/>
-    <w:lsdException w:name="List 3" w:semiHidden="1" w:unhideWhenUsed="1"/>
-    <w:lsdException w:name="List 4" w:semiHidden="1" w:unhideWhenUsed="1"/>
-    <w:lsdException w:name="List 5" w:semiHidden="1" w:unhideWhenUsed="1"/>
-    <w:lsdException w:name="List Bullet 2" w:semiHidden="1" w:unhideWhenUsed="1"/>
-    <w:lsdException w:name="List Bullet 3" w:semiHidden="1" w:unhideWhenUsed="1"/>
-    <w:lsdException w:name="List Bullet 4" w:semiHidden="1" w:unhideWhenUsed="1"/>
-    <w:lsdException w:name="List Bullet 5" w:semiHidden="1" w:unhideWhenUsed="1"/>
-    <w:lsdException w:name="List Number 2" w:semiHidden="1" w:unhideWhenUsed="1"/>
-    <w:lsdException w:name="List Number 3" w:semiHidden="1" w:unhideWhenUsed="1"/>
-    <w:lsdException w:name="List Number 4" w:semiHidden="1" w:unhideWhenUsed="1"/>
-    <w:lsdException w:name="List Number 5" w:semiHidden="1" w:unhideWhenUsed="1"/>
-    <w:lsdException w:name="Title" w:uiPriority="10" w:qFormat="1"/>
-    <w:lsdException w:name="Closing" w:semiHidden="1" w:unhideWhenUsed="1"/>
-    <w:lsdException w:name="Signature" w:semiHidden="1" w:unhideWhenUsed="1"/>
-    <w:lsdException w:name="Default Paragraph Font" w:semiHidden="1" w:uiPriority="1" w:unhideWhenUsed="1"/>
-    <w:lsdException w:name="Body Text" w:semiHidden="1" w:unhideWhenUsed="1"/>
-    <w:lsdException w:name="Body Text Indent" w:semiHidden="1" w:unhideWhenUsed="1"/>
-    <w:lsdException w:name="List Continue" w:semiHidden="1" w:unhideWhenUsed="1"/>
-    <w:lsdException w:name="List Continue 2" w:semiHidden="1" w:unhideWhenUsed="1"/>
-    <w:lsdException w:name="List Continue 3" w:semiHidden="1" w:unhideWhenUsed="1"/>
-    <w:lsdException w:name="List Continue 4" w:semiHidden="1" w:unhideWhenUsed="1"/>
-    <w:lsdException w:name="List Continue 5" w:semiHidden="1" w:unhideWhenUsed="1"/>
-    <w:lsdException w:name="Message Header" w:semiHidden="1" w:unhideWhenUsed="1"/>
-    <w:lsdException w:name="Subtitle" w:uiPriority="11" w:qFormat="1"/>
-    <w:lsdException w:name="Salutation" w:semiHidden="1" w:unhideWhenUsed="1"/>
-    <w:lsdException w:name="Date" w:semiHidden="1" w:unhideWhenUsed="1"/>
-    <w:lsdException w:name="Body Text First Indent" w:semiHidden="1" w:unhideWhenUsed="1"/>
-    <w:lsdException w:name="Body Text First Indent 2" w:semiHidden="1" w:unhideWhenUsed="1"/>
-    <w:lsdException w:name="Note Heading" w:semiHidden="1" w:unhideWhenUsed="1"/>
-    <w:lsdException w:name="Body Text 2" w:semiHidden="1" w:unhideWhenUsed="1"/>
-    <w:lsdException w:name="Body Text 3" w:semiHidden="1" w:unhideWhenUsed="1"/>
-    <w:lsdException w:name="Body Text Indent 2" w:semiHidden="1" w:unhideWhenUsed="1"/>
-    <w:lsdException w:name="Body Text Indent 3" w:semiHidden="1" w:unhideWhenUsed="1"/>
-    <w:lsdException w:name="Block Text" w:semiHidden="1" w:unhideWhenUsed="1"/>
-    <w:lsdException w:name="Hyperlink" w:semiHidden="1" w:unhideWhenUsed="1"/>
-    <w:lsdException w:name="FollowedHyperlink" w:semiHidden="1" w:unhideWhenUsed="1"/>
-    <w:lsdException w:name="Strong" w:uiPriority="22" w:qFormat="1"/>
-    <w:lsdException w:name="Emphasis" w:uiPriority="20" w:qFormat="1"/>
-    <w:lsdException w:name="Document Map" w:semiHidden="1" w:unhideWhenUsed="1"/>
-    <w:lsdException w:name="Plain Text" w:semiHidden="1" w:unhideWhenUsed="1"/>
-    <w:lsdException w:name="E-mail Signature" w:semiHidden="1" w:unhideWhenUsed="1"/>
-    <w:lsdException w:name="HTML Top of Form" w:semiHidden="1" w:unhideWhenUsed="1"/>
-    <w:lsdException w:name="HTML Bottom of Form" w:semiHidden="1" w:unhideWhenUsed="1"/>
-    <w:lsdException w:name="Normal (Web)" w:semiHidden="1" w:unhideWhenUsed="1"/>
-    <w:lsdException w:name="HTML Acronym" w:semiHidden="1" w:unhideWhenUsed="1"/>
-    <w:lsdException w:name="HTML Address" w:semiHidden="1" w:unhideWhenUsed="1"/>
-    <w:lsdException w:name="HTML Cite" w:semiHidden="1" w:unhideWhenUsed="1"/>
-    <w:lsdException w:name="HTML Code" w:semiHidden="1" w:unhideWhenUsed="1"/>
-    <w:lsdException w:name="HTML Definition" w:semiHidden="1" w:unhideWhenUsed="1"/>
-    <w:lsdException w:name="HTML Keyboard" w:semiHidden="1" w:unhideWhenUsed="1"/>
-    <w:lsdException w:name="HTML Preformatted" w:semiHidden="1" w:unhideWhenUsed="1"/>
-    <w:lsdException w:name="HTML Sample" w:semiHidden="1" w:unhideWhenUsed="1"/>
-    <w:lsdException w:name="HTML Typewriter" w:semiHidden="1" w:unhideWhenUsed="1"/>
-    <w:lsdException w:name="HTML Variable" w:semiHidden="1" w:unhideWhenUsed="1"/>
-    <w:lsdException w:name="annotation subject" w:semiHidden="1" w:unhideWhenUsed="1"/>
-    <w:lsdException w:name="No List" w:semiHidden="1" w:unhideWhenUsed="1"/>
-    <w:lsdException w:name="Outline List 1" w:semiHidden="1" w:unhideWhenUsed="1"/>
-    <w:lsdException w:name="Outline List 2" w:semiHidden="1" w:unhideWhenUsed="1"/>
-    <w:lsdException w:name="Outline List 3" w:semiHidden="1" w:unhideWhenUsed="1"/>
-    <w:lsdException w:name="Table Simple 1" w:semiHidden="1" w:unhideWhenUsed="1"/>
-    <w:lsdException w:name="Table Simple 2" w:semiHidden="1" w:unhideWhenUsed="1"/>
-    <w:lsdException w:name="Table Simple 3" w:semiHidden="1" w:unhideWhenUsed="1"/>
-    <w:lsdException w:name="Table Classic 1" w:semiHidden="1" w:unhideWhenUsed="1"/>
-    <w:lsdException w:name="Table Classic 2" w:semiHidden="1" w:unhideWhenUsed="1"/>
-    <w:lsdException w:name="Table Classic 3" w:semiHidden="1" w:unhideWhenUsed="1"/>
-    <w:lsdException w:name="Table Classic 4" w:semiHidden="1" w:unhideWhenUsed="1"/>
-    <w:lsdException w:name="Table Colorful 1" w:semiHidden="1" w:unhideWhenUsed="1"/>
-    <w:lsdException w:name="Table Colorful 2" w:semiHidden="1" w:unhideWhenUsed="1"/>
-    <w:lsdException w:name="Table Colorful 3" w:semiHidden="1" w:unhideWhenUsed="1"/>
-    <w:lsdException w:name="Table Columns 1" w:semiHidden="1" w:unhideWhenUsed="1"/>
-    <w:lsdException w:name="Table Columns 2" w:semiHidden="1" w:unhideWhenUsed="1"/>
-    <w:lsdException w:name="Table Columns 3" w:semiHidden="1" w:unhideWhenUsed="1"/>
-    <w:lsdException w:name="Table Columns 4" w:semiHidden="1" w:unhideWhenUsed="1"/>
-    <w:lsdException w:name="Table Columns 5" w:semiHidden="1" w:unhideWhenUsed="1"/>
-    <w:lsdException w:name="Table Grid 1" w:semiHidden="1" w:unhideWhenUsed="1"/>
-    <w:lsdException w:name="Table Grid 2" w:semiHidden="1" w:unhideWhenUsed="1"/>
-    <w:lsdException w:name="Table Grid 3" w:semiHidden="1" w:unhideWhenUsed="1"/>
-    <w:lsdException w:name="Table Grid 4" w:semiHidden="1" w:unhideWhenUsed="1"/>
-    <w:lsdException w:name="Table Grid 5" w:semiHidden="1" w:unhideWhenUsed="1"/>
-    <w:lsdException w:name="Table Grid 6" w:semiHidden="1" w:unhideWhenUsed="1"/>
-    <w:lsdException w:name="Table Grid 7" w:semiHidden="1" w:unhideWhenUsed="1"/>
-    <w:lsdException w:name="Table Grid 8" w:semiHidden="1" w:unhideWhenUsed="1"/>
-    <w:lsdException w:name="Table List 1" w:semiHidden="1" w:unhideWhenUsed="1"/>
-    <w:lsdException w:name="Table List 2" w:semiHidden="1" w:unhideWhenUsed="1"/>
-    <w:lsdException w:name="Table List 3" w:semiHidden="1" w:unhideWhenUsed="1"/>
-    <w:lsdException w:name="Table List 4" w:semiHidden="1" w:unhideWhenUsed="1"/>
-    <w:lsdException w:name="Table List 5" w:semiHidden="1" w:unhideWhenUsed="1"/>
-    <w:lsdException w:name="Table List 6" w:semiHidden="1" w:unhideWhenUsed="1"/>
-    <w:lsdException w:name="Table List 7" w:semiHidden="1" w:unhideWhenUsed="1"/>
-    <w:lsdException w:name="Table List 8" w:semiHidden="1" w:unhideWhenUsed="1"/>
-    <w:lsdException w:name="Table 3D effects 1" w:semiHidden="1" w:unhideWhenUsed="1"/>
-    <w:lsdException w:name="Table 3D effects 2" w:semiHidden="1" w:unhideWhenUsed="1"/>
-    <w:lsdException w:name="Table 3D effects 3" w:semiHidden="1" w:unhideWhenUsed="1"/>
-    <w:lsdException w:name="Table Contemporary" w:semiHidden="1" w:unhideWhenUsed="1"/>
-    <w:lsdException w:name="Table Elegant" w:semiHidden="1" w:unhideWhenUsed="1"/>
-    <w:lsdException w:name="Table Professional" w:semiHidden="1" w:unhideWhenUsed="1"/>
-    <w:lsdException w:name="Table Subtle 1" w:semiHidden="1" w:unhideWhenUsed="1"/>
-    <w:lsdException w:name="Table Subtle 2" w:semiHidden="1" w:unhideWhenUsed="1"/>
-    <w:lsdException w:name="Table Web 1" w:semiHidden="1" w:unhideWhenUsed="1"/>
-    <w:lsdException w:name="Table Web 2" w:semiHidden="1" w:unhideWhenUsed="1"/>
-    <w:lsdException w:name="Balloon Text" w:semiHidden="1" w:unhideWhenUsed="1"/>
-    <w:lsdException w:name="Table Grid" w:uiPriority="39"/>
-    <w:lsdException w:name="Placeholder Text" w:semiHidden="1"/>
-    <w:lsdException w:name="No Spacing" w:uiPriority="1" w:qFormat="1"/>
-    <w:lsdException w:name="Light Shading" w:uiPriority="60"/>
-    <w:lsdException w:name="Light List" w:uiPriority="61"/>
-    <w:lsdException w:name="Light Grid" w:uiPriority="62"/>
-    <w:lsdException w:name="Medium Shading 1" w:uiPriority="63"/>
-    <w:lsdException w:name="Medium Shading 2" w:uiPriority="64"/>
-    <w:lsdException w:name="Medium List 1" w:uiPriority="65"/>
-    <w:lsdException w:name="Medium List 2" w:uiPriority="66"/>
-    <w:lsdException w:name="Medium Grid 1" w:uiPriority="67"/>
-    <w:lsdException w:name="Medium Grid 2" w:uiPriority="68"/>
-    <w:lsdException w:name="Medium Grid 3" w:uiPriority="69"/>
-    <w:lsdException w:name="Dark List" w:uiPriority="70"/>
-    <w:lsdException w:name="Colorful Shading" w:uiPriority="71"/>
-    <w:lsdException w:name="Colorful List" w:uiPriority="72"/>
-    <w:lsdException w:name="Colorful Grid" w:uiPriority="73"/>
-    <w:lsdException w:name="Light Shading Accent 1" w:uiPriority="60"/>
-    <w:lsdException w:name="Light List Accent 1" w:uiPriority="61"/>
-    <w:lsdException w:name="Light Grid Accent 1" w:uiPriority="62"/>
-    <w:lsdException w:name="Medium Shading 1 Accent 1" w:uiPriority="63"/>
-    <w:lsdException w:name="Medium Shading 2 Accent 1" w:uiPriority="64"/>
-    <w:lsdException w:name="Medium List 1 Accent 1" w:uiPriority="65"/>
-    <w:lsdException w:name="Revision" w:semiHidden="1"/>
-    <w:lsdException w:name="List Paragraph" w:uiPriority="34" w:qFormat="1"/>
-    <w:lsdException w:name="Quote" w:uiPriority="29" w:qFormat="1"/>
-    <w:lsdException w:name="Intense Quote" w:uiPriority="30" w:qFormat="1"/>
-    <w:lsdException w:name="Medium List 2 Accent 1" w:uiPriority="66"/>
-    <w:lsdException w:name="Medium Grid 1 Accent 1" w:uiPriority="67"/>
-    <w:lsdException w:name="Medium Grid 2 Accent 1" w:uiPriority="68"/>
-    <w:lsdException w:name="Medium Grid 3 Accent 1" w:uiPriority="69"/>
-    <w:lsdException w:name="Dark List Accent 1" w:uiPriority="70"/>
-    <w:lsdException w:name="Colorful Shading Accent 1" w:uiPriority="71"/>
-    <w:lsdException w:name="Colorful List Accent 1" w:uiPriority="72"/>
-    <w:lsdException w:name="Colorful Grid Accent 1" w:uiPriority="73"/>
-    <w:lsdException w:name="Light Shading Accent 2" w:uiPriority="60"/>
-    <w:lsdException w:name="Light List Accent 2" w:uiPriority="61"/>
-    <w:lsdException w:name="Light Grid Accent 2" w:uiPriority="62"/>
-    <w:lsdException w:name="Medium Shading 1 Accent 2" w:uiPriority="63"/>
-    <w:lsdException w:name="Medium Shading 2 Accent 2" w:uiPriority="64"/>
-    <w:lsdException w:name="Medium List 1 Accent 2" w:uiPriority="65"/>
-    <w:lsdException w:name="Medium List 2 Accent 2" w:uiPriority="66"/>
-    <w:lsdException w:name="Medium Grid 1 Accent 2" w:uiPriority="67"/>
-    <w:lsdException w:name="Medium Grid 2 Accent 2" w:uiPriority="68"/>
-    <w:lsdException w:name="Medium Grid 3 Accent 2" w:uiPriority="69"/>
-    <w:lsdException w:name="Dark List Accent 2" w:uiPriority="70"/>
-    <w:lsdException w:name="Colorful Shading Accent 2" w:uiPriority="71"/>
-    <w:lsdException w:name="Colorful List Accent 2" w:uiPriority="72"/>
-    <w:lsdException w:name="Colorful Grid Accent 2" w:uiPriority="73"/>
-    <w:lsdException w:name="Light Shading Accent 3" w:uiPriority="60"/>
-    <w:lsdException w:name="Light List Accent 3" w:uiPriority="61"/>
-    <w:lsdException w:name="Light Grid Accent 3" w:uiPriority="62"/>
-    <w:lsdException w:name="Medium Shading 1 Accent 3" w:uiPriority="63"/>
-    <w:lsdException w:name="Medium Shading 2 Accent 3" w:uiPriority="64"/>
-    <w:lsdException w:name="Medium List 1 Accent 3" w:uiPriority="65"/>
-    <w:lsdException w:name="Medium List 2 Accent 3" w:uiPriority="66"/>
-    <w:lsdException w:name="Medium Grid 1 Accent 3" w:uiPriority="67"/>
-    <w:lsdException w:name="Medium Grid 2 Accent 3" w:uiPriority="68"/>
-    <w:lsdException w:name="Medium Grid 3 Accent 3" w:uiPriority="69"/>
-    <w:lsdException w:name="Dark List Accent 3" w:uiPriority="70"/>
-    <w:lsdException w:name="Colorful Shading Accent 3" w:uiPriority="71"/>
-    <w:lsdException w:name="Colorful List Accent 3" w:uiPriority="72"/>
-    <w:lsdException w:name="Colorful Grid Accent 3" w:uiPriority="73"/>
-    <w:lsdException w:name="Light Shading Accent 4" w:uiPriority="60"/>
-    <w:lsdException w:name="Light List Accent 4" w:uiPriority="61"/>
-    <w:lsdException w:name="Light Grid Accent 4" w:uiPriority="62"/>
-    <w:lsdException w:name="Medium Shading 1 Accent 4" w:uiPriority="63"/>
-    <w:lsdException w:name="Medium Shading 2 Accent 4" w:uiPriority="64"/>
-    <w:lsdException w:name="Medium List 1 Accent 4" w:uiPriority="65"/>
-    <w:lsdException w:name="Medium List 2 Accent 4" w:uiPriority="66"/>
-    <w:lsdException w:name="Medium Grid 1 Accent 4" w:uiPriority="67"/>
-    <w:lsdException w:name="Medium Grid 2 Accent 4" w:uiPriority="68"/>
-    <w:lsdException w:name="Medium Grid 3 Accent 4" w:uiPriority="69"/>
-    <w:lsdException w:name="Dark List Accent 4" w:uiPriority="70"/>
-    <w:lsdException w:name="Colorful Shading Accent 4" w:uiPriority="71"/>
-    <w:lsdException w:name="Colorful List Accent 4" w:uiPriority="72"/>
-    <w:lsdException w:name="Colorful Grid Accent 4" w:uiPriority="73"/>
-    <w:lsdException w:name="Light Shading Accent 5" w:uiPriority="60"/>
-    <w:lsdException w:name="Light List Accent 5" w:uiPriority="61"/>
-    <w:lsdException w:name="Light Grid Accent 5" w:uiPriority="62"/>
-    <w:lsdException w:name="Medium Shading 1 Accent 5" w:uiPriority="63"/>
-    <w:lsdException w:name="Medium Shading 2 Accent 5" w:uiPriority="64"/>
-    <w:lsdException w:name="Medium List 1 Accent 5" w:uiPriority="65"/>
-    <w:lsdException w:name="Medium List 2 Accent 5" w:uiPriority="66"/>
-    <w:lsdException w:name="Medium Grid 1 Accent 5" w:uiPriority="67"/>
-    <w:lsdException w:name="Medium Grid 2 Accent 5" w:uiPriority="68"/>
-    <w:lsdException w:name="Medium Grid 3 Accent 5" w:uiPriority="69"/>
-    <w:lsdException w:name="Dark List Accent 5" w:uiPriority="70"/>
-    <w:lsdException w:name="Colorful Shading Accent 5" w:uiPriority="71"/>
-    <w:lsdException w:name="Colorful List Accent 5" w:uiPriority="72"/>
-    <w:lsdException w:name="Colorful Grid Accent 5" w:uiPriority="73"/>
-    <w:lsdException w:name="Light Shading Accent 6" w:uiPriority="60"/>
-    <w:lsdException w:name="Light List Accent 6" w:uiPriority="61"/>
-    <w:lsdException w:name="Light Grid Accent 6" w:uiPriority="62"/>
-    <w:lsdException w:name="Medium Shading 1 Accent 6" w:uiPriority="63"/>
-    <w:lsdException w:name="Medium Shading 2 Accent 6" w:uiPriority="64"/>
-    <w:lsdException w:name="Medium List 1 Accent 6" w:uiPriority="65"/>
-    <w:lsdException w:name="Medium List 2 Accent 6" w:uiPriority="66"/>
-    <w:lsdException w:name="Medium Grid 1 Accent 6" w:uiPriority="67"/>
-    <w:lsdException w:name="Medium Grid 2 Accent 6" w:uiPriority="68"/>
-    <w:lsdException w:name="Medium Grid 3 Accent 6" w:uiPriority="69"/>
-    <w:lsdException w:name="Dark List Accent 6" w:uiPriority="70"/>
-    <w:lsdException w:name="Colorful Shading Accent 6" w:uiPriority="71"/>
-    <w:lsdException w:name="Colorful List Accent 6" w:uiPriority="72"/>
-    <w:lsdException w:name="Colorful Grid Accent 6" w:uiPriority="73"/>
-    <w:lsdException w:name="Subtle Emphasis" w:uiPriority="19" w:qFormat="1"/>
-    <w:lsdException w:name="Intense Emphasis" w:uiPriority="21" w:qFormat="1"/>
-    <w:lsdException w:name="Subtle Reference" w:uiPriority="31" w:qFormat="1"/>
-    <w:lsdException w:name="Intense Reference" w:uiPriority="32" w:qFormat="1"/>
-    <w:lsdException w:name="Book Title" w:uiPriority="33" w:qFormat="1"/>
-    <w:lsdException w:name="Bibliography" w:semiHidden="1" w:uiPriority="37" w:unhideWhenUsed="1"/>
-    <w:lsdException w:name="TOC Heading" w:semiHidden="1" w:uiPriority="39" w:unhideWhenUsed="1" w:qFormat="1"/>
-    <w:lsdException w:name="Plain Table 1" w:uiPriority="41"/>
-    <w:lsdException w:name="Plain Table 2" w:uiPriority="42"/>
-    <w:lsdException w:name="Plain Table 3" w:uiPriority="43"/>
-    <w:lsdException w:name="Plain Table 4" w:uiPriority="44"/>
-    <w:lsdException w:name="Plain Table 5" w:uiPriority="45"/>
-    <w:lsdException w:name="Grid Table Light" w:uiPriority="40"/>
-    <w:lsdException w:name="Grid Table 1 Light" w:uiPriority="46"/>
-    <w:lsdException w:name="Grid Table 2" w:uiPriority="47"/>
-    <w:lsdException w:name="Grid Table 3" w:uiPriority="48"/>
-    <w:lsdException w:name="Grid Table 4" w:uiPriority="49"/>
-    <w:lsdException w:name="Grid Table 5 Dark" w:uiPriority="50"/>
-    <w:lsdException w:name="Grid Table 6 Colorful" w:uiPriority="51"/>
-    <w:lsdException w:name="Grid Table 7 Colorful" w:uiPriority="52"/>
-    <w:lsdException w:name="Grid Table 1 Light Accent 1" w:uiPriority="46"/>
-    <w:lsdException w:name="Grid Table 2 Accent 1" w:uiPriority="47"/>
-    <w:lsdException w:name="Grid Table 3 Accent 1" w:uiPriority="48"/>
-    <w:lsdException w:name="Grid Table 4 Accent 1" w:uiPriority="49"/>
-    <w:lsdException w:name="Grid Table 5 Dark Accent 1" w:uiPriority="50"/>
-    <w:lsdException w:name="Grid Table 6 Colorful Accent 1" w:uiPriority="51"/>
-    <w:lsdException w:name="Grid Table 7 Colorful Accent 1" w:uiPriority="52"/>
-    <w:lsdException w:name="Grid Table 1 Light Accent 2" w:uiPriority="46"/>
-    <w:lsdException w:name="Grid Table 2 Accent 2" w:uiPriority="47"/>
-    <w:lsdException w:name="Grid Table 3 Accent 2" w:uiPriority="48"/>
-    <w:lsdException w:name="Grid Table 4 Accent 2" w:uiPriority="49"/>
-    <w:lsdException w:name="Grid Table 5 Dark Accent 2" w:uiPriority="50"/>
-    <w:lsdException w:name="Grid Table 6 Colorful Accent 2" w:uiPriority="51"/>
-    <w:lsdException w:name="Grid Table 7 Colorful Accent 2" w:uiPriority="52"/>
-    <w:lsdException w:name="Grid Table 1 Light Accent 3" w:uiPriority="46"/>
-    <w:lsdException w:name="Grid Table 2 Accent 3" w:uiPriority="47"/>
-    <w:lsdException w:name="Grid Table 3 Accent 3" w:uiPriority="48"/>
-    <w:lsdException w:name="Grid Table 4 Accent 3" w:uiPriority="49"/>
-    <w:lsdException w:name="Grid Table 5 Dark Accent 3" w:uiPriority="50"/>
-    <w:lsdException w:name="Grid Table 6 Colorful Accent 3" w:uiPriority="51"/>
-    <w:lsdException w:name="Grid Table 7 Colorful Accent 3" w:uiPriority="52"/>
-    <w:lsdException w:name="Grid Table 1 Light Accent 4" w:uiPriority="46"/>
-    <w:lsdException w:name="Grid Table 2 Accent 4" w:uiPriority="47"/>
-    <w:lsdException w:name="Grid Table 3 Accent 4" w:uiPriority="48"/>
-    <w:lsdException w:name="Grid Table 4 Accent 4" w:uiPriority="49"/>
-    <w:lsdException w:name="Grid Table 5 Dark Accent 4" w:uiPriority="50"/>
-    <w:lsdException w:name="Grid Table 6 Colorful Accent 4" w:uiPriority="51"/>
-    <w:lsdException w:name="Grid Table 7 Colorful Accent 4" w:uiPriority="52"/>
-    <w:lsdException w:name="Grid Table 1 Light Accent 5" w:uiPriority="46"/>
-    <w:lsdException w:name="Grid Table 2 Accent 5" w:uiPriority="47"/>
-    <w:lsdException w:name="Grid Table 3 Accent 5" w:uiPriority="48"/>
-    <w:lsdException w:name="Grid Table 4 Accent 5" w:uiPriority="49"/>
-    <w:lsdException w:name="Grid Table 5 Dark Accent 5" w:uiPriority="50"/>
-    <w:lsdException w:name="Grid Table 6 Colorful Accent 5" w:uiPriority="51"/>
-    <w:lsdException w:name="Grid Table 7 Colorful Accent 5" w:uiPriority="52"/>
-    <w:lsdException w:name="Grid Table 1 Light Accent 6" w:uiPriority="46"/>
-    <w:lsdException w:name="Grid Table 2 Accent 6" w:uiPriority="47"/>
-    <w:lsdException w:name="Grid Table 3 Accent 6" w:uiPriority="48"/>
-    <w:lsdException w:name="Grid Table 4 Accent 6" w:uiPriority="49"/>
-    <w:lsdException w:name="Grid Table 5 Dark Accent 6" w:uiPriority="50"/>
-    <w:lsdException w:name="Grid Table 6 Colorful Accent 6" w:uiPriority="51"/>
-    <w:lsdException w:name="Grid Table 7 Colorful Accent 6" w:uiPriority="52"/>
-    <w:lsdException w:name="List Table 1 Light" w:uiPriority="46"/>
-    <w:lsdException w:name="List Table 2" w:uiPriority="47"/>
-    <w:lsdException w:name="List Table 3" w:uiPriority="48"/>
-    <w:lsdException w:name="List Table 4" w:uiPriority="49"/>
-    <w:lsdException w:name="List Table 5 Dark" w:uiPriority="50"/>
-    <w:lsdException w:name="List Table 6 Colorful" w:uiPriority="51"/>
-    <w:lsdException w:name="List Table 7 Colorful" w:uiPriority="52"/>
-    <w:lsdException w:name="List Table 1 Light Accent 1" w:uiPriority="46"/>
-    <w:lsdException w:name="List Table 2 Accent 1" w:uiPriority="47"/>
-    <w:lsdException w:name="List Table 3 Accent 1" w:uiPriority="48"/>
-    <w:lsdException w:name="List Table 4 Accent 1" w:uiPriority="49"/>
-    <w:lsdException w:name="List Table 5 Dark Accent 1" w:uiPriority="50"/>
-    <w:lsdException w:name="List Table 6 Colorful Accent 1" w:uiPriority="51"/>
-    <w:lsdException w:name="List Table 7 Colorful Accent 1" w:uiPriority="52"/>
-    <w:lsdException w:name="List Table 1 Light Accent 2" w:uiPriority="46"/>
-    <w:lsdException w:name="List Table 2 Accent 2" w:uiPriority="47"/>
-    <w:lsdException w:name="List Table 3 Accent 2" w:uiPriority="48"/>
-    <w:lsdException w:name="List Table 4 Accent 2" w:uiPriority="49"/>
-    <w:lsdException w:name="List Table 5 Dark Accent 2" w:uiPriority="50"/>
-    <w:lsdException w:name="List Table 6 Colorful Accent 2" w:uiPriority="51"/>
-    <w:lsdException w:name="List Table 7 Colorful Accent 2" w:uiPriority="52"/>
-    <w:lsdException w:name="List Table 1 Light Accent 3" w:uiPriority="46"/>
-    <w:lsdException w:name="List Table 2 Accent 3" w:uiPriority="47"/>
-    <w:lsdException w:name="List Table 3 Accent 3" w:uiPriority="48"/>
-    <w:lsdException w:name="List Table 4 Accent 3" w:uiPriority="49"/>
-    <w:lsdException w:name="List Table 5 Dark Accent 3" w:uiPriority="50"/>
-    <w:lsdException w:name="List Table 6 Colorful Accent 3" w:uiPriority="51"/>
-    <w:lsdException w:name="List Table 7 Colorful Accent 3" w:uiPriority="52"/>
-    <w:lsdException w:name="List Table 1 Light Accent 4" w:uiPriority="46"/>
-    <w:lsdException w:name="List Table 2 Accent 4" w:uiPriority="47"/>
-    <w:lsdException w:name="List Table 3 Accent 4" w:uiPriority="48"/>
-    <w:lsdException w:name="List Table 4 Accent 4" w:uiPriority="49"/>
-    <w:lsdException w:name="List Table 5 Dark Accent 4" w:uiPriority="50"/>
-    <w:lsdException w:name="List Table 6 Colorful Accent 4" w:uiPriority="51"/>
-    <w:lsdException w:name="List Table 7 Colorful Accent 4" w:uiPriority="52"/>
-    <w:lsdException w:name="List Table 1 Light Accent 5" w:uiPriority="46"/>
-    <w:lsdException w:name="List Table 2 Accent 5" w:uiPriority="47"/>
-    <w:lsdException w:name="List Table 3 Accent 5" w:uiPriority="48"/>
-    <w:lsdException w:name="List Table 4 Accent 5" w:uiPriority="49"/>
-    <w:lsdException w:name="List Table 5 Dark Accent 5" w:uiPriority="50"/>
-    <w:lsdException w:name="List Table 6 Colorful Accent 5" w:uiPriority="51"/>
-    <w:lsdException w:name="List Table 7 Colorful Accent 5" w:uiPriority="52"/>
-    <w:lsdException w:name="List Table 1 Light Accent 6" w:uiPriority="46"/>
-    <w:lsdException w:name="List Table 2 Accent 6" w:uiPriority="47"/>
-    <w:lsdException w:name="List Table 3 Accent 6" w:uiPriority="48"/>
-    <w:lsdException w:name="List Table 4 Accent 6" w:uiPriority="49"/>
-    <w:lsdException w:name="List Table 5 Dark Accent 6" w:uiPriority="50"/>
-    <w:lsdException w:name="List Table 6 Colorful Accent 6" w:uiPriority="51"/>
-    <w:lsdException w:name="List Table 7 Colorful Accent 6" w:uiPriority="52"/>
-    <w:lsdException w:name="Mention" w:semiHidden="1" w:unhideWhenUsed="1"/>
-    <w:lsdException w:name="Smart Hyperlink" w:semiHidden="1" w:unhideWhenUsed="1"/>
-    <w:lsdException w:name="Hashtag" w:semiHidden="1" w:unhideWhenUsed="1"/>
-    <w:lsdException w:name="Unresolved Mention" w:semiHidden="1" w:unhideWhenUsed="1"/>
-    <w:lsdException w:name="Smart Link" w:semiHidden="1" w:unhideWhenUsed="1"/>
-    <w:lsdException w:name="Smart Link Error" w:semiHidden="1" w:unhideWhenUsed="1"/>
+  <w:latentStyles w:defLockedState="0" w:defUIPriority="99" w:defSemiHidden="1" w:defUnhideWhenUsed="1" w:defQFormat="0" w:count="267">
+    <w:lsdException w:name="Normal" w:semiHidden="0" w:uiPriority="0" w:unhideWhenUsed="0" w:qFormat="1"/>
+    <w:lsdException w:name="heading 1" w:semiHidden="0" w:uiPriority="9" w:unhideWhenUsed="0" w:qFormat="1"/>
+    <w:lsdException w:name="heading 2" w:uiPriority="9" w:qFormat="1"/>
+    <w:lsdException w:name="heading 3" w:uiPriority="9" w:qFormat="1"/>
+    <w:lsdException w:name="heading 4" w:uiPriority="9" w:qFormat="1"/>
+    <w:lsdException w:name="heading 5" w:uiPriority="9" w:qFormat="1"/>
+    <w:lsdException w:name="heading 6" w:uiPriority="9" w:qFormat="1"/>
+    <w:lsdException w:name="heading 7" w:uiPriority="9" w:qFormat="1"/>
+    <w:lsdException w:name="heading 8" w:uiPriority="9" w:qFormat="1"/>
+    <w:lsdException w:name="heading 9" w:uiPriority="9" w:qFormat="1"/>
+    <w:lsdException w:name="toc 1" w:uiPriority="39"/>
+    <w:lsdException w:name="toc 2" w:uiPriority="39"/>
+    <w:lsdException w:name="toc 3" w:uiPriority="39"/>
+    <w:lsdException w:name="toc 4" w:uiPriority="39"/>
+    <w:lsdException w:name="toc 5" w:uiPriority="39"/>
+    <w:lsdException w:name="toc 6" w:uiPriority="39"/>
+    <w:lsdException w:name="toc 7" w:uiPriority="39"/>
+    <w:lsdException w:name="toc 8" w:uiPriority="39"/>
+    <w:lsdException w:name="toc 9" w:uiPriority="39"/>
+    <w:lsdException w:name="caption" w:uiPriority="35" w:qFormat="1"/>
+    <w:lsdException w:name="Title" w:semiHidden="0" w:uiPriority="10" w:unhideWhenUsed="0" w:qFormat="1"/>
+    <w:lsdException w:name="Default Paragraph Font" w:uiPriority="1"/>
+    <w:lsdException w:name="Subtitle" w:semiHidden="0" w:uiPriority="11" w:unhideWhenUsed="0" w:qFormat="1"/>
+    <w:lsdException w:name="Strong" w:semiHidden="0" w:uiPriority="22" w:unhideWhenUsed="0" w:qFormat="1"/>
+    <w:lsdException w:name="Emphasis" w:semiHidden="0" w:uiPriority="20" w:unhideWhenUsed="0" w:qFormat="1"/>
+    <w:lsdException w:name="Normal Table" w:semiHidden="0" w:unhideWhenUsed="0"/>
+    <w:lsdException w:name="Table Web 3" w:semiHidden="0" w:unhideWhenUsed="0"/>
+    <w:lsdException w:name="Table Grid" w:semiHidden="0" w:uiPriority="39" w:unhideWhenUsed="0"/>
+    <w:lsdException w:name="Table Theme" w:semiHidden="0" w:unhideWhenUsed="0"/>
+    <w:lsdException w:name="Placeholder Text" w:unhideWhenUsed="0"/>
+    <w:lsdException w:name="No Spacing" w:semiHidden="0" w:uiPriority="1" w:unhideWhenUsed="0" w:qFormat="1"/>
+    <w:lsdException w:name="Light Shading" w:semiHidden="0" w:uiPriority="60" w:unhideWhenUsed="0"/>
+    <w:lsdException w:name="Light List" w:semiHidden="0" w:uiPriority="61" w:unhideWhenUsed="0"/>
+    <w:lsdException w:name="Light Grid" w:semiHidden="0" w:uiPriority="62" w:unhideWhenUsed="0"/>
+    <w:lsdException w:name="Medium Shading 1" w:semiHidden="0" w:uiPriority="63" w:unhideWhenUsed="0"/>
+    <w:lsdException w:name="Medium Shading 2" w:semiHidden="0" w:uiPriority="64" w:unhideWhenUsed="0"/>
+    <w:lsdException w:name="Medium List 1" w:semiHidden="0" w:uiPriority="65" w:unhideWhenUsed="0"/>
+    <w:lsdException w:name="Medium List 2" w:semiHidden="0" w:uiPriority="66" w:unhideWhenUsed="0"/>
+    <w:lsdException w:name="Medium Grid 1" w:semiHidden="0" w:uiPriority="67" w:unhideWhenUsed="0"/>
+    <w:lsdException w:name="Medium Grid 2" w:semiHidden="0" w:uiPriority="68" w:unhideWhenUsed="0"/>
+    <w:lsdException w:name="Medium Grid 3" w:semiHidden="0" w:uiPriority="69" w:unhideWhenUsed="0"/>
+    <w:lsdException w:name="Dark List" w:semiHidden="0" w:uiPriority="70" w:unhideWhenUsed="0"/>
+    <w:lsdException w:name="Colorful Shading" w:semiHidden="0" w:uiPriority="71" w:unhideWhenUsed="0"/>
+    <w:lsdException w:name="Colorful List" w:semiHidden="0" w:uiPriority="72" w:unhideWhenUsed="0"/>
+    <w:lsdException w:name="Colorful Grid" w:semiHidden="0" w:uiPriority="73" w:unhideWhenUsed="0"/>
+    <w:lsdException w:name="Light Shading Accent 1" w:semiHidden="0" w:uiPriority="60" w:unhideWhenUsed="0"/>
+    <w:lsdException w:name="Light List Accent 1" w:semiHidden="0" w:uiPriority="61" w:unhideWhenUsed="0"/>
+    <w:lsdException w:name="Light Grid Accent 1" w:semiHidden="0" w:uiPriority="62" w:unhideWhenUsed="0"/>
+    <w:lsdException w:name="Medium Shading 1 Accent 1" w:semiHidden="0" w:uiPriority="63" w:unhideWhenUsed="0"/>
+    <w:lsdException w:name="Medium Shading 2 Accent 1" w:semiHidden="0" w:uiPriority="64" w:unhideWhenUsed="0"/>
+    <w:lsdException w:name="Medium List 1 Accent 1" w:semiHidden="0" w:uiPriority="65" w:unhideWhenUsed="0"/>
+    <w:lsdException w:name="Revision" w:unhideWhenUsed="0"/>
+    <w:lsdException w:name="List Paragraph" w:semiHidden="0" w:uiPriority="34" w:unhideWhenUsed="0" w:qFormat="1"/>
+    <w:lsdException w:name="Quote" w:semiHidden="0" w:uiPriority="29" w:unhideWhenUsed="0" w:qFormat="1"/>
+    <w:lsdException w:name="Intense Quote" w:semiHidden="0" w:uiPriority="30" w:unhideWhenUsed="0" w:qFormat="1"/>
+    <w:lsdException w:name="Medium List 2 Accent 1" w:semiHidden="0" w:uiPriority="66" w:unhideWhenUsed="0"/>
+    <w:lsdException w:name="Medium Grid 1 Accent 1" w:semiHidden="0" w:uiPriority="67" w:unhideWhenUsed="0"/>
+    <w:lsdException w:name="Medium Grid 2 Accent 1" w:semiHidden="0" w:uiPriority="68" w:unhideWhenUsed="0"/>
+    <w:lsdException w:name="Medium Grid 3 Accent 1" w:semiHidden="0" w:uiPriority="69" w:unhideWhenUsed="0"/>
+    <w:lsdException w:name="Dark List Accent 1" w:semiHidden="0" w:uiPriority="70" w:unhideWhenUsed="0"/>
+    <w:lsdException w:name="Colorful Shading Accent 1" w:semiHidden="0" w:uiPriority="71" w:unhideWhenUsed="0"/>
+    <w:lsdException w:name="Colorful List Accent 1" w:semiHidden="0" w:uiPriority="72" w:unhideWhenUsed="0"/>
+    <w:lsdException w:name="Colorful Grid Accent 1" w:semiHidden="0" w:uiPriority="73" w:unhideWhenUsed="0"/>
+    <w:lsdException w:name="Light Shading Accent 2" w:semiHidden="0" w:uiPriority="60" w:unhideWhenUsed="0"/>
+    <w:lsdException w:name="Light List Accent 2" w:semiHidden="0" w:uiPriority="61" w:unhideWhenUsed="0"/>
+    <w:lsdException w:name="Light Grid Accent 2" w:semiHidden="0" w:uiPriority="62" w:unhideWhenUsed="0"/>
+    <w:lsdException w:name="Medium Shading 1 Accent 2" w:semiHidden="0" w:uiPriority="63" w:unhideWhenUsed="0"/>
+    <w:lsdException w:name="Medium Shading 2 Accent 2" w:semiHidden="0" w:uiPriority="64" w:unhideWhenUsed="0"/>
+    <w:lsdException w:name="Medium List 1 Accent 2" w:semiHidden="0" w:uiPriority="65" w:unhideWhenUsed="0"/>
+    <w:lsdException w:name="Medium List 2 Accent 2" w:semiHidden="0" w:uiPriority="66" w:unhideWhenUsed="0"/>
+    <w:lsdException w:name="Medium Grid 1 Accent 2" w:semiHidden="0" w:uiPriority="67" w:unhideWhenUsed="0"/>
+    <w:lsdException w:name="Medium Grid 2 Accent 2" w:semiHidden="0" w:uiPriority="68" w:unhideWhenUsed="0"/>
+    <w:lsdException w:name="Medium Grid 3 Accent 2" w:semiHidden="0" w:uiPriority="69" w:unhideWhenUsed="0"/>
+    <w:lsdException w:name="Dark List Accent 2" w:semiHidden="0" w:uiPriority="70" w:unhideWhenUsed="0"/>
+    <w:lsdException w:name="Colorful Shading Accent 2" w:semiHidden="0" w:uiPriority="71" w:unhideWhenUsed="0"/>
+    <w:lsdException w:name="Colorful List Accent 2" w:semiHidden="0" w:uiPriority="72" w:unhideWhenUsed="0"/>
+    <w:lsdException w:name="Colorful Grid Accent 2" w:semiHidden="0" w:uiPriority="73" w:unhideWhenUsed="0"/>
+    <w:lsdException w:name="Light Shading Accent 3" w:semiHidden="0" w:uiPriority="60" w:unhideWhenUsed="0"/>
+    <w:lsdException w:name="Light List Accent 3" w:semiHidden="0" w:uiPriority="61" w:unhideWhenUsed="0"/>
+    <w:lsdException w:name="Light Grid Accent 3" w:semiHidden="0" w:uiPriority="62" w:unhideWhenUsed="0"/>
+    <w:lsdException w:name="Medium Shading 1 Accent 3" w:semiHidden="0" w:uiPriority="63" w:unhideWhenUsed="0"/>
+    <w:lsdException w:name="Medium Shading 2 Accent 3" w:semiHidden="0" w:uiPriority="64" w:unhideWhenUsed="0"/>
+    <w:lsdException w:name="Medium List 1 Accent 3" w:semiHidden="0" w:uiPriority="65" w:unhideWhenUsed="0"/>
+    <w:lsdException w:name="Medium List 2 Accent 3" w:semiHidden="0" w:uiPriority="66" w:unhideWhenUsed="0"/>
+    <w:lsdException w:name="Medium Grid 1 Accent 3" w:semiHidden="0" w:uiPriority="67" w:unhideWhenUsed="0"/>
+    <w:lsdException w:name="Medium Grid 2 Accent 3" w:semiHidden="0" w:uiPriority="68" w:unhideWhenUsed="0"/>
+    <w:lsdException w:name="Medium Grid 3 Accent 3" w:semiHidden="0" w:uiPriority="69" w:unhideWhenUsed="0"/>
+    <w:lsdException w:name="Dark List Accent 3" w:semiHidden="0" w:uiPriority="70" w:unhideWhenUsed="0"/>
+    <w:lsdException w:name="Colorful Shading Accent 3" w:semiHidden="0" w:uiPriority="71" w:unhideWhenUsed="0"/>
+    <w:lsdException w:name="Colorful List Accent 3" w:semiHidden="0" w:uiPriority="72" w:unhideWhenUsed="0"/>
+    <w:lsdException w:name="Colorful Grid Accent 3" w:semiHidden="0" w:uiPriority="73" w:unhideWhenUsed="0"/>
+    <w:lsdException w:name="Light Shading Accent 4" w:semiHidden="0" w:uiPriority="60" w:unhideWhenUsed="0"/>
+    <w:lsdException w:name="Light List Accent 4" w:semiHidden="0" w:uiPriority="61" w:unhideWhenUsed="0"/>
+    <w:lsdException w:name="Light Grid Accent 4" w:semiHidden="0" w:uiPriority="62" w:unhideWhenUsed="0"/>
+    <w:lsdException w:name="Medium Shading 1 Accent 4" w:semiHidden="0" w:uiPriority="63" w:unhideWhenUsed="0"/>
+    <w:lsdException w:name="Medium Shading 2 Accent 4" w:semiHidden="0" w:uiPriority="64" w:unhideWhenUsed="0"/>
+    <w:lsdException w:name="Medium List 1 Accent 4" w:semiHidden="0" w:uiPriority="65" w:unhideWhenUsed="0"/>
+    <w:lsdException w:name="Medium List 2 Accent 4" w:semiHidden="0" w:uiPriority="66" w:unhideWhenUsed="0"/>
+    <w:lsdException w:name="Medium Grid 1 Accent 4" w:semiHidden="0" w:uiPriority="67" w:unhideWhenUsed="0"/>
+    <w:lsdException w:name="Medium Grid 2 Accent 4" w:semiHidden="0" w:uiPriority="68" w:unhideWhenUsed="0"/>
+    <w:lsdException w:name="Medium Grid 3 Accent 4" w:semiHidden="0" w:uiPriority="69" w:unhideWhenUsed="0"/>
+    <w:lsdException w:name="Dark List Accent 4" w:semiHidden="0" w:uiPriority="70" w:unhideWhenUsed="0"/>
+    <w:lsdException w:name="Colorful Shading Accent 4" w:semiHidden="0" w:uiPriority="71" w:unhideWhenUsed="0"/>
+    <w:lsdException w:name="Colorful List Accent 4" w:semiHidden="0" w:uiPriority="72" w:unhideWhenUsed="0"/>
+    <w:lsdException w:name="Colorful Grid Accent 4" w:semiHidden="0" w:uiPriority="73" w:unhideWhenUsed="0"/>
+    <w:lsdException w:name="Light Shading Accent 5" w:semiHidden="0" w:uiPriority="60" w:unhideWhenUsed="0"/>
+    <w:lsdException w:name="Light List Accent 5" w:semiHidden="0" w:uiPriority="61" w:unhideWhenUsed="0"/>
+    <w:lsdException w:name="Light Grid Accent 5" w:semiHidden="0" w:uiPriority="62" w:unhideWhenUsed="0"/>
+    <w:lsdException w:name="Medium Shading 1 Accent 5" w:semiHidden="0" w:uiPriority="63" w:unhideWhenUsed="0"/>
+    <w:lsdException w:name="Medium Shading 2 Accent 5" w:semiHidden="0" w:uiPriority="64" w:unhideWhenUsed="0"/>
+    <w:lsdException w:name="Medium List 1 Accent 5" w:semiHidden="0" w:uiPriority="65" w:unhideWhenUsed="0"/>
+    <w:lsdException w:name="Medium List 2 Accent 5" w:semiHidden="0" w:uiPriority="66" w:unhideWhenUsed="0"/>
+    <w:lsdException w:name="Medium Grid 1 Accent 5" w:semiHidden="0" w:uiPriority="67" w:unhideWhenUsed="0"/>
+    <w:lsdException w:name="Medium Grid 2 Accent 5" w:semiHidden="0" w:uiPriority="68" w:unhideWhenUsed="0"/>
+    <w:lsdException w:name="Medium Grid 3 Accent 5" w:semiHidden="0" w:uiPriority="69" w:unhideWhenUsed="0"/>
+    <w:lsdException w:name="Dark List Accent 5" w:semiHidden="0" w:uiPriority="70" w:unhideWhenUsed="0"/>
+    <w:lsdException w:name="Colorful Shading Accent 5" w:semiHidden="0" w:uiPriority="71" w:unhideWhenUsed="0"/>
+    <w:lsdException w:name="Colorful List Accent 5" w:semiHidden="0" w:uiPriority="72" w:unhideWhenUsed="0"/>
+    <w:lsdException w:name="Colorful Grid Accent 5" w:semiHidden="0" w:uiPriority="73" w:unhideWhenUsed="0"/>
+    <w:lsdException w:name="Light Shading Accent 6" w:semiHidden="0" w:uiPriority="60" w:unhideWhenUsed="0"/>
+    <w:lsdException w:name="Light List Accent 6" w:semiHidden="0" w:uiPriority="61" w:unhideWhenUsed="0"/>
+    <w:lsdException w:name="Light Grid Accent 6" w:semiHidden="0" w:uiPriority="62" w:unhideWhenUsed="0"/>
+    <w:lsdException w:name="Medium Shading 1 Accent 6" w:semiHidden="0" w:uiPriority="63" w:unhideWhenUsed="0"/>
+    <w:lsdException w:name="Medium Shading 2 Accent 6" w:semiHidden="0" w:uiPriority="64" w:unhideWhenUsed="0"/>
+    <w:lsdException w:name="Medium List 1 Accent 6" w:semiHidden="0" w:uiPriority="65" w:unhideWhenUsed="0"/>
+    <w:lsdException w:name="Medium List 2 Accent 6" w:semiHidden="0" w:uiPriority="66" w:unhideWhenUsed="0"/>
+    <w:lsdException w:name="Medium Grid 1 Accent 6" w:semiHidden="0" w:uiPriority="67" w:unhideWhenUsed="0"/>
+    <w:lsdException w:name="Medium Grid 2 Accent 6" w:semiHidden="0" w:uiPriority="68" w:unhideWhenUsed="0"/>
+    <w:lsdException w:name="Medium Grid 3 Accent 6" w:semiHidden="0" w:uiPriority="69" w:unhideWhenUsed="0"/>
+    <w:lsdException w:name="Dark List Accent 6" w:semiHidden="0" w:uiPriority="70" w:unhideWhenUsed="0"/>
+    <w:lsdException w:name="Colorful Shading Accent 6" w:semiHidden="0" w:uiPriority="71" w:unhideWhenUsed="0"/>
+    <w:lsdException w:name="Colorful List Accent 6" w:semiHidden="0" w:uiPriority="72" w:unhideWhenUsed="0"/>
+    <w:lsdException w:name="Colorful Grid Accent 6" w:semiHidden="0" w:uiPriority="73" w:unhideWhenUsed="0"/>
+    <w:lsdException w:name="Subtle Emphasis" w:semiHidden="0" w:uiPriority="19" w:unhideWhenUsed="0" w:qFormat="1"/>
+    <w:lsdException w:name="Intense Emphasis" w:semiHidden="0" w:uiPriority="21" w:unhideWhenUsed="0" w:qFormat="1"/>
+    <w:lsdException w:name="Subtle Reference" w:semiHidden="0" w:uiPriority="31" w:unhideWhenUsed="0" w:qFormat="1"/>
+    <w:lsdException w:name="Intense Reference" w:semiHidden="0" w:uiPriority="32" w:unhideWhenUsed="0" w:qFormat="1"/>
+    <w:lsdException w:name="Book Title" w:semiHidden="0" w:uiPriority="33" w:unhideWhenUsed="0" w:qFormat="1"/>
+    <w:lsdException w:name="Bibliography" w:uiPriority="37"/>
+    <w:lsdException w:name="TOC Heading" w:uiPriority="39" w:qFormat="1"/>
+  </w:latentStyles>
+  <w:style w:type="paragraph" w:default="1" w:styleId="Normal">
+    <w:name w:val="Normal"/>
+    <w:qFormat/>
+    <w:rsid w:val="00436166"/>
+    <w:rPr>
+      <w:lang w:val="es-ES"/>
+    </w:rPr>
+  </w:style>
+  <w:style w:type="character" w:default="1" w:styleId="Fuentedeprrafopredeter">
+    <w:name w:val="Default Paragraph Font"/>
+    <w:uiPriority w:val="1"/>
+    <w:semiHidden/>
+    <w:unhideWhenUsed/>
+  </w:style>
+  <w:style w:type="table" w:default="1" w:styleId="Tablanormal">
+    <w:name w:val="Normal Table"/>
+    <w:uiPriority w:val="99"/>
+    <w:semiHidden/>
+    <w:unhideWhenUsed/>
+    <w:tblPr>
+      <w:tblInd w:w="0" w:type="dxa"/>
+      <w:tblCellMar>
+        <w:top w:w="0" w:type="dxa"/>
+        <w:left w:w="108" w:type="dxa"/>
+        <w:bottom w:w="0" w:type="dxa"/>
+        <w:right w:w="108" w:type="dxa"/>
+      </w:tblCellMar>
+    </w:tblPr>
+  </w:style>
+  <w:style w:type="numbering" w:default="1" w:styleId="Sinlista">
+    <w:name w:val="No List"/>
+    <w:uiPriority w:val="99"/>
+    <w:semiHidden/>
+    <w:unhideWhenUsed/>
+  </w:style>
+  <w:style w:type="paragraph" w:styleId="Ttulo">
+    <w:name w:val="Title"/>
+    <w:basedOn w:val="Normal"/>
+    <w:next w:val="Normal"/>
+    <w:link w:val="TtuloCar"/>
+    <w:uiPriority w:val="10"/>
+    <w:qFormat/>
+    <w:rsid w:val="00436166"/>
+    <w:pPr>
+      <w:spacing w:after="0" w:line="240" w:lineRule="auto"/>
+      <w:contextualSpacing/>
+    </w:pPr>
+    <w:rPr>
+      <w:rFonts w:asciiTheme="majorHAnsi" w:eastAsiaTheme="majorEastAsia" w:hAnsiTheme="majorHAnsi" w:cstheme="majorBidi"/>
+      <w:spacing w:val="-10"/>
+      <w:kern w:val="28"/>
+      <w:sz w:val="56"/>
+      <w:szCs w:val="56"/>
+    </w:rPr>
+  </w:style>
+  <w:style w:type="character" w:customStyle="1" w:styleId="TtuloCar">
+    <w:name w:val="Título Car"/>
+    <w:basedOn w:val="Fuentedeprrafopredeter"/>
+    <w:link w:val="Ttulo"/>
+    <w:uiPriority w:val="10"/>
+    <w:rsid w:val="00436166"/>
+    <w:rPr>
+      <w:rFonts w:asciiTheme="majorHAnsi" w:eastAsiaTheme="majorEastAsia" w:hAnsiTheme="majorHAnsi" w:cstheme="majorBidi"/>
+      <w:spacing w:val="-10"/>
+      <w:kern w:val="28"/>
+      <w:sz w:val="56"/>
+      <w:szCs w:val="56"/>
+      <w:lang w:val="es-ES"/>
+    </w:rPr>
+  </w:style>
+  <w:style w:type="paragraph" w:styleId="Prrafodelista">
+    <w:name w:val="List Paragraph"/>
+    <w:basedOn w:val="Normal"/>
+    <w:uiPriority w:val="34"/>
+    <w:qFormat/>
+    <w:rsid w:val="001041C0"/>
+    <w:pPr>
+      <w:ind w:left="720"/>
+      <w:contextualSpacing/>
+    </w:pPr>
+  </w:style>
+</w:styles>
+</file>
+
+<file path=word/stylesWithEffects.xml><?xml version="1.0" encoding="utf-8"?>
+<w:styles xmlns:wpc="http://schemas.microsoft.com/office/word/2010/wordprocessingCanvas" xmlns:mc="http://schemas.openxmlformats.org/markup-compatibility/2006" xmlns:o="urn:schemas-microsoft-com:office:office" xmlns:r="http://schemas.openxmlformats.org/officeDocument/2006/relationships" xmlns:m="http://schemas.openxmlformats.org/officeDocument/2006/math" xmlns:v="urn:schemas-microsoft-com:vml" xmlns:wp14="http://schemas.microsoft.com/office/word/2010/wordprocessingDrawing" xmlns:wp="http://schemas.openxmlformats.org/drawingml/2006/wordprocessingDrawing" xmlns:w10="urn:schemas-microsoft-com:office:word" xmlns:w="http://schemas.openxmlformats.org/wordprocessingml/2006/main" xmlns:w14="http://schemas.microsoft.com/office/word/2010/wordml" xmlns:wpg="http://schemas.microsoft.com/office/word/2010/wordprocessingGroup" xmlns:wpi="http://schemas.microsoft.com/office/word/2010/wordprocessingInk" xmlns:wne="http://schemas.microsoft.com/office/word/2006/wordml" xmlns:wps="http://schemas.microsoft.com/office/word/2010/wordprocessingShape" mc:Ignorable="w14 wp14">
+  <w:docDefaults>
+    <w:rPrDefault>
+      <w:rPr>
+        <w:rFonts w:asciiTheme="minorHAnsi" w:eastAsiaTheme="minorHAnsi" w:hAnsiTheme="minorHAnsi" w:cstheme="minorBidi"/>
+        <w:sz w:val="22"/>
+        <w:szCs w:val="22"/>
+        <w:lang w:val="en-US" w:eastAsia="en-US" w:bidi="ar-SA"/>
+      </w:rPr>
+    </w:rPrDefault>
+    <w:pPrDefault>
+      <w:pPr>
+        <w:spacing w:after="160" w:line="259" w:lineRule="auto"/>
+      </w:pPr>
+    </w:pPrDefault>
+  </w:docDefaults>
+  <w:latentStyles w:defLockedState="0" w:defUIPriority="99" w:defSemiHidden="1" w:defUnhideWhenUsed="1" w:defQFormat="0" w:count="267">
+    <w:lsdException w:name="Normal" w:semiHidden="0" w:uiPriority="0" w:unhideWhenUsed="0" w:qFormat="1"/>
+    <w:lsdException w:name="heading 1" w:semiHidden="0" w:uiPriority="9" w:unhideWhenUsed="0" w:qFormat="1"/>
+    <w:lsdException w:name="heading 2" w:uiPriority="9" w:qFormat="1"/>
+    <w:lsdException w:name="heading 3" w:uiPriority="9" w:qFormat="1"/>
+    <w:lsdException w:name="heading 4" w:uiPriority="9" w:qFormat="1"/>
+    <w:lsdException w:name="heading 5" w:uiPriority="9" w:qFormat="1"/>
+    <w:lsdException w:name="heading 6" w:uiPriority="9" w:qFormat="1"/>
+    <w:lsdException w:name="heading 7" w:uiPriority="9" w:qFormat="1"/>
+    <w:lsdException w:name="heading 8" w:uiPriority="9" w:qFormat="1"/>
+    <w:lsdException w:name="heading 9" w:uiPriority="9" w:qFormat="1"/>
+    <w:lsdException w:name="toc 1" w:uiPriority="39"/>
+    <w:lsdException w:name="toc 2" w:uiPriority="39"/>
+    <w:lsdException w:name="toc 3" w:uiPriority="39"/>
+    <w:lsdException w:name="toc 4" w:uiPriority="39"/>
+    <w:lsdException w:name="toc 5" w:uiPriority="39"/>
+    <w:lsdException w:name="toc 6" w:uiPriority="39"/>
+    <w:lsdException w:name="toc 7" w:uiPriority="39"/>
+    <w:lsdException w:name="toc 8" w:uiPriority="39"/>
+    <w:lsdException w:name="toc 9" w:uiPriority="39"/>
+    <w:lsdException w:name="caption" w:uiPriority="35" w:qFormat="1"/>
+    <w:lsdException w:name="Title" w:semiHidden="0" w:uiPriority="10" w:unhideWhenUsed="0" w:qFormat="1"/>
+    <w:lsdException w:name="Default Paragraph Font" w:uiPriority="1"/>
+    <w:lsdException w:name="Subtitle" w:semiHidden="0" w:uiPriority="11" w:unhideWhenUsed="0" w:qFormat="1"/>
+    <w:lsdException w:name="Strong" w:semiHidden="0" w:uiPriority="22" w:unhideWhenUsed="0" w:qFormat="1"/>
+    <w:lsdException w:name="Emphasis" w:semiHidden="0" w:uiPriority="20" w:unhideWhenUsed="0" w:qFormat="1"/>
+    <w:lsdException w:name="Normal Table" w:semiHidden="0" w:unhideWhenUsed="0"/>
+    <w:lsdException w:name="Table Web 3" w:semiHidden="0" w:unhideWhenUsed="0"/>
+    <w:lsdException w:name="Table Grid" w:semiHidden="0" w:uiPriority="39" w:unhideWhenUsed="0"/>
+    <w:lsdException w:name="Table Theme" w:semiHidden="0" w:unhideWhenUsed="0"/>
+    <w:lsdException w:name="Placeholder Text" w:unhideWhenUsed="0"/>
+    <w:lsdException w:name="No Spacing" w:semiHidden="0" w:uiPriority="1" w:unhideWhenUsed="0" w:qFormat="1"/>
+    <w:lsdException w:name="Light Shading" w:semiHidden="0" w:uiPriority="60" w:unhideWhenUsed="0"/>
+    <w:lsdException w:name="Light List" w:semiHidden="0" w:uiPriority="61" w:unhideWhenUsed="0"/>
+    <w:lsdException w:name="Light Grid" w:semiHidden="0" w:uiPriority="62" w:unhideWhenUsed="0"/>
+    <w:lsdException w:name="Medium Shading 1" w:semiHidden="0" w:uiPriority="63" w:unhideWhenUsed="0"/>
+    <w:lsdException w:name="Medium Shading 2" w:semiHidden="0" w:uiPriority="64" w:unhideWhenUsed="0"/>
+    <w:lsdException w:name="Medium List 1" w:semiHidden="0" w:uiPriority="65" w:unhideWhenUsed="0"/>
+    <w:lsdException w:name="Medium List 2" w:semiHidden="0" w:uiPriority="66" w:unhideWhenUsed="0"/>
+    <w:lsdException w:name="Medium Grid 1" w:semiHidden="0" w:uiPriority="67" w:unhideWhenUsed="0"/>
+    <w:lsdException w:name="Medium Grid 2" w:semiHidden="0" w:uiPriority="68" w:unhideWhenUsed="0"/>
+    <w:lsdException w:name="Medium Grid 3" w:semiHidden="0" w:uiPriority="69" w:unhideWhenUsed="0"/>
+    <w:lsdException w:name="Dark List" w:semiHidden="0" w:uiPriority="70" w:unhideWhenUsed="0"/>
+    <w:lsdException w:name="Colorful Shading" w:semiHidden="0" w:uiPriority="71" w:unhideWhenUsed="0"/>
+    <w:lsdException w:name="Colorful List" w:semiHidden="0" w:uiPriority="72" w:unhideWhenUsed="0"/>
+    <w:lsdException w:name="Colorful Grid" w:semiHidden="0" w:uiPriority="73" w:unhideWhenUsed="0"/>
+    <w:lsdException w:name="Light Shading Accent 1" w:semiHidden="0" w:uiPriority="60" w:unhideWhenUsed="0"/>
+    <w:lsdException w:name="Light List Accent 1" w:semiHidden="0" w:uiPriority="61" w:unhideWhenUsed="0"/>
+    <w:lsdException w:name="Light Grid Accent 1" w:semiHidden="0" w:uiPriority="62" w:unhideWhenUsed="0"/>
+    <w:lsdException w:name="Medium Shading 1 Accent 1" w:semiHidden="0" w:uiPriority="63" w:unhideWhenUsed="0"/>
+    <w:lsdException w:name="Medium Shading 2 Accent 1" w:semiHidden="0" w:uiPriority="64" w:unhideWhenUsed="0"/>
+    <w:lsdException w:name="Medium List 1 Accent 1" w:semiHidden="0" w:uiPriority="65" w:unhideWhenUsed="0"/>
+    <w:lsdException w:name="Revision" w:unhideWhenUsed="0"/>
+    <w:lsdException w:name="List Paragraph" w:semiHidden="0" w:uiPriority="34" w:unhideWhenUsed="0" w:qFormat="1"/>
+    <w:lsdException w:name="Quote" w:semiHidden="0" w:uiPriority="29" w:unhideWhenUsed="0" w:qFormat="1"/>
+    <w:lsdException w:name="Intense Quote" w:semiHidden="0" w:uiPriority="30" w:unhideWhenUsed="0" w:qFormat="1"/>
+    <w:lsdException w:name="Medium List 2 Accent 1" w:semiHidden="0" w:uiPriority="66" w:unhideWhenUsed="0"/>
+    <w:lsdException w:name="Medium Grid 1 Accent 1" w:semiHidden="0" w:uiPriority="67" w:unhideWhenUsed="0"/>
+    <w:lsdException w:name="Medium Grid 2 Accent 1" w:semiHidden="0" w:uiPriority="68" w:unhideWhenUsed="0"/>
+    <w:lsdException w:name="Medium Grid 3 Accent 1" w:semiHidden="0" w:uiPriority="69" w:unhideWhenUsed="0"/>
+    <w:lsdException w:name="Dark List Accent 1" w:semiHidden="0" w:uiPriority="70" w:unhideWhenUsed="0"/>
+    <w:lsdException w:name="Colorful Shading Accent 1" w:semiHidden="0" w:uiPriority="71" w:unhideWhenUsed="0"/>
+    <w:lsdException w:name="Colorful List Accent 1" w:semiHidden="0" w:uiPriority="72" w:unhideWhenUsed="0"/>
+    <w:lsdException w:name="Colorful Grid Accent 1" w:semiHidden="0" w:uiPriority="73" w:unhideWhenUsed="0"/>
+    <w:lsdException w:name="Light Shading Accent 2" w:semiHidden="0" w:uiPriority="60" w:unhideWhenUsed="0"/>
+    <w:lsdException w:name="Light List Accent 2" w:semiHidden="0" w:uiPriority="61" w:unhideWhenUsed="0"/>
+    <w:lsdException w:name="Light Grid Accent 2" w:semiHidden="0" w:uiPriority="62" w:unhideWhenUsed="0"/>
+    <w:lsdException w:name="Medium Shading 1 Accent 2" w:semiHidden="0" w:uiPriority="63" w:unhideWhenUsed="0"/>
+    <w:lsdException w:name="Medium Shading 2 Accent 2" w:semiHidden="0" w:uiPriority="64" w:unhideWhenUsed="0"/>
+    <w:lsdException w:name="Medium List 1 Accent 2" w:semiHidden="0" w:uiPriority="65" w:unhideWhenUsed="0"/>
+    <w:lsdException w:name="Medium List 2 Accent 2" w:semiHidden="0" w:uiPriority="66" w:unhideWhenUsed="0"/>
+    <w:lsdException w:name="Medium Grid 1 Accent 2" w:semiHidden="0" w:uiPriority="67" w:unhideWhenUsed="0"/>
+    <w:lsdException w:name="Medium Grid 2 Accent 2" w:semiHidden="0" w:uiPriority="68" w:unhideWhenUsed="0"/>
+    <w:lsdException w:name="Medium Grid 3 Accent 2" w:semiHidden="0" w:uiPriority="69" w:unhideWhenUsed="0"/>
+    <w:lsdException w:name="Dark List Accent 2" w:semiHidden="0" w:uiPriority="70" w:unhideWhenUsed="0"/>
+    <w:lsdException w:name="Colorful Shading Accent 2" w:semiHidden="0" w:uiPriority="71" w:unhideWhenUsed="0"/>
+    <w:lsdException w:name="Colorful List Accent 2" w:semiHidden="0" w:uiPriority="72" w:unhideWhenUsed="0"/>
+    <w:lsdException w:name="Colorful Grid Accent 2" w:semiHidden="0" w:uiPriority="73" w:unhideWhenUsed="0"/>
+    <w:lsdException w:name="Light Shading Accent 3" w:semiHidden="0" w:uiPriority="60" w:unhideWhenUsed="0"/>
+    <w:lsdException w:name="Light List Accent 3" w:semiHidden="0" w:uiPriority="61" w:unhideWhenUsed="0"/>
+    <w:lsdException w:name="Light Grid Accent 3" w:semiHidden="0" w:uiPriority="62" w:unhideWhenUsed="0"/>
+    <w:lsdException w:name="Medium Shading 1 Accent 3" w:semiHidden="0" w:uiPriority="63" w:unhideWhenUsed="0"/>
+    <w:lsdException w:name="Medium Shading 2 Accent 3" w:semiHidden="0" w:uiPriority="64" w:unhideWhenUsed="0"/>
+    <w:lsdException w:name="Medium List 1 Accent 3" w:semiHidden="0" w:uiPriority="65" w:unhideWhenUsed="0"/>
+    <w:lsdException w:name="Medium List 2 Accent 3" w:semiHidden="0" w:uiPriority="66" w:unhideWhenUsed="0"/>
+    <w:lsdException w:name="Medium Grid 1 Accent 3" w:semiHidden="0" w:uiPriority="67" w:unhideWhenUsed="0"/>
+    <w:lsdException w:name="Medium Grid 2 Accent 3" w:semiHidden="0" w:uiPriority="68" w:unhideWhenUsed="0"/>
+    <w:lsdException w:name="Medium Grid 3 Accent 3" w:semiHidden="0" w:uiPriority="69" w:unhideWhenUsed="0"/>
+    <w:lsdException w:name="Dark List Accent 3" w:semiHidden="0" w:uiPriority="70" w:unhideWhenUsed="0"/>
+    <w:lsdException w:name="Colorful Shading Accent 3" w:semiHidden="0" w:uiPriority="71" w:unhideWhenUsed="0"/>
+    <w:lsdException w:name="Colorful List Accent 3" w:semiHidden="0" w:uiPriority="72" w:unhideWhenUsed="0"/>
+    <w:lsdException w:name="Colorful Grid Accent 3" w:semiHidden="0" w:uiPriority="73" w:unhideWhenUsed="0"/>
+    <w:lsdException w:name="Light Shading Accent 4" w:semiHidden="0" w:uiPriority="60" w:unhideWhenUsed="0"/>
+    <w:lsdException w:name="Light List Accent 4" w:semiHidden="0" w:uiPriority="61" w:unhideWhenUsed="0"/>
+    <w:lsdException w:name="Light Grid Accent 4" w:semiHidden="0" w:uiPriority="62" w:unhideWhenUsed="0"/>
+    <w:lsdException w:name="Medium Shading 1 Accent 4" w:semiHidden="0" w:uiPriority="63" w:unhideWhenUsed="0"/>
+    <w:lsdException w:name="Medium Shading 2 Accent 4" w:semiHidden="0" w:uiPriority="64" w:unhideWhenUsed="0"/>
+    <w:lsdException w:name="Medium List 1 Accent 4" w:semiHidden="0" w:uiPriority="65" w:unhideWhenUsed="0"/>
+    <w:lsdException w:name="Medium List 2 Accent 4" w:semiHidden="0" w:uiPriority="66" w:unhideWhenUsed="0"/>
+    <w:lsdException w:name="Medium Grid 1 Accent 4" w:semiHidden="0" w:uiPriority="67" w:unhideWhenUsed="0"/>
+    <w:lsdException w:name="Medium Grid 2 Accent 4" w:semiHidden="0" w:uiPriority="68" w:unhideWhenUsed="0"/>
+    <w:lsdException w:name="Medium Grid 3 Accent 4" w:semiHidden="0" w:uiPriority="69" w:unhideWhenUsed="0"/>
+    <w:lsdException w:name="Dark List Accent 4" w:semiHidden="0" w:uiPriority="70" w:unhideWhenUsed="0"/>
+    <w:lsdException w:name="Colorful Shading Accent 4" w:semiHidden="0" w:uiPriority="71" w:unhideWhenUsed="0"/>
+    <w:lsdException w:name="Colorful List Accent 4" w:semiHidden="0" w:uiPriority="72" w:unhideWhenUsed="0"/>
+    <w:lsdException w:name="Colorful Grid Accent 4" w:semiHidden="0" w:uiPriority="73" w:unhideWhenUsed="0"/>
+    <w:lsdException w:name="Light Shading Accent 5" w:semiHidden="0" w:uiPriority="60" w:unhideWhenUsed="0"/>
+    <w:lsdException w:name="Light List Accent 5" w:semiHidden="0" w:uiPriority="61" w:unhideWhenUsed="0"/>
+    <w:lsdException w:name="Light Grid Accent 5" w:semiHidden="0" w:uiPriority="62" w:unhideWhenUsed="0"/>
+    <w:lsdException w:name="Medium Shading 1 Accent 5" w:semiHidden="0" w:uiPriority="63" w:unhideWhenUsed="0"/>
+    <w:lsdException w:name="Medium Shading 2 Accent 5" w:semiHidden="0" w:uiPriority="64" w:unhideWhenUsed="0"/>
+    <w:lsdException w:name="Medium List 1 Accent 5" w:semiHidden="0" w:uiPriority="65" w:unhideWhenUsed="0"/>
+    <w:lsdException w:name="Medium List 2 Accent 5" w:semiHidden="0" w:uiPriority="66" w:unhideWhenUsed="0"/>
+    <w:lsdException w:name="Medium Grid 1 Accent 5" w:semiHidden="0" w:uiPriority="67" w:unhideWhenUsed="0"/>
+    <w:lsdException w:name="Medium Grid 2 Accent 5" w:semiHidden="0" w:uiPriority="68" w:unhideWhenUsed="0"/>
+    <w:lsdException w:name="Medium Grid 3 Accent 5" w:semiHidden="0" w:uiPriority="69" w:unhideWhenUsed="0"/>
+    <w:lsdException w:name="Dark List Accent 5" w:semiHidden="0" w:uiPriority="70" w:unhideWhenUsed="0"/>
+    <w:lsdException w:name="Colorful Shading Accent 5" w:semiHidden="0" w:uiPriority="71" w:unhideWhenUsed="0"/>
+    <w:lsdException w:name="Colorful List Accent 5" w:semiHidden="0" w:uiPriority="72" w:unhideWhenUsed="0"/>
+    <w:lsdException w:name="Colorful Grid Accent 5" w:semiHidden="0" w:uiPriority="73" w:unhideWhenUsed="0"/>
+    <w:lsdException w:name="Light Shading Accent 6" w:semiHidden="0" w:uiPriority="60" w:unhideWhenUsed="0"/>
+    <w:lsdException w:name="Light List Accent 6" w:semiHidden="0" w:uiPriority="61" w:unhideWhenUsed="0"/>
+    <w:lsdException w:name="Light Grid Accent 6" w:semiHidden="0" w:uiPriority="62" w:unhideWhenUsed="0"/>
+    <w:lsdException w:name="Medium Shading 1 Accent 6" w:semiHidden="0" w:uiPriority="63" w:unhideWhenUsed="0"/>
+    <w:lsdException w:name="Medium Shading 2 Accent 6" w:semiHidden="0" w:uiPriority="64" w:unhideWhenUsed="0"/>
+    <w:lsdException w:name="Medium List 1 Accent 6" w:semiHidden="0" w:uiPriority="65" w:unhideWhenUsed="0"/>
+    <w:lsdException w:name="Medium List 2 Accent 6" w:semiHidden="0" w:uiPriority="66" w:unhideWhenUsed="0"/>
+    <w:lsdException w:name="Medium Grid 1 Accent 6" w:semiHidden="0" w:uiPriority="67" w:unhideWhenUsed="0"/>
+    <w:lsdException w:name="Medium Grid 2 Accent 6" w:semiHidden="0" w:uiPriority="68" w:unhideWhenUsed="0"/>
+    <w:lsdException w:name="Medium Grid 3 Accent 6" w:semiHidden="0" w:uiPriority="69" w:unhideWhenUsed="0"/>
+    <w:lsdException w:name="Dark List Accent 6" w:semiHidden="0" w:uiPriority="70" w:unhideWhenUsed="0"/>
+    <w:lsdException w:name="Colorful Shading Accent 6" w:semiHidden="0" w:uiPriority="71" w:unhideWhenUsed="0"/>
+    <w:lsdException w:name="Colorful List Accent 6" w:semiHidden="0" w:uiPriority="72" w:unhideWhenUsed="0"/>
+    <w:lsdException w:name="Colorful Grid Accent 6" w:semiHidden="0" w:uiPriority="73" w:unhideWhenUsed="0"/>
+    <w:lsdException w:name="Subtle Emphasis" w:semiHidden="0" w:uiPriority="19" w:unhideWhenUsed="0" w:qFormat="1"/>
+    <w:lsdException w:name="Intense Emphasis" w:semiHidden="0" w:uiPriority="21" w:unhideWhenUsed="0" w:qFormat="1"/>
+    <w:lsdException w:name="Subtle Reference" w:semiHidden="0" w:uiPriority="31" w:unhideWhenUsed="0" w:qFormat="1"/>
+    <w:lsdException w:name="Intense Reference" w:semiHidden="0" w:uiPriority="32" w:unhideWhenUsed="0" w:qFormat="1"/>
+    <w:lsdException w:name="Book Title" w:semiHidden="0" w:uiPriority="33" w:unhideWhenUsed="0" w:qFormat="1"/>
+    <w:lsdException w:name="Bibliography" w:uiPriority="37"/>
+    <w:lsdException w:name="TOC Heading" w:uiPriority="39" w:qFormat="1"/>
   </w:latentStyles>
   <w:style w:type="paragraph" w:default="1" w:styleId="Normal">
     <w:name w:val="Normal"/>
@@ -3531,7 +3799,7 @@
     </a:clrScheme>
     <a:fontScheme name="Office">
       <a:majorFont>
-        <a:latin typeface="Calibri Light" panose="020F0302020204030204"/>
+        <a:latin typeface="Calibri Light"/>
         <a:ea typeface=""/>
         <a:cs typeface=""/>
         <a:font script="Jpan" typeface="游ゴシック Light"/>
@@ -3583,7 +3851,7 @@
         <a:font script="Tfng" typeface="Ebrima"/>
       </a:majorFont>
       <a:minorFont>
-        <a:latin typeface="Calibri" panose="020F0502020204030204"/>
+        <a:latin typeface="Calibri"/>
         <a:ea typeface=""/>
         <a:cs typeface=""/>
         <a:font script="Jpan" typeface="游明朝"/>
@@ -3777,7 +4045,7 @@
   <a:extraClrSchemeLst/>
   <a:extLst>
     <a:ext uri="{05A4C25C-085E-4340-85A3-A5531E510DB2}">
-      <thm15:themeFamily xmlns:thm15="http://schemas.microsoft.com/office/thememl/2012/main" name="Office Theme" id="{62F939B6-93AF-4DB8-9C6B-D6C7DFDC589F}" vid="{4A3C46E8-61CC-4603-A589-7422A47A8E4A}"/>
+      <thm15:themeFamily xmlns:thm15="http://schemas.microsoft.com/office/thememl/2012/main" xmlns="" name="Office Theme" id="{62F939B6-93AF-4DB8-9C6B-D6C7DFDC589F}" vid="{4A3C46E8-61CC-4603-A589-7422A47A8E4A}"/>
     </a:ext>
   </a:extLst>
 </a:theme>

</xml_diff>

<commit_message>
arregle la fundamentacion del MER y las consultas
</commit_message>
<xml_diff>
--- a/Actividades/BD01001/Fundamentación del MER.docx
+++ b/Actividades/BD01001/Fundamentación del MER.docx
@@ -182,7 +182,7 @@
               </wp:anchor>
             </w:drawing>
           </mc:Choice>
-          <mc:Fallback xmlns:w16se="http://schemas.microsoft.com/office/word/2015/wordml/symex" xmlns:w16cid="http://schemas.microsoft.com/office/word/2016/wordml/cid" xmlns:w15="http://schemas.microsoft.com/office/word/2012/wordml" xmlns:am3d="http://schemas.microsoft.com/office/drawing/2017/model3d" xmlns:aink="http://schemas.microsoft.com/office/drawing/2016/ink" xmlns:cx8="http://schemas.microsoft.com/office/drawing/2016/5/14/chartex" xmlns:cx7="http://schemas.microsoft.com/office/drawing/2016/5/13/chartex" xmlns:cx6="http://schemas.microsoft.com/office/drawing/2016/5/12/chartex" xmlns:cx5="http://schemas.microsoft.com/office/drawing/2016/5/11/chartex" xmlns:cx4="http://schemas.microsoft.com/office/drawing/2016/5/10/chartex" xmlns:cx3="http://schemas.microsoft.com/office/drawing/2016/5/9/chartex" xmlns:cx2="http://schemas.microsoft.com/office/drawing/2015/10/21/chartex" xmlns:cx1="http://schemas.microsoft.com/office/drawing/2015/9/8/chartex" xmlns:cx="http://schemas.microsoft.com/office/drawing/2014/chartex">
+          <mc:Fallback xmlns:cx="http://schemas.microsoft.com/office/drawing/2014/chartex" xmlns:cx1="http://schemas.microsoft.com/office/drawing/2015/9/8/chartex" xmlns:cx2="http://schemas.microsoft.com/office/drawing/2015/10/21/chartex" xmlns:cx3="http://schemas.microsoft.com/office/drawing/2016/5/9/chartex" xmlns:cx4="http://schemas.microsoft.com/office/drawing/2016/5/10/chartex" xmlns:cx5="http://schemas.microsoft.com/office/drawing/2016/5/11/chartex" xmlns:cx6="http://schemas.microsoft.com/office/drawing/2016/5/12/chartex" xmlns:cx7="http://schemas.microsoft.com/office/drawing/2016/5/13/chartex" xmlns:cx8="http://schemas.microsoft.com/office/drawing/2016/5/14/chartex" xmlns:aink="http://schemas.microsoft.com/office/drawing/2016/ink" xmlns:am3d="http://schemas.microsoft.com/office/drawing/2017/model3d" xmlns:w15="http://schemas.microsoft.com/office/word/2012/wordml" xmlns:w16cid="http://schemas.microsoft.com/office/word/2016/wordml/cid" xmlns:w16se="http://schemas.microsoft.com/office/word/2015/wordml/symex">
             <w:pict>
               <v:line w14:anchorId="34CC9A71" id="Conector recto 2" o:spid="_x0000_s1026" style="position:absolute;z-index:251660288;visibility:visible;mso-wrap-style:square;mso-wrap-distance-left:9pt;mso-wrap-distance-top:0;mso-wrap-distance-right:9pt;mso-wrap-distance-bottom:0;mso-position-horizontal:right;mso-position-horizontal-relative:margin;mso-position-vertical:absolute;mso-position-vertical-relative:text" from="479.05pt,29.75pt" to="1009.3pt,29.75pt" o:gfxdata="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" strokecolor="#4472c4 [3204]" strokeweight=".5pt">
                 <v:stroke joinstyle="miter"/>
@@ -2558,531 +2558,13 @@
         </w:rPr>
         <w:t xml:space="preserve">os un id usuario o un id </w:t>
       </w:r>
-      <w:proofErr w:type="spellStart"/>
-      <w:r>
-        <w:rPr>
-          <w:rFonts w:ascii="Times New Roman" w:hAnsi="Times New Roman" w:cs="Times New Roman"/>
-          <w:sz w:val="24"/>
-          <w:szCs w:val="24"/>
-        </w:rPr>
-        <w:t>vehiculo</w:t>
-      </w:r>
-      <w:proofErr w:type="spellEnd"/>
-      <w:r>
-        <w:rPr>
-          <w:rFonts w:ascii="Times New Roman" w:hAnsi="Times New Roman" w:cs="Times New Roman"/>
-          <w:sz w:val="24"/>
-          <w:szCs w:val="24"/>
-        </w:rPr>
-        <w:t xml:space="preserve"> cuando ya tenemos un código único identificador como puede ser la CI o VIN respectivamente es porque ambos tiene una longitud muy grande, cosa que provoca un consumo de gran tamaño (</w:t>
-      </w:r>
-      <w:proofErr w:type="spellStart"/>
-      <w:r>
-        <w:rPr>
-          <w:rFonts w:ascii="Times New Roman" w:hAnsi="Times New Roman" w:cs="Times New Roman"/>
-          <w:sz w:val="24"/>
-          <w:szCs w:val="24"/>
-        </w:rPr>
-        <w:t>vin</w:t>
-      </w:r>
-      <w:proofErr w:type="spellEnd"/>
-      <w:r>
-        <w:rPr>
-          <w:rFonts w:ascii="Times New Roman" w:hAnsi="Times New Roman" w:cs="Times New Roman"/>
-          <w:sz w:val="24"/>
-          <w:szCs w:val="24"/>
-        </w:rPr>
-        <w:t xml:space="preserve"> = 17 caracteres de 1Byte cada uno), por lo tanto no podemos usarlo bajo ningún criterio como clave externa (ya que se repetiría en demasía), a lo sumo se podrá repetir en su respectiva tupla en vehículo o usuario (dependiendo de que atributo estemos hablando) </w:t>
-      </w:r>
-    </w:p>
-    <w:p>
-      <w:pPr>
-        <w:jc w:val="both"/>
-        <w:rPr>
-          <w:rFonts w:ascii="Times New Roman" w:hAnsi="Times New Roman" w:cs="Times New Roman"/>
-          <w:sz w:val="24"/>
-          <w:szCs w:val="24"/>
-        </w:rPr>
-      </w:pPr>
-    </w:p>
-    <w:p>
-      <w:pPr>
-        <w:jc w:val="both"/>
-        <w:rPr>
-          <w:rFonts w:ascii="Times New Roman" w:hAnsi="Times New Roman" w:cs="Times New Roman"/>
-          <w:b/>
-          <w:bCs/>
-          <w:sz w:val="24"/>
-          <w:szCs w:val="24"/>
-        </w:rPr>
-      </w:pPr>
-      <w:r>
-        <w:rPr>
-          <w:rFonts w:ascii="Times New Roman" w:hAnsi="Times New Roman" w:cs="Times New Roman"/>
-          <w:b/>
-          <w:bCs/>
-          <w:sz w:val="24"/>
-          <w:szCs w:val="24"/>
-          <w:u w:val="single"/>
-        </w:rPr>
-        <w:t xml:space="preserve">Observación </w:t>
-      </w:r>
-      <w:r>
-        <w:rPr>
-          <w:rFonts w:ascii="Times New Roman" w:hAnsi="Times New Roman" w:cs="Times New Roman"/>
-          <w:b/>
-          <w:bCs/>
-          <w:sz w:val="24"/>
-          <w:szCs w:val="24"/>
-          <w:u w:val="single"/>
-        </w:rPr>
-        <w:t>10</w:t>
-      </w:r>
-      <w:r>
-        <w:rPr>
-          <w:rFonts w:ascii="Times New Roman" w:hAnsi="Times New Roman" w:cs="Times New Roman"/>
-          <w:b/>
-          <w:bCs/>
-          <w:sz w:val="24"/>
-          <w:szCs w:val="24"/>
-          <w:u w:val="single"/>
-        </w:rPr>
-        <w:t>º (</w:t>
-      </w:r>
-      <w:r>
-        <w:rPr>
-          <w:rFonts w:ascii="Times New Roman" w:hAnsi="Times New Roman" w:cs="Times New Roman"/>
-          <w:b/>
-          <w:bCs/>
-          <w:sz w:val="24"/>
-          <w:szCs w:val="24"/>
-          <w:u w:val="single"/>
-        </w:rPr>
-        <w:t>Nueva tabla conexión</w:t>
-      </w:r>
-      <w:r>
-        <w:rPr>
-          <w:rFonts w:ascii="Times New Roman" w:hAnsi="Times New Roman" w:cs="Times New Roman"/>
-          <w:b/>
-          <w:bCs/>
-          <w:sz w:val="24"/>
-          <w:szCs w:val="24"/>
-        </w:rPr>
-        <w:t>):</w:t>
-      </w:r>
-    </w:p>
-    <w:p>
-      <w:pPr>
-        <w:jc w:val="both"/>
-        <w:rPr>
-          <w:rFonts w:ascii="Times New Roman" w:hAnsi="Times New Roman" w:cs="Times New Roman"/>
-          <w:sz w:val="24"/>
-          <w:szCs w:val="24"/>
-        </w:rPr>
-      </w:pPr>
-      <w:r>
-        <w:rPr>
-          <w:rFonts w:ascii="Times New Roman" w:hAnsi="Times New Roman" w:cs="Times New Roman"/>
-          <w:sz w:val="24"/>
-          <w:szCs w:val="24"/>
-        </w:rPr>
-        <w:t xml:space="preserve">Se ha eliminado el atributo multivaluado conexión de </w:t>
-      </w:r>
-      <w:r>
-        <w:rPr>
-          <w:rFonts w:ascii="Times New Roman" w:hAnsi="Times New Roman" w:cs="Times New Roman"/>
-          <w:sz w:val="24"/>
-          <w:szCs w:val="24"/>
-        </w:rPr>
-        <w:t>trabaja en</w:t>
-      </w:r>
-      <w:r>
-        <w:rPr>
-          <w:rFonts w:ascii="Times New Roman" w:hAnsi="Times New Roman" w:cs="Times New Roman"/>
-          <w:sz w:val="24"/>
-          <w:szCs w:val="24"/>
-        </w:rPr>
-        <w:t xml:space="preserve">, sustituyéndolo por </w:t>
-      </w:r>
-      <w:r>
-        <w:rPr>
-          <w:rFonts w:ascii="Times New Roman" w:hAnsi="Times New Roman" w:cs="Times New Roman"/>
-          <w:sz w:val="24"/>
-          <w:szCs w:val="24"/>
-        </w:rPr>
-        <w:t xml:space="preserve">la entidad </w:t>
-      </w:r>
-      <w:r>
-        <w:rPr>
-          <w:rFonts w:ascii="Times New Roman" w:hAnsi="Times New Roman" w:cs="Times New Roman"/>
-          <w:sz w:val="24"/>
-          <w:szCs w:val="24"/>
-        </w:rPr>
-        <w:t>conexión</w:t>
-      </w:r>
-      <w:r>
-        <w:rPr>
-          <w:rFonts w:ascii="Times New Roman" w:hAnsi="Times New Roman" w:cs="Times New Roman"/>
-          <w:sz w:val="24"/>
-          <w:szCs w:val="24"/>
-        </w:rPr>
-        <w:t xml:space="preserve">, ya que en la versión entregada en la segunda entrega presento un problema de diseño el cual no se había detectado. El </w:t>
-      </w:r>
-      <w:proofErr w:type="spellStart"/>
-      <w:r>
-        <w:rPr>
-          <w:rFonts w:ascii="Times New Roman" w:hAnsi="Times New Roman" w:cs="Times New Roman"/>
-          <w:sz w:val="24"/>
-          <w:szCs w:val="24"/>
-        </w:rPr>
-        <w:t>trabajaen</w:t>
-      </w:r>
-      <w:proofErr w:type="spellEnd"/>
-      <w:r>
-        <w:rPr>
-          <w:rFonts w:ascii="Times New Roman" w:hAnsi="Times New Roman" w:cs="Times New Roman"/>
-          <w:sz w:val="24"/>
-          <w:szCs w:val="24"/>
-        </w:rPr>
-        <w:t xml:space="preserve"> el</w:t>
-      </w:r>
-      <w:r>
-        <w:rPr>
-          <w:rFonts w:ascii="Times New Roman" w:hAnsi="Times New Roman" w:cs="Times New Roman"/>
-          <w:sz w:val="24"/>
-          <w:szCs w:val="24"/>
-        </w:rPr>
-        <w:t xml:space="preserve"> cual anteriormente estaba</w:t>
-      </w:r>
-      <w:r>
-        <w:rPr>
-          <w:rFonts w:ascii="Times New Roman" w:hAnsi="Times New Roman" w:cs="Times New Roman"/>
-          <w:sz w:val="24"/>
-          <w:szCs w:val="24"/>
-        </w:rPr>
-        <w:t xml:space="preserve"> como atributo a </w:t>
-      </w:r>
-      <w:r>
-        <w:rPr>
-          <w:rFonts w:ascii="Times New Roman" w:hAnsi="Times New Roman" w:cs="Times New Roman"/>
-          <w:sz w:val="24"/>
-          <w:szCs w:val="24"/>
-        </w:rPr>
-        <w:t>conexión. Debe considerar que</w:t>
-      </w:r>
-      <w:r>
-        <w:rPr>
-          <w:rFonts w:ascii="Times New Roman" w:hAnsi="Times New Roman" w:cs="Times New Roman"/>
-          <w:sz w:val="24"/>
-          <w:szCs w:val="24"/>
-        </w:rPr>
-        <w:t xml:space="preserve"> solamente </w:t>
-      </w:r>
-      <w:r>
-        <w:rPr>
-          <w:rFonts w:ascii="Times New Roman" w:hAnsi="Times New Roman" w:cs="Times New Roman"/>
-          <w:sz w:val="24"/>
-          <w:szCs w:val="24"/>
-        </w:rPr>
-        <w:t xml:space="preserve">se </w:t>
-      </w:r>
-      <w:r>
-        <w:rPr>
-          <w:rFonts w:ascii="Times New Roman" w:hAnsi="Times New Roman" w:cs="Times New Roman"/>
-          <w:sz w:val="24"/>
-          <w:szCs w:val="24"/>
-        </w:rPr>
-        <w:t>considera que los que tiene</w:t>
-      </w:r>
-      <w:r>
-        <w:rPr>
-          <w:rFonts w:ascii="Times New Roman" w:hAnsi="Times New Roman" w:cs="Times New Roman"/>
-          <w:sz w:val="24"/>
-          <w:szCs w:val="24"/>
-        </w:rPr>
-        <w:t>n</w:t>
-      </w:r>
-      <w:r>
-        <w:rPr>
-          <w:rFonts w:ascii="Times New Roman" w:hAnsi="Times New Roman" w:cs="Times New Roman"/>
-          <w:sz w:val="24"/>
-          <w:szCs w:val="24"/>
-        </w:rPr>
-        <w:t xml:space="preserve"> limitaciones para trabajar en </w:t>
-      </w:r>
-      <w:r>
-        <w:rPr>
-          <w:rFonts w:ascii="Times New Roman" w:hAnsi="Times New Roman" w:cs="Times New Roman"/>
-          <w:sz w:val="24"/>
-          <w:szCs w:val="24"/>
-        </w:rPr>
-        <w:t>determinados lugares</w:t>
-      </w:r>
-      <w:r>
-        <w:rPr>
-          <w:rFonts w:ascii="Times New Roman" w:hAnsi="Times New Roman" w:cs="Times New Roman"/>
-          <w:sz w:val="24"/>
-          <w:szCs w:val="24"/>
-        </w:rPr>
-        <w:t xml:space="preserve"> son los Operarios. Pero de esta forma no se puede registrar las </w:t>
-      </w:r>
-      <w:r>
-        <w:rPr>
-          <w:rFonts w:ascii="Times New Roman" w:hAnsi="Times New Roman" w:cs="Times New Roman"/>
-          <w:sz w:val="24"/>
-          <w:szCs w:val="24"/>
-        </w:rPr>
-        <w:t>conexiones</w:t>
-      </w:r>
-      <w:r>
-        <w:rPr>
-          <w:rFonts w:ascii="Times New Roman" w:hAnsi="Times New Roman" w:cs="Times New Roman"/>
-          <w:sz w:val="24"/>
-          <w:szCs w:val="24"/>
-        </w:rPr>
-        <w:t xml:space="preserve"> al </w:t>
-      </w:r>
-      <w:r>
-        <w:rPr>
-          <w:rFonts w:ascii="Times New Roman" w:hAnsi="Times New Roman" w:cs="Times New Roman"/>
-          <w:sz w:val="24"/>
-          <w:szCs w:val="24"/>
-        </w:rPr>
-        <w:t>sistema</w:t>
-      </w:r>
-      <w:r>
-        <w:rPr>
-          <w:rFonts w:ascii="Times New Roman" w:hAnsi="Times New Roman" w:cs="Times New Roman"/>
-          <w:sz w:val="24"/>
-          <w:szCs w:val="24"/>
-        </w:rPr>
-        <w:t xml:space="preserve"> de los administradores y transportistas, es por ello que </w:t>
-      </w:r>
-      <w:r>
-        <w:rPr>
-          <w:rFonts w:ascii="Times New Roman" w:hAnsi="Times New Roman" w:cs="Times New Roman"/>
-          <w:sz w:val="24"/>
-          <w:szCs w:val="24"/>
-        </w:rPr>
-        <w:t>conexiones</w:t>
-      </w:r>
-      <w:r>
-        <w:rPr>
-          <w:rFonts w:ascii="Times New Roman" w:hAnsi="Times New Roman" w:cs="Times New Roman"/>
-          <w:sz w:val="24"/>
-          <w:szCs w:val="24"/>
-        </w:rPr>
-        <w:t xml:space="preserve"> debe ser </w:t>
-      </w:r>
-      <w:r>
-        <w:rPr>
-          <w:rFonts w:ascii="Times New Roman" w:hAnsi="Times New Roman" w:cs="Times New Roman"/>
-          <w:sz w:val="24"/>
-          <w:szCs w:val="24"/>
-        </w:rPr>
-        <w:t>independiente</w:t>
-      </w:r>
-      <w:r>
-        <w:rPr>
-          <w:rFonts w:ascii="Times New Roman" w:hAnsi="Times New Roman" w:cs="Times New Roman"/>
-          <w:sz w:val="24"/>
-          <w:szCs w:val="24"/>
-        </w:rPr>
-        <w:t xml:space="preserve"> a </w:t>
-      </w:r>
-      <w:proofErr w:type="spellStart"/>
-      <w:r>
-        <w:rPr>
-          <w:rFonts w:ascii="Times New Roman" w:hAnsi="Times New Roman" w:cs="Times New Roman"/>
-          <w:sz w:val="24"/>
-          <w:szCs w:val="24"/>
-        </w:rPr>
-        <w:t>trabajaen</w:t>
-      </w:r>
-      <w:proofErr w:type="spellEnd"/>
-      <w:r>
-        <w:rPr>
-          <w:rFonts w:ascii="Times New Roman" w:hAnsi="Times New Roman" w:cs="Times New Roman"/>
-          <w:sz w:val="24"/>
-          <w:szCs w:val="24"/>
-        </w:rPr>
-        <w:t>.</w:t>
-      </w:r>
-      <w:r>
-        <w:rPr>
-          <w:rFonts w:ascii="Times New Roman" w:hAnsi="Times New Roman" w:cs="Times New Roman"/>
-          <w:sz w:val="24"/>
-          <w:szCs w:val="24"/>
-        </w:rPr>
-        <w:t xml:space="preserve"> Registrando el operario, momento de inicio de la </w:t>
-      </w:r>
-      <w:r>
-        <w:rPr>
-          <w:rFonts w:ascii="Times New Roman" w:hAnsi="Times New Roman" w:cs="Times New Roman"/>
-          <w:sz w:val="24"/>
-          <w:szCs w:val="24"/>
-        </w:rPr>
-        <w:t>conexión</w:t>
-      </w:r>
-      <w:r>
-        <w:rPr>
-          <w:rFonts w:ascii="Times New Roman" w:hAnsi="Times New Roman" w:cs="Times New Roman"/>
-          <w:sz w:val="24"/>
-          <w:szCs w:val="24"/>
-        </w:rPr>
-        <w:t xml:space="preserve"> (luego el de finalización) y de ser necesario (para los operarios) un </w:t>
-      </w:r>
-      <w:proofErr w:type="spellStart"/>
-      <w:r>
-        <w:rPr>
-          <w:rFonts w:ascii="Times New Roman" w:hAnsi="Times New Roman" w:cs="Times New Roman"/>
-          <w:sz w:val="24"/>
-          <w:szCs w:val="24"/>
-        </w:rPr>
-        <w:t>trabajaen</w:t>
-      </w:r>
-      <w:proofErr w:type="spellEnd"/>
-      <w:r>
-        <w:rPr>
-          <w:rFonts w:ascii="Times New Roman" w:hAnsi="Times New Roman" w:cs="Times New Roman"/>
-          <w:sz w:val="24"/>
-          <w:szCs w:val="24"/>
-        </w:rPr>
-        <w:t xml:space="preserve"> correspondiente (deberán coincidir por RNE el id del usuario que se encuentra en la conexión y en el </w:t>
-      </w:r>
-      <w:proofErr w:type="spellStart"/>
-      <w:r>
-        <w:rPr>
-          <w:rFonts w:ascii="Times New Roman" w:hAnsi="Times New Roman" w:cs="Times New Roman"/>
-          <w:sz w:val="24"/>
-          <w:szCs w:val="24"/>
-        </w:rPr>
-        <w:t>trabajaen</w:t>
-      </w:r>
-      <w:proofErr w:type="spellEnd"/>
-      <w:r>
-        <w:rPr>
-          <w:rFonts w:ascii="Times New Roman" w:hAnsi="Times New Roman" w:cs="Times New Roman"/>
-          <w:sz w:val="24"/>
-          <w:szCs w:val="24"/>
-        </w:rPr>
-        <w:t xml:space="preserve"> en cuyo caso) </w:t>
-      </w:r>
-    </w:p>
-    <w:p>
-      <w:pPr>
-        <w:jc w:val="both"/>
-        <w:rPr>
-          <w:rFonts w:ascii="Times New Roman" w:hAnsi="Times New Roman" w:cs="Times New Roman"/>
-          <w:sz w:val="24"/>
-          <w:szCs w:val="24"/>
-        </w:rPr>
-      </w:pPr>
-      <w:r>
-        <w:rPr>
-          <w:rFonts w:ascii="Times New Roman" w:hAnsi="Times New Roman" w:cs="Times New Roman"/>
-          <w:sz w:val="24"/>
-          <w:szCs w:val="24"/>
-        </w:rPr>
-        <w:t xml:space="preserve"> Aunque se puede visualizar</w:t>
-      </w:r>
-      <w:r>
-        <w:rPr>
-          <w:rFonts w:ascii="Times New Roman" w:hAnsi="Times New Roman" w:cs="Times New Roman"/>
-          <w:sz w:val="24"/>
-          <w:szCs w:val="24"/>
-        </w:rPr>
-        <w:t xml:space="preserve"> en el MER</w:t>
-      </w:r>
-      <w:r>
-        <w:rPr>
-          <w:rFonts w:ascii="Times New Roman" w:hAnsi="Times New Roman" w:cs="Times New Roman"/>
-          <w:sz w:val="24"/>
-          <w:szCs w:val="24"/>
-        </w:rPr>
-        <w:t xml:space="preserve"> una totalidad en la relación entre </w:t>
-      </w:r>
-      <w:proofErr w:type="spellStart"/>
-      <w:r>
-        <w:rPr>
-          <w:rFonts w:ascii="Times New Roman" w:hAnsi="Times New Roman" w:cs="Times New Roman"/>
-          <w:sz w:val="24"/>
-          <w:szCs w:val="24"/>
-        </w:rPr>
-        <w:t>trabajaen</w:t>
-      </w:r>
-      <w:proofErr w:type="spellEnd"/>
-      <w:r>
-        <w:rPr>
-          <w:rFonts w:ascii="Times New Roman" w:hAnsi="Times New Roman" w:cs="Times New Roman"/>
-          <w:sz w:val="24"/>
-          <w:szCs w:val="24"/>
-        </w:rPr>
-        <w:t xml:space="preserve"> y </w:t>
-      </w:r>
-      <w:r>
-        <w:rPr>
-          <w:rFonts w:ascii="Times New Roman" w:hAnsi="Times New Roman" w:cs="Times New Roman"/>
-          <w:sz w:val="24"/>
-          <w:szCs w:val="24"/>
-        </w:rPr>
-        <w:t>conexión</w:t>
-      </w:r>
-      <w:r>
-        <w:rPr>
-          <w:rFonts w:ascii="Times New Roman" w:hAnsi="Times New Roman" w:cs="Times New Roman"/>
-          <w:sz w:val="24"/>
-          <w:szCs w:val="24"/>
-        </w:rPr>
-        <w:t xml:space="preserve"> con de</w:t>
-      </w:r>
-      <w:r>
-        <w:rPr>
-          <w:rFonts w:ascii="Times New Roman" w:hAnsi="Times New Roman" w:cs="Times New Roman"/>
-          <w:sz w:val="24"/>
-          <w:szCs w:val="24"/>
-        </w:rPr>
-        <w:t>l</w:t>
-      </w:r>
-      <w:r>
-        <w:rPr>
-          <w:rFonts w:ascii="Times New Roman" w:hAnsi="Times New Roman" w:cs="Times New Roman"/>
-          <w:sz w:val="24"/>
-          <w:szCs w:val="24"/>
-        </w:rPr>
-        <w:t xml:space="preserve"> lado de </w:t>
-      </w:r>
-      <w:r>
-        <w:rPr>
-          <w:rFonts w:ascii="Times New Roman" w:hAnsi="Times New Roman" w:cs="Times New Roman"/>
-          <w:sz w:val="24"/>
-          <w:szCs w:val="24"/>
-        </w:rPr>
-        <w:t>conexión</w:t>
-      </w:r>
-      <w:r>
-        <w:rPr>
-          <w:rFonts w:ascii="Times New Roman" w:hAnsi="Times New Roman" w:cs="Times New Roman"/>
-          <w:sz w:val="24"/>
-          <w:szCs w:val="24"/>
-        </w:rPr>
-        <w:t xml:space="preserve">. La razón de la existencia de esta totalidad es para no generar </w:t>
-      </w:r>
-      <w:r>
-        <w:rPr>
-          <w:rFonts w:ascii="Times New Roman" w:hAnsi="Times New Roman" w:cs="Times New Roman"/>
-          <w:sz w:val="24"/>
-          <w:szCs w:val="24"/>
-        </w:rPr>
-        <w:t>mas tablas las cuales son evitables</w:t>
-      </w:r>
-      <w:r>
-        <w:rPr>
-          <w:rFonts w:ascii="Times New Roman" w:hAnsi="Times New Roman" w:cs="Times New Roman"/>
-          <w:sz w:val="24"/>
-          <w:szCs w:val="24"/>
-        </w:rPr>
-        <w:t xml:space="preserve"> completamente</w:t>
+      <w:r>
+        <w:rPr>
+          <w:rFonts w:ascii="Times New Roman" w:hAnsi="Times New Roman" w:cs="Times New Roman"/>
+          <w:sz w:val="24"/>
+          <w:szCs w:val="24"/>
+        </w:rPr>
+        <w:t>vehículo</w:t>
       </w:r>
       <w:bookmarkStart w:id="0" w:name="_GoBack"/>
       <w:bookmarkEnd w:id="0"/>
@@ -3092,7 +2574,515 @@
           <w:sz w:val="24"/>
           <w:szCs w:val="24"/>
         </w:rPr>
-        <w:t xml:space="preserve"> (sin considerar que nos pasaríamos del límite ideal de tablas dispuesto, cual es 25) </w:t>
+        <w:t xml:space="preserve"> cuando ya tenemos un código único identificador como puede ser la CI o VIN respectivamente es porque ambos tiene una longitud muy grande, cosa que provoca un consumo de gran tamaño (</w:t>
+      </w:r>
+      <w:proofErr w:type="spellStart"/>
+      <w:r>
+        <w:rPr>
+          <w:rFonts w:ascii="Times New Roman" w:hAnsi="Times New Roman" w:cs="Times New Roman"/>
+          <w:sz w:val="24"/>
+          <w:szCs w:val="24"/>
+        </w:rPr>
+        <w:t>vin</w:t>
+      </w:r>
+      <w:proofErr w:type="spellEnd"/>
+      <w:r>
+        <w:rPr>
+          <w:rFonts w:ascii="Times New Roman" w:hAnsi="Times New Roman" w:cs="Times New Roman"/>
+          <w:sz w:val="24"/>
+          <w:szCs w:val="24"/>
+        </w:rPr>
+        <w:t xml:space="preserve"> = 17 caracteres de 1Byte cada uno), por lo tanto no podemos usarlo bajo ningún criterio como clave externa (ya que se repetiría en demasía), a lo sumo se podrá repetir en su respectiva tupla en vehículo o usuario (dependiendo de que atributo estemos hablando) </w:t>
+      </w:r>
+    </w:p>
+    <w:p>
+      <w:pPr>
+        <w:jc w:val="both"/>
+        <w:rPr>
+          <w:rFonts w:ascii="Times New Roman" w:hAnsi="Times New Roman" w:cs="Times New Roman"/>
+          <w:sz w:val="24"/>
+          <w:szCs w:val="24"/>
+        </w:rPr>
+      </w:pPr>
+    </w:p>
+    <w:p>
+      <w:pPr>
+        <w:jc w:val="both"/>
+        <w:rPr>
+          <w:rFonts w:ascii="Times New Roman" w:hAnsi="Times New Roman" w:cs="Times New Roman"/>
+          <w:b/>
+          <w:bCs/>
+          <w:sz w:val="24"/>
+          <w:szCs w:val="24"/>
+        </w:rPr>
+      </w:pPr>
+      <w:r>
+        <w:rPr>
+          <w:rFonts w:ascii="Times New Roman" w:hAnsi="Times New Roman" w:cs="Times New Roman"/>
+          <w:b/>
+          <w:bCs/>
+          <w:sz w:val="24"/>
+          <w:szCs w:val="24"/>
+          <w:u w:val="single"/>
+        </w:rPr>
+        <w:t xml:space="preserve">Observación </w:t>
+      </w:r>
+      <w:r>
+        <w:rPr>
+          <w:rFonts w:ascii="Times New Roman" w:hAnsi="Times New Roman" w:cs="Times New Roman"/>
+          <w:b/>
+          <w:bCs/>
+          <w:sz w:val="24"/>
+          <w:szCs w:val="24"/>
+          <w:u w:val="single"/>
+        </w:rPr>
+        <w:t>10</w:t>
+      </w:r>
+      <w:r>
+        <w:rPr>
+          <w:rFonts w:ascii="Times New Roman" w:hAnsi="Times New Roman" w:cs="Times New Roman"/>
+          <w:b/>
+          <w:bCs/>
+          <w:sz w:val="24"/>
+          <w:szCs w:val="24"/>
+          <w:u w:val="single"/>
+        </w:rPr>
+        <w:t>º (</w:t>
+      </w:r>
+      <w:r>
+        <w:rPr>
+          <w:rFonts w:ascii="Times New Roman" w:hAnsi="Times New Roman" w:cs="Times New Roman"/>
+          <w:b/>
+          <w:bCs/>
+          <w:sz w:val="24"/>
+          <w:szCs w:val="24"/>
+          <w:u w:val="single"/>
+        </w:rPr>
+        <w:t>Nueva tabla conexión</w:t>
+      </w:r>
+      <w:r>
+        <w:rPr>
+          <w:rFonts w:ascii="Times New Roman" w:hAnsi="Times New Roman" w:cs="Times New Roman"/>
+          <w:b/>
+          <w:bCs/>
+          <w:sz w:val="24"/>
+          <w:szCs w:val="24"/>
+        </w:rPr>
+        <w:t>):</w:t>
+      </w:r>
+    </w:p>
+    <w:p>
+      <w:pPr>
+        <w:jc w:val="both"/>
+        <w:rPr>
+          <w:rFonts w:ascii="Times New Roman" w:hAnsi="Times New Roman" w:cs="Times New Roman"/>
+          <w:sz w:val="24"/>
+          <w:szCs w:val="24"/>
+        </w:rPr>
+      </w:pPr>
+      <w:r>
+        <w:rPr>
+          <w:rFonts w:ascii="Times New Roman" w:hAnsi="Times New Roman" w:cs="Times New Roman"/>
+          <w:sz w:val="24"/>
+          <w:szCs w:val="24"/>
+        </w:rPr>
+        <w:t xml:space="preserve">Se ha eliminado el atributo multivaluado conexión de </w:t>
+      </w:r>
+      <w:r>
+        <w:rPr>
+          <w:rFonts w:ascii="Times New Roman" w:hAnsi="Times New Roman" w:cs="Times New Roman"/>
+          <w:sz w:val="24"/>
+          <w:szCs w:val="24"/>
+        </w:rPr>
+        <w:t>trabaja en</w:t>
+      </w:r>
+      <w:r>
+        <w:rPr>
+          <w:rFonts w:ascii="Times New Roman" w:hAnsi="Times New Roman" w:cs="Times New Roman"/>
+          <w:sz w:val="24"/>
+          <w:szCs w:val="24"/>
+        </w:rPr>
+        <w:t xml:space="preserve">, sustituyéndolo por </w:t>
+      </w:r>
+      <w:r>
+        <w:rPr>
+          <w:rFonts w:ascii="Times New Roman" w:hAnsi="Times New Roman" w:cs="Times New Roman"/>
+          <w:sz w:val="24"/>
+          <w:szCs w:val="24"/>
+        </w:rPr>
+        <w:t xml:space="preserve">la entidad </w:t>
+      </w:r>
+      <w:r>
+        <w:rPr>
+          <w:rFonts w:ascii="Times New Roman" w:hAnsi="Times New Roman" w:cs="Times New Roman"/>
+          <w:sz w:val="24"/>
+          <w:szCs w:val="24"/>
+        </w:rPr>
+        <w:t>conexión</w:t>
+      </w:r>
+      <w:r>
+        <w:rPr>
+          <w:rFonts w:ascii="Times New Roman" w:hAnsi="Times New Roman" w:cs="Times New Roman"/>
+          <w:sz w:val="24"/>
+          <w:szCs w:val="24"/>
+        </w:rPr>
+        <w:t xml:space="preserve">, ya que en la versión entregada en la segunda entrega presento un problema de diseño el cual no se había detectado. El </w:t>
+      </w:r>
+      <w:proofErr w:type="spellStart"/>
+      <w:r>
+        <w:rPr>
+          <w:rFonts w:ascii="Times New Roman" w:hAnsi="Times New Roman" w:cs="Times New Roman"/>
+          <w:sz w:val="24"/>
+          <w:szCs w:val="24"/>
+        </w:rPr>
+        <w:t>trabajaen</w:t>
+      </w:r>
+      <w:proofErr w:type="spellEnd"/>
+      <w:r>
+        <w:rPr>
+          <w:rFonts w:ascii="Times New Roman" w:hAnsi="Times New Roman" w:cs="Times New Roman"/>
+          <w:sz w:val="24"/>
+          <w:szCs w:val="24"/>
+        </w:rPr>
+        <w:t xml:space="preserve"> el</w:t>
+      </w:r>
+      <w:r>
+        <w:rPr>
+          <w:rFonts w:ascii="Times New Roman" w:hAnsi="Times New Roman" w:cs="Times New Roman"/>
+          <w:sz w:val="24"/>
+          <w:szCs w:val="24"/>
+        </w:rPr>
+        <w:t xml:space="preserve"> cual anteriormente estaba</w:t>
+      </w:r>
+      <w:r>
+        <w:rPr>
+          <w:rFonts w:ascii="Times New Roman" w:hAnsi="Times New Roman" w:cs="Times New Roman"/>
+          <w:sz w:val="24"/>
+          <w:szCs w:val="24"/>
+        </w:rPr>
+        <w:t xml:space="preserve"> como atributo a </w:t>
+      </w:r>
+      <w:r>
+        <w:rPr>
+          <w:rFonts w:ascii="Times New Roman" w:hAnsi="Times New Roman" w:cs="Times New Roman"/>
+          <w:sz w:val="24"/>
+          <w:szCs w:val="24"/>
+        </w:rPr>
+        <w:t>conexión. Debe considerar que</w:t>
+      </w:r>
+      <w:r>
+        <w:rPr>
+          <w:rFonts w:ascii="Times New Roman" w:hAnsi="Times New Roman" w:cs="Times New Roman"/>
+          <w:sz w:val="24"/>
+          <w:szCs w:val="24"/>
+        </w:rPr>
+        <w:t xml:space="preserve"> solamente </w:t>
+      </w:r>
+      <w:r>
+        <w:rPr>
+          <w:rFonts w:ascii="Times New Roman" w:hAnsi="Times New Roman" w:cs="Times New Roman"/>
+          <w:sz w:val="24"/>
+          <w:szCs w:val="24"/>
+        </w:rPr>
+        <w:t xml:space="preserve">se </w:t>
+      </w:r>
+      <w:r>
+        <w:rPr>
+          <w:rFonts w:ascii="Times New Roman" w:hAnsi="Times New Roman" w:cs="Times New Roman"/>
+          <w:sz w:val="24"/>
+          <w:szCs w:val="24"/>
+        </w:rPr>
+        <w:t>considera que los que tiene</w:t>
+      </w:r>
+      <w:r>
+        <w:rPr>
+          <w:rFonts w:ascii="Times New Roman" w:hAnsi="Times New Roman" w:cs="Times New Roman"/>
+          <w:sz w:val="24"/>
+          <w:szCs w:val="24"/>
+        </w:rPr>
+        <w:t>n</w:t>
+      </w:r>
+      <w:r>
+        <w:rPr>
+          <w:rFonts w:ascii="Times New Roman" w:hAnsi="Times New Roman" w:cs="Times New Roman"/>
+          <w:sz w:val="24"/>
+          <w:szCs w:val="24"/>
+        </w:rPr>
+        <w:t xml:space="preserve"> limitaciones para trabajar en </w:t>
+      </w:r>
+      <w:r>
+        <w:rPr>
+          <w:rFonts w:ascii="Times New Roman" w:hAnsi="Times New Roman" w:cs="Times New Roman"/>
+          <w:sz w:val="24"/>
+          <w:szCs w:val="24"/>
+        </w:rPr>
+        <w:t>determinados lugares</w:t>
+      </w:r>
+      <w:r>
+        <w:rPr>
+          <w:rFonts w:ascii="Times New Roman" w:hAnsi="Times New Roman" w:cs="Times New Roman"/>
+          <w:sz w:val="24"/>
+          <w:szCs w:val="24"/>
+        </w:rPr>
+        <w:t xml:space="preserve"> son los Operarios. Pero de esta forma no se puede registrar las </w:t>
+      </w:r>
+      <w:r>
+        <w:rPr>
+          <w:rFonts w:ascii="Times New Roman" w:hAnsi="Times New Roman" w:cs="Times New Roman"/>
+          <w:sz w:val="24"/>
+          <w:szCs w:val="24"/>
+        </w:rPr>
+        <w:t>conexiones</w:t>
+      </w:r>
+      <w:r>
+        <w:rPr>
+          <w:rFonts w:ascii="Times New Roman" w:hAnsi="Times New Roman" w:cs="Times New Roman"/>
+          <w:sz w:val="24"/>
+          <w:szCs w:val="24"/>
+        </w:rPr>
+        <w:t xml:space="preserve"> al </w:t>
+      </w:r>
+      <w:r>
+        <w:rPr>
+          <w:rFonts w:ascii="Times New Roman" w:hAnsi="Times New Roman" w:cs="Times New Roman"/>
+          <w:sz w:val="24"/>
+          <w:szCs w:val="24"/>
+        </w:rPr>
+        <w:t>sistema</w:t>
+      </w:r>
+      <w:r>
+        <w:rPr>
+          <w:rFonts w:ascii="Times New Roman" w:hAnsi="Times New Roman" w:cs="Times New Roman"/>
+          <w:sz w:val="24"/>
+          <w:szCs w:val="24"/>
+        </w:rPr>
+        <w:t xml:space="preserve"> de los administradores y transportistas, es por ello que </w:t>
+      </w:r>
+      <w:r>
+        <w:rPr>
+          <w:rFonts w:ascii="Times New Roman" w:hAnsi="Times New Roman" w:cs="Times New Roman"/>
+          <w:sz w:val="24"/>
+          <w:szCs w:val="24"/>
+        </w:rPr>
+        <w:t>conexiones</w:t>
+      </w:r>
+      <w:r>
+        <w:rPr>
+          <w:rFonts w:ascii="Times New Roman" w:hAnsi="Times New Roman" w:cs="Times New Roman"/>
+          <w:sz w:val="24"/>
+          <w:szCs w:val="24"/>
+        </w:rPr>
+        <w:t xml:space="preserve"> debe ser </w:t>
+      </w:r>
+      <w:r>
+        <w:rPr>
+          <w:rFonts w:ascii="Times New Roman" w:hAnsi="Times New Roman" w:cs="Times New Roman"/>
+          <w:sz w:val="24"/>
+          <w:szCs w:val="24"/>
+        </w:rPr>
+        <w:t>independiente</w:t>
+      </w:r>
+      <w:r>
+        <w:rPr>
+          <w:rFonts w:ascii="Times New Roman" w:hAnsi="Times New Roman" w:cs="Times New Roman"/>
+          <w:sz w:val="24"/>
+          <w:szCs w:val="24"/>
+        </w:rPr>
+        <w:t xml:space="preserve"> a </w:t>
+      </w:r>
+      <w:proofErr w:type="spellStart"/>
+      <w:r>
+        <w:rPr>
+          <w:rFonts w:ascii="Times New Roman" w:hAnsi="Times New Roman" w:cs="Times New Roman"/>
+          <w:sz w:val="24"/>
+          <w:szCs w:val="24"/>
+        </w:rPr>
+        <w:t>trabajaen</w:t>
+      </w:r>
+      <w:proofErr w:type="spellEnd"/>
+      <w:r>
+        <w:rPr>
+          <w:rFonts w:ascii="Times New Roman" w:hAnsi="Times New Roman" w:cs="Times New Roman"/>
+          <w:sz w:val="24"/>
+          <w:szCs w:val="24"/>
+        </w:rPr>
+        <w:t>.</w:t>
+      </w:r>
+      <w:r>
+        <w:rPr>
+          <w:rFonts w:ascii="Times New Roman" w:hAnsi="Times New Roman" w:cs="Times New Roman"/>
+          <w:sz w:val="24"/>
+          <w:szCs w:val="24"/>
+        </w:rPr>
+        <w:t xml:space="preserve"> Registrando el operario, momento de inicio de la </w:t>
+      </w:r>
+      <w:r>
+        <w:rPr>
+          <w:rFonts w:ascii="Times New Roman" w:hAnsi="Times New Roman" w:cs="Times New Roman"/>
+          <w:sz w:val="24"/>
+          <w:szCs w:val="24"/>
+        </w:rPr>
+        <w:t>conexión</w:t>
+      </w:r>
+      <w:r>
+        <w:rPr>
+          <w:rFonts w:ascii="Times New Roman" w:hAnsi="Times New Roman" w:cs="Times New Roman"/>
+          <w:sz w:val="24"/>
+          <w:szCs w:val="24"/>
+        </w:rPr>
+        <w:t xml:space="preserve"> (luego el de finalización) y de ser necesario (para los operarios) un </w:t>
+      </w:r>
+      <w:proofErr w:type="spellStart"/>
+      <w:r>
+        <w:rPr>
+          <w:rFonts w:ascii="Times New Roman" w:hAnsi="Times New Roman" w:cs="Times New Roman"/>
+          <w:sz w:val="24"/>
+          <w:szCs w:val="24"/>
+        </w:rPr>
+        <w:t>trabajaen</w:t>
+      </w:r>
+      <w:proofErr w:type="spellEnd"/>
+      <w:r>
+        <w:rPr>
+          <w:rFonts w:ascii="Times New Roman" w:hAnsi="Times New Roman" w:cs="Times New Roman"/>
+          <w:sz w:val="24"/>
+          <w:szCs w:val="24"/>
+        </w:rPr>
+        <w:t xml:space="preserve"> correspondiente (deberán coincidir por RNE el id del usuario que se encuentra en la conexión y en el </w:t>
+      </w:r>
+      <w:proofErr w:type="spellStart"/>
+      <w:r>
+        <w:rPr>
+          <w:rFonts w:ascii="Times New Roman" w:hAnsi="Times New Roman" w:cs="Times New Roman"/>
+          <w:sz w:val="24"/>
+          <w:szCs w:val="24"/>
+        </w:rPr>
+        <w:t>trabajaen</w:t>
+      </w:r>
+      <w:proofErr w:type="spellEnd"/>
+      <w:r>
+        <w:rPr>
+          <w:rFonts w:ascii="Times New Roman" w:hAnsi="Times New Roman" w:cs="Times New Roman"/>
+          <w:sz w:val="24"/>
+          <w:szCs w:val="24"/>
+        </w:rPr>
+        <w:t xml:space="preserve"> en cuyo caso) </w:t>
+      </w:r>
+    </w:p>
+    <w:p>
+      <w:pPr>
+        <w:jc w:val="both"/>
+        <w:rPr>
+          <w:rFonts w:ascii="Times New Roman" w:hAnsi="Times New Roman" w:cs="Times New Roman"/>
+          <w:sz w:val="24"/>
+          <w:szCs w:val="24"/>
+        </w:rPr>
+      </w:pPr>
+      <w:r>
+        <w:rPr>
+          <w:rFonts w:ascii="Times New Roman" w:hAnsi="Times New Roman" w:cs="Times New Roman"/>
+          <w:sz w:val="24"/>
+          <w:szCs w:val="24"/>
+        </w:rPr>
+        <w:t xml:space="preserve"> Aunque se puede visualizar</w:t>
+      </w:r>
+      <w:r>
+        <w:rPr>
+          <w:rFonts w:ascii="Times New Roman" w:hAnsi="Times New Roman" w:cs="Times New Roman"/>
+          <w:sz w:val="24"/>
+          <w:szCs w:val="24"/>
+        </w:rPr>
+        <w:t xml:space="preserve"> en el MER</w:t>
+      </w:r>
+      <w:r>
+        <w:rPr>
+          <w:rFonts w:ascii="Times New Roman" w:hAnsi="Times New Roman" w:cs="Times New Roman"/>
+          <w:sz w:val="24"/>
+          <w:szCs w:val="24"/>
+        </w:rPr>
+        <w:t xml:space="preserve"> una totalidad en la relación entre </w:t>
+      </w:r>
+      <w:proofErr w:type="spellStart"/>
+      <w:r>
+        <w:rPr>
+          <w:rFonts w:ascii="Times New Roman" w:hAnsi="Times New Roman" w:cs="Times New Roman"/>
+          <w:sz w:val="24"/>
+          <w:szCs w:val="24"/>
+        </w:rPr>
+        <w:t>trabajaen</w:t>
+      </w:r>
+      <w:proofErr w:type="spellEnd"/>
+      <w:r>
+        <w:rPr>
+          <w:rFonts w:ascii="Times New Roman" w:hAnsi="Times New Roman" w:cs="Times New Roman"/>
+          <w:sz w:val="24"/>
+          <w:szCs w:val="24"/>
+        </w:rPr>
+        <w:t xml:space="preserve"> y </w:t>
+      </w:r>
+      <w:r>
+        <w:rPr>
+          <w:rFonts w:ascii="Times New Roman" w:hAnsi="Times New Roman" w:cs="Times New Roman"/>
+          <w:sz w:val="24"/>
+          <w:szCs w:val="24"/>
+        </w:rPr>
+        <w:t>conexión</w:t>
+      </w:r>
+      <w:r>
+        <w:rPr>
+          <w:rFonts w:ascii="Times New Roman" w:hAnsi="Times New Roman" w:cs="Times New Roman"/>
+          <w:sz w:val="24"/>
+          <w:szCs w:val="24"/>
+        </w:rPr>
+        <w:t xml:space="preserve"> con de</w:t>
+      </w:r>
+      <w:r>
+        <w:rPr>
+          <w:rFonts w:ascii="Times New Roman" w:hAnsi="Times New Roman" w:cs="Times New Roman"/>
+          <w:sz w:val="24"/>
+          <w:szCs w:val="24"/>
+        </w:rPr>
+        <w:t>l</w:t>
+      </w:r>
+      <w:r>
+        <w:rPr>
+          <w:rFonts w:ascii="Times New Roman" w:hAnsi="Times New Roman" w:cs="Times New Roman"/>
+          <w:sz w:val="24"/>
+          <w:szCs w:val="24"/>
+        </w:rPr>
+        <w:t xml:space="preserve"> lado de </w:t>
+      </w:r>
+      <w:r>
+        <w:rPr>
+          <w:rFonts w:ascii="Times New Roman" w:hAnsi="Times New Roman" w:cs="Times New Roman"/>
+          <w:sz w:val="24"/>
+          <w:szCs w:val="24"/>
+        </w:rPr>
+        <w:t>conexión</w:t>
+      </w:r>
+      <w:r>
+        <w:rPr>
+          <w:rFonts w:ascii="Times New Roman" w:hAnsi="Times New Roman" w:cs="Times New Roman"/>
+          <w:sz w:val="24"/>
+          <w:szCs w:val="24"/>
+        </w:rPr>
+        <w:t xml:space="preserve">. La razón de la existencia de esta totalidad es para no generar </w:t>
+      </w:r>
+      <w:r>
+        <w:rPr>
+          <w:rFonts w:ascii="Times New Roman" w:hAnsi="Times New Roman" w:cs="Times New Roman"/>
+          <w:sz w:val="24"/>
+          <w:szCs w:val="24"/>
+        </w:rPr>
+        <w:t>mas tablas las cuales son evitables</w:t>
+      </w:r>
+      <w:r>
+        <w:rPr>
+          <w:rFonts w:ascii="Times New Roman" w:hAnsi="Times New Roman" w:cs="Times New Roman"/>
+          <w:sz w:val="24"/>
+          <w:szCs w:val="24"/>
+        </w:rPr>
+        <w:t xml:space="preserve"> completamente (sin considerar que nos pasaríamos del límite ideal de tablas dispuesto, cual es 25) </w:t>
       </w:r>
       <w:r>
         <w:rPr>
@@ -4045,7 +4035,7 @@
   <a:extraClrSchemeLst/>
   <a:extLst>
     <a:ext uri="{05A4C25C-085E-4340-85A3-A5531E510DB2}">
-      <thm15:themeFamily xmlns:thm15="http://schemas.microsoft.com/office/thememl/2012/main" xmlns="" name="Office Theme" id="{62F939B6-93AF-4DB8-9C6B-D6C7DFDC589F}" vid="{4A3C46E8-61CC-4603-A589-7422A47A8E4A}"/>
+      <thm15:themeFamily xmlns="" xmlns:thm15="http://schemas.microsoft.com/office/thememl/2012/main" name="Office Theme" id="{62F939B6-93AF-4DB8-9C6B-D6C7DFDC589F}" vid="{4A3C46E8-61CC-4603-A589-7422A47A8E4A}"/>
     </a:ext>
   </a:extLst>
 </a:theme>

</xml_diff>